<commit_message>
finished template d2 and business problem
</commit_message>
<xml_diff>
--- a/Deliverable 2/Sys_Dev_Deliverable02.docx
+++ b/Deliverable 2/Sys_Dev_Deliverable02.docx
@@ -210,6 +210,8 @@
           <w:sz w:val="36"/>
         </w:rPr>
       </w:pPr>
+      <w:bookmarkStart w:id="0" w:name="_GoBack"/>
+      <w:bookmarkEnd w:id="0"/>
     </w:p>
     <w:p>
       <w:pPr>
@@ -429,6 +431,7 @@
         <w:jc w:val="center"/>
         <w:rPr>
           <w:rFonts w:ascii="Times New Roman" w:hAnsi="Times New Roman" w:cs="Times New Roman"/>
+          <w:lang w:val="fr-FR"/>
         </w:rPr>
       </w:pPr>
       <w:r>
@@ -436,6 +439,7 @@
           <w:rFonts w:ascii="Times New Roman" w:hAnsi="Times New Roman" w:cs="Times New Roman"/>
           <w:color w:val="0D0D0D"/>
           <w:spacing w:val="-2"/>
+          <w:lang w:val="fr-FR"/>
         </w:rPr>
         <w:t>Wayne De Leon</w:t>
       </w:r>
@@ -445,6 +449,7 @@
         <w:pStyle w:val="BodyText"/>
         <w:rPr>
           <w:rFonts w:ascii="Times New Roman" w:hAnsi="Times New Roman" w:cs="Times New Roman"/>
+          <w:lang w:val="fr-FR"/>
         </w:rPr>
       </w:pPr>
     </w:p>
@@ -453,6 +458,7 @@
         <w:pStyle w:val="BodyText"/>
         <w:rPr>
           <w:rFonts w:ascii="Times New Roman" w:hAnsi="Times New Roman" w:cs="Times New Roman"/>
+          <w:lang w:val="fr-FR"/>
         </w:rPr>
       </w:pPr>
     </w:p>
@@ -461,6 +467,7 @@
         <w:pStyle w:val="BodyText"/>
         <w:rPr>
           <w:rFonts w:ascii="Times New Roman" w:hAnsi="Times New Roman" w:cs="Times New Roman"/>
+          <w:lang w:val="fr-FR"/>
         </w:rPr>
       </w:pPr>
     </w:p>
@@ -470,6 +477,7 @@
         <w:spacing w:before="245"/>
         <w:rPr>
           <w:rFonts w:ascii="Times New Roman" w:hAnsi="Times New Roman" w:cs="Times New Roman"/>
+          <w:lang w:val="fr-FR"/>
         </w:rPr>
       </w:pPr>
     </w:p>
@@ -570,8 +578,8 @@
           <w:szCs w:val="28"/>
         </w:rPr>
       </w:pPr>
-      <w:bookmarkStart w:id="0" w:name="_Toc175237857"/>
-      <w:bookmarkStart w:id="1" w:name="_Toc175238236"/>
+      <w:bookmarkStart w:id="1" w:name="_Toc175237857"/>
+      <w:bookmarkStart w:id="2" w:name="_Toc175238236"/>
       <w:r>
         <w:rPr>
           <w:rFonts w:ascii="Times New Roman" w:hAnsi="Times New Roman" w:cs="Times New Roman"/>
@@ -837,8 +845,8 @@
         </w:rPr>
         <w:t>work</w:t>
       </w:r>
-      <w:bookmarkEnd w:id="0"/>
       <w:bookmarkEnd w:id="1"/>
+      <w:bookmarkEnd w:id="2"/>
     </w:p>
     <w:p>
       <w:pPr>
@@ -1691,7 +1699,7 @@
           <w:rFonts w:ascii="Times New Roman" w:hAnsi="Times New Roman" w:cs="Times New Roman"/>
         </w:rPr>
       </w:pPr>
-      <w:bookmarkStart w:id="2" w:name="_Toc175239558"/>
+      <w:bookmarkStart w:id="3" w:name="_Toc175239558"/>
       <w:r>
         <w:rPr>
           <w:rFonts w:ascii="Times New Roman" w:hAnsi="Times New Roman" w:cs="Times New Roman"/>
@@ -1699,7 +1707,7 @@
         <w:lastRenderedPageBreak/>
         <w:t>Executive Overview</w:t>
       </w:r>
-      <w:bookmarkEnd w:id="2"/>
+      <w:bookmarkEnd w:id="3"/>
     </w:p>
     <w:p>
       <w:pPr>
@@ -1745,7 +1753,7 @@
           <w:sz w:val="24"/>
           <w:szCs w:val="24"/>
         </w:rPr>
-        <w:t>Big</w:t>
+        <w:t>Bi</w:t>
       </w:r>
       <w:r>
         <w:rPr>
@@ -1753,8 +1761,15 @@
           <w:sz w:val="24"/>
           <w:szCs w:val="24"/>
         </w:rPr>
-        <w:t xml:space="preserve"> </w:t>
-      </w:r>
+        <w:t>g</w:t>
+      </w:r>
+    </w:p>
+    <w:p>
+      <w:pPr>
+        <w:rPr>
+          <w:rFonts w:ascii="Times New Roman" w:hAnsi="Times New Roman" w:cs="Times New Roman"/>
+        </w:rPr>
+      </w:pPr>
     </w:p>
     <w:p>
       <w:pPr>
@@ -1768,8 +1783,7 @@
         <w:rPr>
           <w:rFonts w:ascii="Times New Roman" w:hAnsi="Times New Roman" w:cs="Times New Roman"/>
         </w:rPr>
-        <w:lastRenderedPageBreak/>
-        <w:t>Description of Business Domain</w:t>
+        <w:t>Client/Business</w:t>
       </w:r>
     </w:p>
     <w:p>
@@ -1784,6 +1798,22 @@
     </w:p>
     <w:p>
       <w:pPr>
+        <w:pStyle w:val="Heading2"/>
+        <w:spacing w:line="360" w:lineRule="auto"/>
+        <w:rPr>
+          <w:u w:val="single"/>
+        </w:rPr>
+      </w:pPr>
+      <w:r>
+        <w:rPr>
+          <w:u w:val="single"/>
+        </w:rPr>
+        <w:t>Business Domain</w:t>
+      </w:r>
+    </w:p>
+    <w:p>
+      <w:pPr>
+        <w:spacing w:line="360" w:lineRule="auto"/>
         <w:rPr>
           <w:rFonts w:ascii="Times New Roman" w:hAnsi="Times New Roman" w:cs="Times New Roman"/>
           <w:sz w:val="24"/>
@@ -1802,223 +1832,208 @@
           <w:sz w:val="24"/>
           <w:szCs w:val="24"/>
         </w:rPr>
-        <w:t>Big</w:t>
-      </w:r>
-    </w:p>
-    <w:p>
-      <w:pPr>
-        <w:rPr>
-          <w:rFonts w:ascii="Times New Roman" w:hAnsi="Times New Roman" w:cs="Times New Roman"/>
-        </w:rPr>
-      </w:pPr>
-    </w:p>
-    <w:p>
-      <w:pPr>
-        <w:rPr>
-          <w:rFonts w:ascii="Times New Roman" w:hAnsi="Times New Roman" w:cs="Times New Roman"/>
-        </w:rPr>
-      </w:pPr>
-    </w:p>
-    <w:p>
-      <w:pPr>
-        <w:rPr>
-          <w:rFonts w:ascii="Times New Roman" w:hAnsi="Times New Roman" w:cs="Times New Roman"/>
-        </w:rPr>
-      </w:pPr>
-    </w:p>
-    <w:p>
-      <w:pPr>
-        <w:rPr>
-          <w:rFonts w:ascii="Times New Roman" w:hAnsi="Times New Roman" w:cs="Times New Roman"/>
-        </w:rPr>
-      </w:pPr>
-    </w:p>
-    <w:p>
-      <w:pPr>
-        <w:rPr>
-          <w:rFonts w:ascii="Times New Roman" w:hAnsi="Times New Roman" w:cs="Times New Roman"/>
-        </w:rPr>
-      </w:pPr>
-    </w:p>
-    <w:p>
-      <w:pPr>
-        <w:rPr>
-          <w:rFonts w:ascii="Times New Roman" w:hAnsi="Times New Roman" w:cs="Times New Roman"/>
-        </w:rPr>
-      </w:pPr>
-    </w:p>
-    <w:p>
-      <w:pPr>
-        <w:rPr>
-          <w:rFonts w:ascii="Times New Roman" w:hAnsi="Times New Roman" w:cs="Times New Roman"/>
-        </w:rPr>
-      </w:pPr>
-    </w:p>
-    <w:p>
-      <w:pPr>
-        <w:rPr>
-          <w:rFonts w:ascii="Times New Roman" w:hAnsi="Times New Roman" w:cs="Times New Roman"/>
-        </w:rPr>
-      </w:pPr>
-    </w:p>
-    <w:p>
-      <w:pPr>
-        <w:rPr>
-          <w:rFonts w:ascii="Times New Roman" w:hAnsi="Times New Roman" w:cs="Times New Roman"/>
-        </w:rPr>
-      </w:pPr>
-    </w:p>
-    <w:p>
-      <w:pPr>
-        <w:rPr>
-          <w:rFonts w:ascii="Times New Roman" w:hAnsi="Times New Roman" w:cs="Times New Roman"/>
-        </w:rPr>
-      </w:pPr>
-    </w:p>
-    <w:p>
-      <w:pPr>
-        <w:rPr>
-          <w:rFonts w:ascii="Times New Roman" w:hAnsi="Times New Roman" w:cs="Times New Roman"/>
-        </w:rPr>
-      </w:pPr>
-    </w:p>
-    <w:p>
-      <w:pPr>
-        <w:rPr>
-          <w:rFonts w:ascii="Times New Roman" w:hAnsi="Times New Roman" w:cs="Times New Roman"/>
-        </w:rPr>
-      </w:pPr>
-    </w:p>
-    <w:p>
-      <w:pPr>
-        <w:rPr>
-          <w:rFonts w:ascii="Times New Roman" w:hAnsi="Times New Roman" w:cs="Times New Roman"/>
-        </w:rPr>
-      </w:pPr>
-    </w:p>
-    <w:p>
-      <w:pPr>
-        <w:rPr>
-          <w:rFonts w:ascii="Times New Roman" w:hAnsi="Times New Roman" w:cs="Times New Roman"/>
-        </w:rPr>
-      </w:pPr>
-    </w:p>
-    <w:p>
-      <w:pPr>
-        <w:rPr>
-          <w:rFonts w:ascii="Times New Roman" w:hAnsi="Times New Roman" w:cs="Times New Roman"/>
-        </w:rPr>
-      </w:pPr>
-    </w:p>
-    <w:p>
-      <w:pPr>
-        <w:rPr>
-          <w:rFonts w:ascii="Times New Roman" w:hAnsi="Times New Roman" w:cs="Times New Roman"/>
-        </w:rPr>
-      </w:pPr>
-    </w:p>
-    <w:p>
-      <w:pPr>
-        <w:rPr>
-          <w:rFonts w:ascii="Times New Roman" w:hAnsi="Times New Roman" w:cs="Times New Roman"/>
-        </w:rPr>
-      </w:pPr>
-    </w:p>
-    <w:p>
-      <w:pPr>
-        <w:rPr>
-          <w:rFonts w:ascii="Times New Roman" w:hAnsi="Times New Roman" w:cs="Times New Roman"/>
-        </w:rPr>
-      </w:pPr>
-    </w:p>
-    <w:p>
-      <w:pPr>
-        <w:rPr>
-          <w:rFonts w:ascii="Times New Roman" w:hAnsi="Times New Roman" w:cs="Times New Roman"/>
-        </w:rPr>
-      </w:pPr>
-    </w:p>
-    <w:p>
-      <w:pPr>
-        <w:rPr>
-          <w:rFonts w:ascii="Times New Roman" w:hAnsi="Times New Roman" w:cs="Times New Roman"/>
-        </w:rPr>
-      </w:pPr>
-    </w:p>
-    <w:p>
-      <w:pPr>
-        <w:rPr>
-          <w:rFonts w:ascii="Times New Roman" w:hAnsi="Times New Roman" w:cs="Times New Roman"/>
-        </w:rPr>
-      </w:pPr>
-    </w:p>
-    <w:p>
-      <w:pPr>
-        <w:rPr>
-          <w:rFonts w:ascii="Times New Roman" w:hAnsi="Times New Roman" w:cs="Times New Roman"/>
-        </w:rPr>
-      </w:pPr>
-    </w:p>
-    <w:p>
-      <w:pPr>
-        <w:rPr>
-          <w:rFonts w:ascii="Times New Roman" w:hAnsi="Times New Roman" w:cs="Times New Roman"/>
-        </w:rPr>
-      </w:pPr>
-    </w:p>
-    <w:p>
-      <w:pPr>
-        <w:rPr>
-          <w:rFonts w:ascii="Times New Roman" w:hAnsi="Times New Roman" w:cs="Times New Roman"/>
-        </w:rPr>
-      </w:pPr>
-    </w:p>
-    <w:p>
-      <w:pPr>
-        <w:rPr>
-          <w:rFonts w:ascii="Times New Roman" w:hAnsi="Times New Roman" w:cs="Times New Roman"/>
-        </w:rPr>
-      </w:pPr>
-    </w:p>
-    <w:p>
-      <w:pPr>
-        <w:rPr>
-          <w:rFonts w:ascii="Times New Roman" w:hAnsi="Times New Roman" w:cs="Times New Roman"/>
-        </w:rPr>
-      </w:pPr>
-    </w:p>
-    <w:p>
-      <w:pPr>
-        <w:rPr>
-          <w:rFonts w:ascii="Times New Roman" w:hAnsi="Times New Roman" w:cs="Times New Roman"/>
-        </w:rPr>
-      </w:pPr>
-    </w:p>
-    <w:p>
-      <w:pPr>
-        <w:rPr>
-          <w:rFonts w:ascii="Times New Roman" w:hAnsi="Times New Roman" w:cs="Times New Roman"/>
-        </w:rPr>
-      </w:pPr>
-    </w:p>
-    <w:p>
-      <w:pPr>
-        <w:rPr>
-          <w:rFonts w:ascii="Times New Roman" w:hAnsi="Times New Roman" w:cs="Times New Roman"/>
-        </w:rPr>
-      </w:pPr>
-    </w:p>
-    <w:p>
-      <w:pPr>
-        <w:rPr>
-          <w:rFonts w:ascii="Times New Roman" w:hAnsi="Times New Roman" w:cs="Times New Roman"/>
-        </w:rPr>
-      </w:pPr>
-    </w:p>
-    <w:p>
-      <w:pPr>
-        <w:rPr>
-          <w:rFonts w:ascii="Times New Roman" w:hAnsi="Times New Roman" w:cs="Times New Roman"/>
+        <w:t>Something</w:t>
+      </w:r>
+    </w:p>
+    <w:p>
+      <w:pPr>
+        <w:pStyle w:val="Heading2"/>
+        <w:spacing w:line="360" w:lineRule="auto"/>
+        <w:rPr>
+          <w:u w:val="single"/>
+        </w:rPr>
+      </w:pPr>
+      <w:r>
+        <w:rPr>
+          <w:u w:val="single"/>
+        </w:rPr>
+        <w:t>Business Environment</w:t>
+      </w:r>
+    </w:p>
+    <w:p>
+      <w:pPr>
+        <w:ind w:firstLine="720"/>
+        <w:rPr>
+          <w:rFonts w:ascii="Times New Roman" w:hAnsi="Times New Roman" w:cs="Times New Roman"/>
+          <w:sz w:val="24"/>
+          <w:szCs w:val="24"/>
+        </w:rPr>
+      </w:pPr>
+      <w:r>
+        <w:rPr>
+          <w:rFonts w:ascii="Times New Roman" w:hAnsi="Times New Roman" w:cs="Times New Roman"/>
+          <w:sz w:val="24"/>
+          <w:szCs w:val="24"/>
+        </w:rPr>
+        <w:t>Something</w:t>
+      </w:r>
+    </w:p>
+    <w:p>
+      <w:pPr>
+        <w:pStyle w:val="Heading2"/>
+        <w:spacing w:line="360" w:lineRule="auto"/>
+        <w:rPr>
+          <w:u w:val="single"/>
+        </w:rPr>
+      </w:pPr>
+      <w:r>
+        <w:rPr>
+          <w:u w:val="single"/>
+        </w:rPr>
+        <w:t>Description of Client</w:t>
+      </w:r>
+    </w:p>
+    <w:p>
+      <w:pPr>
+        <w:ind w:firstLine="720"/>
+        <w:rPr>
+          <w:rFonts w:ascii="Times New Roman" w:hAnsi="Times New Roman" w:cs="Times New Roman"/>
+          <w:sz w:val="24"/>
+          <w:szCs w:val="24"/>
+        </w:rPr>
+      </w:pPr>
+      <w:r>
+        <w:rPr>
+          <w:rFonts w:ascii="Times New Roman" w:hAnsi="Times New Roman" w:cs="Times New Roman"/>
+          <w:sz w:val="24"/>
+          <w:szCs w:val="24"/>
+        </w:rPr>
+        <w:t>Something</w:t>
+      </w:r>
+    </w:p>
+    <w:p>
+      <w:pPr>
+        <w:pStyle w:val="Heading2"/>
+        <w:spacing w:line="360" w:lineRule="auto"/>
+        <w:rPr>
+          <w:u w:val="single"/>
+        </w:rPr>
+      </w:pPr>
+      <w:r>
+        <w:rPr>
+          <w:u w:val="single"/>
+        </w:rPr>
+        <w:t>Business Problem</w:t>
+      </w:r>
+    </w:p>
+    <w:p>
+      <w:pPr>
+        <w:ind w:firstLine="720"/>
+        <w:rPr>
+          <w:rFonts w:ascii="Times New Roman" w:hAnsi="Times New Roman" w:cs="Times New Roman"/>
+          <w:sz w:val="24"/>
+          <w:szCs w:val="24"/>
+        </w:rPr>
+      </w:pPr>
+      <w:r>
+        <w:rPr>
+          <w:rFonts w:ascii="Times New Roman" w:hAnsi="Times New Roman" w:cs="Times New Roman"/>
+          <w:sz w:val="24"/>
+          <w:szCs w:val="24"/>
+        </w:rPr>
+        <w:t>Our client has no website for her gaming café business. So, she would like for us to make her a web application so clients can have an overview of her business. In the website, clients will be able to make reservations because clients usually line up in front of the store and don’t know the estimate of when they’ll be able to reserve spot. Additionally, they can also read up more about the business. Also, employees will be able to track reservations and CRUD their status’.</w:t>
+      </w:r>
+    </w:p>
+    <w:p>
+      <w:pPr>
+        <w:rPr>
+          <w:rFonts w:ascii="Times New Roman" w:hAnsi="Times New Roman" w:cs="Times New Roman"/>
+          <w:sz w:val="24"/>
+          <w:szCs w:val="24"/>
+        </w:rPr>
+      </w:pPr>
+    </w:p>
+    <w:p>
+      <w:pPr>
+        <w:rPr>
+          <w:rFonts w:ascii="Times New Roman" w:hAnsi="Times New Roman" w:cs="Times New Roman"/>
+          <w:sz w:val="24"/>
+          <w:szCs w:val="24"/>
+        </w:rPr>
+      </w:pPr>
+      <w:r>
+        <w:rPr>
+          <w:rFonts w:ascii="Times New Roman" w:hAnsi="Times New Roman" w:cs="Times New Roman"/>
+          <w:sz w:val="24"/>
+          <w:szCs w:val="24"/>
+        </w:rPr>
+        <w:tab/>
+        <w:t>Lastly, the client writes all of her gross sales and cash profit with pen and paper. For that reason, she would like an additional feature to track sales (sales tracker) and automatically calculate the total, etc.</w:t>
+      </w:r>
+    </w:p>
+    <w:p/>
+    <w:p>
+      <w:pPr>
+        <w:spacing w:line="360" w:lineRule="auto"/>
+        <w:rPr>
+          <w:rFonts w:ascii="Times New Roman" w:hAnsi="Times New Roman" w:cs="Times New Roman"/>
+          <w:sz w:val="24"/>
+          <w:szCs w:val="24"/>
+        </w:rPr>
+      </w:pPr>
+    </w:p>
+    <w:p>
+      <w:pPr>
+        <w:rPr>
+          <w:rFonts w:ascii="Times New Roman" w:hAnsi="Times New Roman" w:cs="Times New Roman"/>
+        </w:rPr>
+      </w:pPr>
+    </w:p>
+    <w:p>
+      <w:pPr>
+        <w:rPr>
+          <w:rFonts w:ascii="Times New Roman" w:hAnsi="Times New Roman" w:cs="Times New Roman"/>
+        </w:rPr>
+      </w:pPr>
+    </w:p>
+    <w:p>
+      <w:pPr>
+        <w:rPr>
+          <w:rFonts w:ascii="Times New Roman" w:hAnsi="Times New Roman" w:cs="Times New Roman"/>
+        </w:rPr>
+      </w:pPr>
+    </w:p>
+    <w:p>
+      <w:pPr>
+        <w:rPr>
+          <w:rFonts w:ascii="Times New Roman" w:hAnsi="Times New Roman" w:cs="Times New Roman"/>
+        </w:rPr>
+      </w:pPr>
+    </w:p>
+    <w:p>
+      <w:pPr>
+        <w:rPr>
+          <w:rFonts w:ascii="Times New Roman" w:hAnsi="Times New Roman" w:cs="Times New Roman"/>
+        </w:rPr>
+      </w:pPr>
+    </w:p>
+    <w:p>
+      <w:pPr>
+        <w:rPr>
+          <w:rFonts w:ascii="Times New Roman" w:hAnsi="Times New Roman" w:cs="Times New Roman"/>
+        </w:rPr>
+      </w:pPr>
+    </w:p>
+    <w:p>
+      <w:pPr>
+        <w:rPr>
+          <w:rFonts w:ascii="Times New Roman" w:hAnsi="Times New Roman" w:cs="Times New Roman"/>
+        </w:rPr>
+      </w:pPr>
+    </w:p>
+    <w:p>
+      <w:pPr>
+        <w:rPr>
+          <w:rFonts w:ascii="Times New Roman" w:hAnsi="Times New Roman" w:cs="Times New Roman"/>
+        </w:rPr>
+      </w:pPr>
+    </w:p>
+    <w:p>
+      <w:pPr>
+        <w:rPr>
+          <w:rFonts w:ascii="Times New Roman" w:hAnsi="Times New Roman" w:cs="Times New Roman"/>
+          <w:sz w:val="24"/>
+          <w:szCs w:val="24"/>
         </w:rPr>
       </w:pPr>
     </w:p>
@@ -2035,13 +2050,7 @@
           <w:rFonts w:ascii="Times New Roman" w:hAnsi="Times New Roman" w:cs="Times New Roman"/>
         </w:rPr>
         <w:lastRenderedPageBreak/>
-        <w:t xml:space="preserve">Description of </w:t>
-      </w:r>
-      <w:r>
-        <w:rPr>
-          <w:rFonts w:ascii="Times New Roman" w:hAnsi="Times New Roman" w:cs="Times New Roman"/>
-        </w:rPr>
-        <w:t>Client</w:t>
+        <w:t>The Questionnaire</w:t>
       </w:r>
     </w:p>
     <w:p>
@@ -2095,202 +2104,233 @@
       <w:pPr>
         <w:rPr>
           <w:rFonts w:ascii="Times New Roman" w:hAnsi="Times New Roman" w:cs="Times New Roman"/>
-        </w:rPr>
-      </w:pPr>
-    </w:p>
-    <w:p>
-      <w:pPr>
-        <w:rPr>
-          <w:rFonts w:ascii="Times New Roman" w:hAnsi="Times New Roman" w:cs="Times New Roman"/>
-        </w:rPr>
-      </w:pPr>
-    </w:p>
-    <w:p>
-      <w:pPr>
-        <w:rPr>
-          <w:rFonts w:ascii="Times New Roman" w:hAnsi="Times New Roman" w:cs="Times New Roman"/>
-        </w:rPr>
-      </w:pPr>
-    </w:p>
-    <w:p>
-      <w:pPr>
-        <w:rPr>
-          <w:rFonts w:ascii="Times New Roman" w:hAnsi="Times New Roman" w:cs="Times New Roman"/>
-        </w:rPr>
-      </w:pPr>
-    </w:p>
-    <w:p>
-      <w:pPr>
-        <w:rPr>
-          <w:rFonts w:ascii="Times New Roman" w:hAnsi="Times New Roman" w:cs="Times New Roman"/>
-        </w:rPr>
-      </w:pPr>
-    </w:p>
-    <w:p>
-      <w:pPr>
-        <w:rPr>
-          <w:rFonts w:ascii="Times New Roman" w:hAnsi="Times New Roman" w:cs="Times New Roman"/>
-        </w:rPr>
-      </w:pPr>
-    </w:p>
-    <w:p>
-      <w:pPr>
-        <w:rPr>
-          <w:rFonts w:ascii="Times New Roman" w:hAnsi="Times New Roman" w:cs="Times New Roman"/>
-        </w:rPr>
-      </w:pPr>
-    </w:p>
-    <w:p>
-      <w:pPr>
-        <w:rPr>
-          <w:rFonts w:ascii="Times New Roman" w:hAnsi="Times New Roman" w:cs="Times New Roman"/>
-        </w:rPr>
-      </w:pPr>
-    </w:p>
-    <w:p>
-      <w:pPr>
-        <w:rPr>
-          <w:rFonts w:ascii="Times New Roman" w:hAnsi="Times New Roman" w:cs="Times New Roman"/>
-        </w:rPr>
-      </w:pPr>
-    </w:p>
-    <w:p>
-      <w:pPr>
-        <w:rPr>
-          <w:rFonts w:ascii="Times New Roman" w:hAnsi="Times New Roman" w:cs="Times New Roman"/>
-        </w:rPr>
-      </w:pPr>
-    </w:p>
-    <w:p>
-      <w:pPr>
-        <w:rPr>
-          <w:rFonts w:ascii="Times New Roman" w:hAnsi="Times New Roman" w:cs="Times New Roman"/>
-        </w:rPr>
-      </w:pPr>
-    </w:p>
-    <w:p>
-      <w:pPr>
-        <w:rPr>
-          <w:rFonts w:ascii="Times New Roman" w:hAnsi="Times New Roman" w:cs="Times New Roman"/>
-        </w:rPr>
-      </w:pPr>
-    </w:p>
-    <w:p>
-      <w:pPr>
-        <w:rPr>
-          <w:rFonts w:ascii="Times New Roman" w:hAnsi="Times New Roman" w:cs="Times New Roman"/>
-        </w:rPr>
-      </w:pPr>
-    </w:p>
-    <w:p>
-      <w:pPr>
-        <w:rPr>
-          <w:rFonts w:ascii="Times New Roman" w:hAnsi="Times New Roman" w:cs="Times New Roman"/>
-        </w:rPr>
-      </w:pPr>
-    </w:p>
-    <w:p>
-      <w:pPr>
-        <w:rPr>
-          <w:rFonts w:ascii="Times New Roman" w:hAnsi="Times New Roman" w:cs="Times New Roman"/>
-        </w:rPr>
-      </w:pPr>
-    </w:p>
-    <w:p>
-      <w:pPr>
-        <w:rPr>
-          <w:rFonts w:ascii="Times New Roman" w:hAnsi="Times New Roman" w:cs="Times New Roman"/>
-        </w:rPr>
-      </w:pPr>
-    </w:p>
-    <w:p>
-      <w:pPr>
-        <w:rPr>
-          <w:rFonts w:ascii="Times New Roman" w:hAnsi="Times New Roman" w:cs="Times New Roman"/>
-        </w:rPr>
-      </w:pPr>
-    </w:p>
-    <w:p>
-      <w:pPr>
-        <w:rPr>
-          <w:rFonts w:ascii="Times New Roman" w:hAnsi="Times New Roman" w:cs="Times New Roman"/>
-        </w:rPr>
-      </w:pPr>
-    </w:p>
-    <w:p>
-      <w:pPr>
-        <w:rPr>
-          <w:rFonts w:ascii="Times New Roman" w:hAnsi="Times New Roman" w:cs="Times New Roman"/>
-        </w:rPr>
-      </w:pPr>
-    </w:p>
-    <w:p>
-      <w:pPr>
-        <w:rPr>
-          <w:rFonts w:ascii="Times New Roman" w:hAnsi="Times New Roman" w:cs="Times New Roman"/>
-        </w:rPr>
-      </w:pPr>
-    </w:p>
-    <w:p>
-      <w:pPr>
-        <w:rPr>
-          <w:rFonts w:ascii="Times New Roman" w:hAnsi="Times New Roman" w:cs="Times New Roman"/>
-        </w:rPr>
-      </w:pPr>
-    </w:p>
-    <w:p>
-      <w:pPr>
-        <w:rPr>
-          <w:rFonts w:ascii="Times New Roman" w:hAnsi="Times New Roman" w:cs="Times New Roman"/>
-        </w:rPr>
-      </w:pPr>
-    </w:p>
-    <w:p>
-      <w:pPr>
-        <w:rPr>
-          <w:rFonts w:ascii="Times New Roman" w:hAnsi="Times New Roman" w:cs="Times New Roman"/>
-        </w:rPr>
-      </w:pPr>
-    </w:p>
-    <w:p>
-      <w:pPr>
-        <w:rPr>
-          <w:rFonts w:ascii="Times New Roman" w:hAnsi="Times New Roman" w:cs="Times New Roman"/>
-        </w:rPr>
-      </w:pPr>
-    </w:p>
-    <w:p>
-      <w:pPr>
-        <w:rPr>
-          <w:rFonts w:ascii="Times New Roman" w:hAnsi="Times New Roman" w:cs="Times New Roman"/>
-        </w:rPr>
-      </w:pPr>
-    </w:p>
-    <w:p>
-      <w:pPr>
-        <w:rPr>
-          <w:rFonts w:ascii="Times New Roman" w:hAnsi="Times New Roman" w:cs="Times New Roman"/>
-        </w:rPr>
-      </w:pPr>
-    </w:p>
-    <w:p>
-      <w:pPr>
-        <w:rPr>
-          <w:rFonts w:ascii="Times New Roman" w:hAnsi="Times New Roman" w:cs="Times New Roman"/>
-        </w:rPr>
-      </w:pPr>
-    </w:p>
-    <w:p>
-      <w:pPr>
-        <w:rPr>
-          <w:rFonts w:ascii="Times New Roman" w:hAnsi="Times New Roman" w:cs="Times New Roman"/>
-        </w:rPr>
-      </w:pPr>
-    </w:p>
-    <w:p>
-      <w:pPr>
-        <w:rPr>
-          <w:rFonts w:ascii="Times New Roman" w:hAnsi="Times New Roman" w:cs="Times New Roman"/>
+          <w:sz w:val="24"/>
+          <w:szCs w:val="24"/>
+        </w:rPr>
+      </w:pPr>
+    </w:p>
+    <w:p>
+      <w:pPr>
+        <w:rPr>
+          <w:rFonts w:ascii="Times New Roman" w:hAnsi="Times New Roman" w:cs="Times New Roman"/>
+          <w:sz w:val="24"/>
+          <w:szCs w:val="24"/>
+        </w:rPr>
+      </w:pPr>
+    </w:p>
+    <w:p>
+      <w:pPr>
+        <w:rPr>
+          <w:rFonts w:ascii="Times New Roman" w:hAnsi="Times New Roman" w:cs="Times New Roman"/>
+          <w:sz w:val="24"/>
+          <w:szCs w:val="24"/>
+        </w:rPr>
+      </w:pPr>
+    </w:p>
+    <w:p>
+      <w:pPr>
+        <w:rPr>
+          <w:rFonts w:ascii="Times New Roman" w:hAnsi="Times New Roman" w:cs="Times New Roman"/>
+          <w:sz w:val="24"/>
+          <w:szCs w:val="24"/>
+        </w:rPr>
+      </w:pPr>
+    </w:p>
+    <w:p>
+      <w:pPr>
+        <w:rPr>
+          <w:rFonts w:ascii="Times New Roman" w:hAnsi="Times New Roman" w:cs="Times New Roman"/>
+          <w:sz w:val="24"/>
+          <w:szCs w:val="24"/>
+        </w:rPr>
+      </w:pPr>
+    </w:p>
+    <w:p>
+      <w:pPr>
+        <w:rPr>
+          <w:rFonts w:ascii="Times New Roman" w:hAnsi="Times New Roman" w:cs="Times New Roman"/>
+          <w:sz w:val="24"/>
+          <w:szCs w:val="24"/>
+        </w:rPr>
+      </w:pPr>
+    </w:p>
+    <w:p>
+      <w:pPr>
+        <w:rPr>
+          <w:rFonts w:ascii="Times New Roman" w:hAnsi="Times New Roman" w:cs="Times New Roman"/>
+          <w:sz w:val="24"/>
+          <w:szCs w:val="24"/>
+        </w:rPr>
+      </w:pPr>
+    </w:p>
+    <w:p>
+      <w:pPr>
+        <w:rPr>
+          <w:rFonts w:ascii="Times New Roman" w:hAnsi="Times New Roman" w:cs="Times New Roman"/>
+          <w:sz w:val="24"/>
+          <w:szCs w:val="24"/>
+        </w:rPr>
+      </w:pPr>
+    </w:p>
+    <w:p>
+      <w:pPr>
+        <w:rPr>
+          <w:rFonts w:ascii="Times New Roman" w:hAnsi="Times New Roman" w:cs="Times New Roman"/>
+          <w:sz w:val="24"/>
+          <w:szCs w:val="24"/>
+        </w:rPr>
+      </w:pPr>
+    </w:p>
+    <w:p>
+      <w:pPr>
+        <w:rPr>
+          <w:rFonts w:ascii="Times New Roman" w:hAnsi="Times New Roman" w:cs="Times New Roman"/>
+          <w:sz w:val="24"/>
+          <w:szCs w:val="24"/>
+        </w:rPr>
+      </w:pPr>
+    </w:p>
+    <w:p>
+      <w:pPr>
+        <w:rPr>
+          <w:rFonts w:ascii="Times New Roman" w:hAnsi="Times New Roman" w:cs="Times New Roman"/>
+          <w:sz w:val="24"/>
+          <w:szCs w:val="24"/>
+        </w:rPr>
+      </w:pPr>
+    </w:p>
+    <w:p>
+      <w:pPr>
+        <w:rPr>
+          <w:rFonts w:ascii="Times New Roman" w:hAnsi="Times New Roman" w:cs="Times New Roman"/>
+          <w:sz w:val="24"/>
+          <w:szCs w:val="24"/>
+        </w:rPr>
+      </w:pPr>
+    </w:p>
+    <w:p>
+      <w:pPr>
+        <w:rPr>
+          <w:rFonts w:ascii="Times New Roman" w:hAnsi="Times New Roman" w:cs="Times New Roman"/>
+          <w:sz w:val="24"/>
+          <w:szCs w:val="24"/>
+        </w:rPr>
+      </w:pPr>
+    </w:p>
+    <w:p>
+      <w:pPr>
+        <w:rPr>
+          <w:rFonts w:ascii="Times New Roman" w:hAnsi="Times New Roman" w:cs="Times New Roman"/>
+          <w:sz w:val="24"/>
+          <w:szCs w:val="24"/>
+        </w:rPr>
+      </w:pPr>
+    </w:p>
+    <w:p>
+      <w:pPr>
+        <w:rPr>
+          <w:rFonts w:ascii="Times New Roman" w:hAnsi="Times New Roman" w:cs="Times New Roman"/>
+          <w:sz w:val="24"/>
+          <w:szCs w:val="24"/>
+        </w:rPr>
+      </w:pPr>
+    </w:p>
+    <w:p>
+      <w:pPr>
+        <w:rPr>
+          <w:rFonts w:ascii="Times New Roman" w:hAnsi="Times New Roman" w:cs="Times New Roman"/>
+          <w:sz w:val="24"/>
+          <w:szCs w:val="24"/>
+        </w:rPr>
+      </w:pPr>
+    </w:p>
+    <w:p>
+      <w:pPr>
+        <w:rPr>
+          <w:rFonts w:ascii="Times New Roman" w:hAnsi="Times New Roman" w:cs="Times New Roman"/>
+          <w:sz w:val="24"/>
+          <w:szCs w:val="24"/>
+        </w:rPr>
+      </w:pPr>
+    </w:p>
+    <w:p>
+      <w:pPr>
+        <w:rPr>
+          <w:rFonts w:ascii="Times New Roman" w:hAnsi="Times New Roman" w:cs="Times New Roman"/>
+          <w:sz w:val="24"/>
+          <w:szCs w:val="24"/>
+        </w:rPr>
+      </w:pPr>
+    </w:p>
+    <w:p>
+      <w:pPr>
+        <w:rPr>
+          <w:rFonts w:ascii="Times New Roman" w:hAnsi="Times New Roman" w:cs="Times New Roman"/>
+          <w:sz w:val="24"/>
+          <w:szCs w:val="24"/>
+        </w:rPr>
+      </w:pPr>
+    </w:p>
+    <w:p>
+      <w:pPr>
+        <w:rPr>
+          <w:rFonts w:ascii="Times New Roman" w:hAnsi="Times New Roman" w:cs="Times New Roman"/>
+          <w:sz w:val="24"/>
+          <w:szCs w:val="24"/>
+        </w:rPr>
+      </w:pPr>
+    </w:p>
+    <w:p>
+      <w:pPr>
+        <w:rPr>
+          <w:rFonts w:ascii="Times New Roman" w:hAnsi="Times New Roman" w:cs="Times New Roman"/>
+          <w:sz w:val="24"/>
+          <w:szCs w:val="24"/>
+        </w:rPr>
+      </w:pPr>
+    </w:p>
+    <w:p>
+      <w:pPr>
+        <w:rPr>
+          <w:rFonts w:ascii="Times New Roman" w:hAnsi="Times New Roman" w:cs="Times New Roman"/>
+          <w:sz w:val="24"/>
+          <w:szCs w:val="24"/>
+        </w:rPr>
+      </w:pPr>
+    </w:p>
+    <w:p>
+      <w:pPr>
+        <w:rPr>
+          <w:rFonts w:ascii="Times New Roman" w:hAnsi="Times New Roman" w:cs="Times New Roman"/>
+          <w:sz w:val="24"/>
+          <w:szCs w:val="24"/>
+        </w:rPr>
+      </w:pPr>
+    </w:p>
+    <w:p>
+      <w:pPr>
+        <w:rPr>
+          <w:rFonts w:ascii="Times New Roman" w:hAnsi="Times New Roman" w:cs="Times New Roman"/>
+          <w:sz w:val="24"/>
+          <w:szCs w:val="24"/>
+        </w:rPr>
+      </w:pPr>
+    </w:p>
+    <w:p>
+      <w:pPr>
+        <w:rPr>
+          <w:rFonts w:ascii="Times New Roman" w:hAnsi="Times New Roman" w:cs="Times New Roman"/>
+          <w:sz w:val="24"/>
+          <w:szCs w:val="24"/>
+        </w:rPr>
+      </w:pPr>
+    </w:p>
+    <w:p>
+      <w:pPr>
+        <w:rPr>
+          <w:rFonts w:ascii="Times New Roman" w:hAnsi="Times New Roman" w:cs="Times New Roman"/>
+          <w:sz w:val="24"/>
+          <w:szCs w:val="24"/>
         </w:rPr>
       </w:pPr>
     </w:p>
@@ -2307,7 +2347,7 @@
           <w:rFonts w:ascii="Times New Roman" w:hAnsi="Times New Roman" w:cs="Times New Roman"/>
         </w:rPr>
         <w:lastRenderedPageBreak/>
-        <w:t>Business Problem</w:t>
+        <w:t>References</w:t>
       </w:r>
     </w:p>
     <w:p>
@@ -2517,15 +2557,6 @@
           <w:rFonts w:ascii="Times New Roman" w:hAnsi="Times New Roman" w:cs="Times New Roman"/>
         </w:rPr>
       </w:pPr>
-      <w:bookmarkStart w:id="3" w:name="_GoBack"/>
-      <w:bookmarkEnd w:id="3"/>
-    </w:p>
-    <w:p>
-      <w:pPr>
-        <w:rPr>
-          <w:rFonts w:ascii="Times New Roman" w:hAnsi="Times New Roman" w:cs="Times New Roman"/>
-        </w:rPr>
-      </w:pPr>
     </w:p>
     <w:p>
       <w:pPr>
@@ -2575,7 +2606,7 @@
           <w:rFonts w:ascii="Times New Roman" w:hAnsi="Times New Roman" w:cs="Times New Roman"/>
         </w:rPr>
         <w:lastRenderedPageBreak/>
-        <w:t>The Questionnaire</w:t>
+        <w:t>Bibliography</w:t>
       </w:r>
     </w:p>
     <w:p>
@@ -2629,2584 +2660,198 @@
       <w:pPr>
         <w:rPr>
           <w:rFonts w:ascii="Times New Roman" w:hAnsi="Times New Roman" w:cs="Times New Roman"/>
-          <w:sz w:val="24"/>
-          <w:szCs w:val="24"/>
-        </w:rPr>
-      </w:pPr>
-    </w:p>
-    <w:p>
-      <w:pPr>
-        <w:rPr>
-          <w:rFonts w:ascii="Times New Roman" w:hAnsi="Times New Roman" w:cs="Times New Roman"/>
-          <w:sz w:val="24"/>
-          <w:szCs w:val="24"/>
-        </w:rPr>
-      </w:pPr>
-    </w:p>
-    <w:p>
-      <w:pPr>
-        <w:rPr>
-          <w:rFonts w:ascii="Times New Roman" w:hAnsi="Times New Roman" w:cs="Times New Roman"/>
-          <w:sz w:val="24"/>
-          <w:szCs w:val="24"/>
-        </w:rPr>
-      </w:pPr>
-    </w:p>
-    <w:p>
-      <w:pPr>
-        <w:rPr>
-          <w:rFonts w:ascii="Times New Roman" w:hAnsi="Times New Roman" w:cs="Times New Roman"/>
-          <w:sz w:val="24"/>
-          <w:szCs w:val="24"/>
-        </w:rPr>
-      </w:pPr>
-    </w:p>
-    <w:p>
-      <w:pPr>
-        <w:rPr>
-          <w:rFonts w:ascii="Times New Roman" w:hAnsi="Times New Roman" w:cs="Times New Roman"/>
-          <w:sz w:val="24"/>
-          <w:szCs w:val="24"/>
-        </w:rPr>
-      </w:pPr>
-    </w:p>
-    <w:p>
-      <w:pPr>
-        <w:rPr>
-          <w:rFonts w:ascii="Times New Roman" w:hAnsi="Times New Roman" w:cs="Times New Roman"/>
-          <w:sz w:val="24"/>
-          <w:szCs w:val="24"/>
-        </w:rPr>
-      </w:pPr>
-    </w:p>
-    <w:p>
-      <w:pPr>
-        <w:rPr>
-          <w:rFonts w:ascii="Times New Roman" w:hAnsi="Times New Roman" w:cs="Times New Roman"/>
-          <w:sz w:val="24"/>
-          <w:szCs w:val="24"/>
-        </w:rPr>
-      </w:pPr>
-    </w:p>
-    <w:p>
-      <w:pPr>
-        <w:rPr>
-          <w:rFonts w:ascii="Times New Roman" w:hAnsi="Times New Roman" w:cs="Times New Roman"/>
-          <w:sz w:val="24"/>
-          <w:szCs w:val="24"/>
-        </w:rPr>
-      </w:pPr>
-    </w:p>
-    <w:p>
-      <w:pPr>
-        <w:rPr>
-          <w:rFonts w:ascii="Times New Roman" w:hAnsi="Times New Roman" w:cs="Times New Roman"/>
-          <w:sz w:val="24"/>
-          <w:szCs w:val="24"/>
-        </w:rPr>
-      </w:pPr>
-    </w:p>
-    <w:p>
-      <w:pPr>
-        <w:rPr>
-          <w:rFonts w:ascii="Times New Roman" w:hAnsi="Times New Roman" w:cs="Times New Roman"/>
-          <w:sz w:val="24"/>
-          <w:szCs w:val="24"/>
-        </w:rPr>
-      </w:pPr>
-    </w:p>
-    <w:p>
-      <w:pPr>
-        <w:rPr>
-          <w:rFonts w:ascii="Times New Roman" w:hAnsi="Times New Roman" w:cs="Times New Roman"/>
-          <w:sz w:val="24"/>
-          <w:szCs w:val="24"/>
-        </w:rPr>
-      </w:pPr>
-    </w:p>
-    <w:p>
-      <w:pPr>
-        <w:rPr>
-          <w:rFonts w:ascii="Times New Roman" w:hAnsi="Times New Roman" w:cs="Times New Roman"/>
-          <w:sz w:val="24"/>
-          <w:szCs w:val="24"/>
-        </w:rPr>
-      </w:pPr>
-    </w:p>
-    <w:p>
-      <w:pPr>
-        <w:rPr>
-          <w:rFonts w:ascii="Times New Roman" w:hAnsi="Times New Roman" w:cs="Times New Roman"/>
-          <w:sz w:val="24"/>
-          <w:szCs w:val="24"/>
-        </w:rPr>
-      </w:pPr>
-    </w:p>
-    <w:p>
-      <w:pPr>
-        <w:rPr>
-          <w:rFonts w:ascii="Times New Roman" w:hAnsi="Times New Roman" w:cs="Times New Roman"/>
-          <w:sz w:val="24"/>
-          <w:szCs w:val="24"/>
-        </w:rPr>
-      </w:pPr>
-    </w:p>
-    <w:p>
-      <w:pPr>
-        <w:rPr>
-          <w:rFonts w:ascii="Times New Roman" w:hAnsi="Times New Roman" w:cs="Times New Roman"/>
-          <w:sz w:val="24"/>
-          <w:szCs w:val="24"/>
-        </w:rPr>
-      </w:pPr>
-    </w:p>
-    <w:p>
-      <w:pPr>
-        <w:rPr>
-          <w:rFonts w:ascii="Times New Roman" w:hAnsi="Times New Roman" w:cs="Times New Roman"/>
-          <w:sz w:val="24"/>
-          <w:szCs w:val="24"/>
-        </w:rPr>
-      </w:pPr>
-    </w:p>
-    <w:p>
-      <w:pPr>
-        <w:rPr>
-          <w:rFonts w:ascii="Times New Roman" w:hAnsi="Times New Roman" w:cs="Times New Roman"/>
-          <w:sz w:val="24"/>
-          <w:szCs w:val="24"/>
-        </w:rPr>
-      </w:pPr>
-    </w:p>
-    <w:p>
-      <w:pPr>
-        <w:rPr>
-          <w:rFonts w:ascii="Times New Roman" w:hAnsi="Times New Roman" w:cs="Times New Roman"/>
-          <w:sz w:val="24"/>
-          <w:szCs w:val="24"/>
-        </w:rPr>
-      </w:pPr>
-    </w:p>
-    <w:p>
-      <w:pPr>
-        <w:rPr>
-          <w:rFonts w:ascii="Times New Roman" w:hAnsi="Times New Roman" w:cs="Times New Roman"/>
-          <w:sz w:val="24"/>
-          <w:szCs w:val="24"/>
-        </w:rPr>
-      </w:pPr>
-    </w:p>
-    <w:p>
-      <w:pPr>
-        <w:rPr>
-          <w:rFonts w:ascii="Times New Roman" w:hAnsi="Times New Roman" w:cs="Times New Roman"/>
-          <w:sz w:val="24"/>
-          <w:szCs w:val="24"/>
-        </w:rPr>
-      </w:pPr>
-    </w:p>
-    <w:p>
-      <w:pPr>
-        <w:rPr>
-          <w:rFonts w:ascii="Times New Roman" w:hAnsi="Times New Roman" w:cs="Times New Roman"/>
-          <w:sz w:val="24"/>
-          <w:szCs w:val="24"/>
-        </w:rPr>
-      </w:pPr>
-    </w:p>
-    <w:p>
-      <w:pPr>
-        <w:rPr>
-          <w:rFonts w:ascii="Times New Roman" w:hAnsi="Times New Roman" w:cs="Times New Roman"/>
-          <w:sz w:val="24"/>
-          <w:szCs w:val="24"/>
-        </w:rPr>
-      </w:pPr>
-    </w:p>
-    <w:p>
-      <w:pPr>
-        <w:rPr>
-          <w:rFonts w:ascii="Times New Roman" w:hAnsi="Times New Roman" w:cs="Times New Roman"/>
-          <w:sz w:val="24"/>
-          <w:szCs w:val="24"/>
-        </w:rPr>
-      </w:pPr>
-    </w:p>
-    <w:p>
-      <w:pPr>
-        <w:rPr>
-          <w:rFonts w:ascii="Times New Roman" w:hAnsi="Times New Roman" w:cs="Times New Roman"/>
-          <w:sz w:val="24"/>
-          <w:szCs w:val="24"/>
-        </w:rPr>
-      </w:pPr>
-    </w:p>
-    <w:p>
-      <w:pPr>
-        <w:rPr>
-          <w:rFonts w:ascii="Times New Roman" w:hAnsi="Times New Roman" w:cs="Times New Roman"/>
-          <w:sz w:val="24"/>
-          <w:szCs w:val="24"/>
-        </w:rPr>
-      </w:pPr>
-    </w:p>
-    <w:p>
-      <w:pPr>
-        <w:rPr>
-          <w:rFonts w:ascii="Times New Roman" w:hAnsi="Times New Roman" w:cs="Times New Roman"/>
-          <w:sz w:val="24"/>
-          <w:szCs w:val="24"/>
-        </w:rPr>
-      </w:pPr>
-    </w:p>
-    <w:p>
-      <w:pPr>
-        <w:rPr>
-          <w:rFonts w:ascii="Times New Roman" w:hAnsi="Times New Roman" w:cs="Times New Roman"/>
-          <w:sz w:val="24"/>
-          <w:szCs w:val="24"/>
+        </w:rPr>
+      </w:pPr>
+    </w:p>
+    <w:p>
+      <w:pPr>
+        <w:rPr>
+          <w:rFonts w:ascii="Times New Roman" w:hAnsi="Times New Roman" w:cs="Times New Roman"/>
+        </w:rPr>
+      </w:pPr>
+    </w:p>
+    <w:p>
+      <w:pPr>
+        <w:rPr>
+          <w:rFonts w:ascii="Times New Roman" w:hAnsi="Times New Roman" w:cs="Times New Roman"/>
+        </w:rPr>
+      </w:pPr>
+    </w:p>
+    <w:p>
+      <w:pPr>
+        <w:rPr>
+          <w:rFonts w:ascii="Times New Roman" w:hAnsi="Times New Roman" w:cs="Times New Roman"/>
+        </w:rPr>
+      </w:pPr>
+    </w:p>
+    <w:p>
+      <w:pPr>
+        <w:rPr>
+          <w:rFonts w:ascii="Times New Roman" w:hAnsi="Times New Roman" w:cs="Times New Roman"/>
+        </w:rPr>
+      </w:pPr>
+    </w:p>
+    <w:p>
+      <w:pPr>
+        <w:rPr>
+          <w:rFonts w:ascii="Times New Roman" w:hAnsi="Times New Roman" w:cs="Times New Roman"/>
+        </w:rPr>
+      </w:pPr>
+    </w:p>
+    <w:p>
+      <w:pPr>
+        <w:rPr>
+          <w:rFonts w:ascii="Times New Roman" w:hAnsi="Times New Roman" w:cs="Times New Roman"/>
+        </w:rPr>
+      </w:pPr>
+    </w:p>
+    <w:p>
+      <w:pPr>
+        <w:rPr>
+          <w:rFonts w:ascii="Times New Roman" w:hAnsi="Times New Roman" w:cs="Times New Roman"/>
+        </w:rPr>
+      </w:pPr>
+    </w:p>
+    <w:p>
+      <w:pPr>
+        <w:rPr>
+          <w:rFonts w:ascii="Times New Roman" w:hAnsi="Times New Roman" w:cs="Times New Roman"/>
+        </w:rPr>
+      </w:pPr>
+    </w:p>
+    <w:p>
+      <w:pPr>
+        <w:rPr>
+          <w:rFonts w:ascii="Times New Roman" w:hAnsi="Times New Roman" w:cs="Times New Roman"/>
+        </w:rPr>
+      </w:pPr>
+    </w:p>
+    <w:p>
+      <w:pPr>
+        <w:rPr>
+          <w:rFonts w:ascii="Times New Roman" w:hAnsi="Times New Roman" w:cs="Times New Roman"/>
+        </w:rPr>
+      </w:pPr>
+    </w:p>
+    <w:p>
+      <w:pPr>
+        <w:rPr>
+          <w:rFonts w:ascii="Times New Roman" w:hAnsi="Times New Roman" w:cs="Times New Roman"/>
+        </w:rPr>
+      </w:pPr>
+    </w:p>
+    <w:p>
+      <w:pPr>
+        <w:rPr>
+          <w:rFonts w:ascii="Times New Roman" w:hAnsi="Times New Roman" w:cs="Times New Roman"/>
+        </w:rPr>
+      </w:pPr>
+    </w:p>
+    <w:p>
+      <w:pPr>
+        <w:rPr>
+          <w:rFonts w:ascii="Times New Roman" w:hAnsi="Times New Roman" w:cs="Times New Roman"/>
+        </w:rPr>
+      </w:pPr>
+    </w:p>
+    <w:p>
+      <w:pPr>
+        <w:rPr>
+          <w:rFonts w:ascii="Times New Roman" w:hAnsi="Times New Roman" w:cs="Times New Roman"/>
+        </w:rPr>
+      </w:pPr>
+    </w:p>
+    <w:p>
+      <w:pPr>
+        <w:rPr>
+          <w:rFonts w:ascii="Times New Roman" w:hAnsi="Times New Roman" w:cs="Times New Roman"/>
+        </w:rPr>
+      </w:pPr>
+    </w:p>
+    <w:p>
+      <w:pPr>
+        <w:rPr>
+          <w:rFonts w:ascii="Times New Roman" w:hAnsi="Times New Roman" w:cs="Times New Roman"/>
+        </w:rPr>
+      </w:pPr>
+    </w:p>
+    <w:p>
+      <w:pPr>
+        <w:rPr>
+          <w:rFonts w:ascii="Times New Roman" w:hAnsi="Times New Roman" w:cs="Times New Roman"/>
+        </w:rPr>
+      </w:pPr>
+    </w:p>
+    <w:p>
+      <w:pPr>
+        <w:rPr>
+          <w:rFonts w:ascii="Times New Roman" w:hAnsi="Times New Roman" w:cs="Times New Roman"/>
+        </w:rPr>
+      </w:pPr>
+    </w:p>
+    <w:p>
+      <w:pPr>
+        <w:rPr>
+          <w:rFonts w:ascii="Times New Roman" w:hAnsi="Times New Roman" w:cs="Times New Roman"/>
+        </w:rPr>
+      </w:pPr>
+    </w:p>
+    <w:p>
+      <w:pPr>
+        <w:rPr>
+          <w:rFonts w:ascii="Times New Roman" w:hAnsi="Times New Roman" w:cs="Times New Roman"/>
+        </w:rPr>
+      </w:pPr>
+    </w:p>
+    <w:p>
+      <w:pPr>
+        <w:rPr>
+          <w:rFonts w:ascii="Times New Roman" w:hAnsi="Times New Roman" w:cs="Times New Roman"/>
+        </w:rPr>
+      </w:pPr>
+    </w:p>
+    <w:p>
+      <w:pPr>
+        <w:rPr>
+          <w:rFonts w:ascii="Times New Roman" w:hAnsi="Times New Roman" w:cs="Times New Roman"/>
+        </w:rPr>
+      </w:pPr>
+    </w:p>
+    <w:p>
+      <w:pPr>
+        <w:rPr>
+          <w:rFonts w:ascii="Times New Roman" w:hAnsi="Times New Roman" w:cs="Times New Roman"/>
+        </w:rPr>
+      </w:pPr>
+    </w:p>
+    <w:p>
+      <w:pPr>
+        <w:rPr>
+          <w:rFonts w:ascii="Times New Roman" w:hAnsi="Times New Roman" w:cs="Times New Roman"/>
+        </w:rPr>
+      </w:pPr>
+    </w:p>
+    <w:p>
+      <w:pPr>
+        <w:rPr>
+          <w:rFonts w:ascii="Times New Roman" w:hAnsi="Times New Roman" w:cs="Times New Roman"/>
+        </w:rPr>
+      </w:pPr>
+    </w:p>
+    <w:p>
+      <w:pPr>
+        <w:rPr>
+          <w:rFonts w:ascii="Times New Roman" w:hAnsi="Times New Roman" w:cs="Times New Roman"/>
         </w:rPr>
       </w:pPr>
     </w:p>
     <w:p>
       <w:pPr>
         <w:pStyle w:val="Heading1"/>
-        <w:jc w:val="center"/>
-        <w:rPr>
-          <w:rFonts w:ascii="Times New Roman" w:hAnsi="Times New Roman" w:cs="Times New Roman"/>
-        </w:rPr>
-      </w:pPr>
-      <w:r>
-        <w:rPr>
-          <w:rFonts w:ascii="Times New Roman" w:hAnsi="Times New Roman" w:cs="Times New Roman"/>
-        </w:rPr>
-        <w:t>References</w:t>
-      </w:r>
-    </w:p>
-    <w:p>
-      <w:pPr>
-        <w:pBdr>
-          <w:bottom w:val="single" w:sz="6" w:space="1" w:color="auto"/>
-        </w:pBdr>
-        <w:rPr>
-          <w:rFonts w:ascii="Times New Roman" w:hAnsi="Times New Roman" w:cs="Times New Roman"/>
-        </w:rPr>
-      </w:pPr>
-    </w:p>
-    <w:p>
-      <w:pPr>
-        <w:rPr>
-          <w:rFonts w:ascii="Times New Roman" w:hAnsi="Times New Roman" w:cs="Times New Roman"/>
-          <w:sz w:val="24"/>
-          <w:szCs w:val="24"/>
-        </w:rPr>
-      </w:pPr>
-      <w:r>
-        <w:rPr>
-          <w:rFonts w:ascii="Times New Roman" w:hAnsi="Times New Roman" w:cs="Times New Roman"/>
-        </w:rPr>
-        <w:tab/>
-      </w:r>
-      <w:r>
-        <w:rPr>
-          <w:rFonts w:ascii="Times New Roman" w:hAnsi="Times New Roman" w:cs="Times New Roman"/>
-          <w:sz w:val="24"/>
-          <w:szCs w:val="24"/>
-        </w:rPr>
-        <w:t>Big</w:t>
-      </w:r>
-    </w:p>
-    <w:p>
-      <w:pPr>
-        <w:rPr>
-          <w:rFonts w:ascii="Times New Roman" w:hAnsi="Times New Roman" w:cs="Times New Roman"/>
-        </w:rPr>
-      </w:pPr>
-    </w:p>
-    <w:p>
-      <w:pPr>
-        <w:rPr>
-          <w:rFonts w:ascii="Times New Roman" w:hAnsi="Times New Roman" w:cs="Times New Roman"/>
-        </w:rPr>
-      </w:pPr>
-    </w:p>
-    <w:p>
-      <w:pPr>
-        <w:rPr>
-          <w:rFonts w:ascii="Times New Roman" w:hAnsi="Times New Roman" w:cs="Times New Roman"/>
-        </w:rPr>
-      </w:pPr>
-    </w:p>
-    <w:p>
-      <w:pPr>
-        <w:rPr>
-          <w:rFonts w:ascii="Times New Roman" w:hAnsi="Times New Roman" w:cs="Times New Roman"/>
-        </w:rPr>
-      </w:pPr>
-    </w:p>
-    <w:p>
-      <w:pPr>
-        <w:rPr>
-          <w:rFonts w:ascii="Times New Roman" w:hAnsi="Times New Roman" w:cs="Times New Roman"/>
-        </w:rPr>
-      </w:pPr>
-    </w:p>
-    <w:p>
-      <w:pPr>
-        <w:rPr>
-          <w:rFonts w:ascii="Times New Roman" w:hAnsi="Times New Roman" w:cs="Times New Roman"/>
-        </w:rPr>
-      </w:pPr>
-    </w:p>
-    <w:p>
-      <w:pPr>
-        <w:rPr>
-          <w:rFonts w:ascii="Times New Roman" w:hAnsi="Times New Roman" w:cs="Times New Roman"/>
-        </w:rPr>
-      </w:pPr>
-    </w:p>
-    <w:p>
-      <w:pPr>
-        <w:rPr>
-          <w:rFonts w:ascii="Times New Roman" w:hAnsi="Times New Roman" w:cs="Times New Roman"/>
-        </w:rPr>
-      </w:pPr>
-    </w:p>
-    <w:p>
-      <w:pPr>
-        <w:rPr>
-          <w:rFonts w:ascii="Times New Roman" w:hAnsi="Times New Roman" w:cs="Times New Roman"/>
-        </w:rPr>
-      </w:pPr>
-    </w:p>
-    <w:p>
-      <w:pPr>
-        <w:rPr>
-          <w:rFonts w:ascii="Times New Roman" w:hAnsi="Times New Roman" w:cs="Times New Roman"/>
-        </w:rPr>
-      </w:pPr>
-    </w:p>
-    <w:p>
-      <w:pPr>
-        <w:rPr>
-          <w:rFonts w:ascii="Times New Roman" w:hAnsi="Times New Roman" w:cs="Times New Roman"/>
-        </w:rPr>
-      </w:pPr>
-    </w:p>
-    <w:p>
-      <w:pPr>
-        <w:rPr>
-          <w:rFonts w:ascii="Times New Roman" w:hAnsi="Times New Roman" w:cs="Times New Roman"/>
-        </w:rPr>
-      </w:pPr>
-    </w:p>
-    <w:p>
-      <w:pPr>
-        <w:rPr>
-          <w:rFonts w:ascii="Times New Roman" w:hAnsi="Times New Roman" w:cs="Times New Roman"/>
-        </w:rPr>
-      </w:pPr>
-    </w:p>
-    <w:p>
-      <w:pPr>
-        <w:rPr>
-          <w:rFonts w:ascii="Times New Roman" w:hAnsi="Times New Roman" w:cs="Times New Roman"/>
-        </w:rPr>
-      </w:pPr>
-    </w:p>
-    <w:p>
-      <w:pPr>
-        <w:rPr>
-          <w:rFonts w:ascii="Times New Roman" w:hAnsi="Times New Roman" w:cs="Times New Roman"/>
-        </w:rPr>
-      </w:pPr>
-    </w:p>
-    <w:p>
-      <w:pPr>
-        <w:rPr>
-          <w:rFonts w:ascii="Times New Roman" w:hAnsi="Times New Roman" w:cs="Times New Roman"/>
-        </w:rPr>
-      </w:pPr>
-    </w:p>
-    <w:p>
-      <w:pPr>
-        <w:rPr>
-          <w:rFonts w:ascii="Times New Roman" w:hAnsi="Times New Roman" w:cs="Times New Roman"/>
-        </w:rPr>
-      </w:pPr>
-    </w:p>
-    <w:p>
-      <w:pPr>
-        <w:rPr>
-          <w:rFonts w:ascii="Times New Roman" w:hAnsi="Times New Roman" w:cs="Times New Roman"/>
-        </w:rPr>
-      </w:pPr>
-    </w:p>
-    <w:p>
-      <w:pPr>
-        <w:rPr>
-          <w:rFonts w:ascii="Times New Roman" w:hAnsi="Times New Roman" w:cs="Times New Roman"/>
-        </w:rPr>
-      </w:pPr>
-    </w:p>
-    <w:p>
-      <w:pPr>
-        <w:rPr>
-          <w:rFonts w:ascii="Times New Roman" w:hAnsi="Times New Roman" w:cs="Times New Roman"/>
-        </w:rPr>
-      </w:pPr>
-    </w:p>
-    <w:p>
-      <w:pPr>
-        <w:rPr>
-          <w:rFonts w:ascii="Times New Roman" w:hAnsi="Times New Roman" w:cs="Times New Roman"/>
-        </w:rPr>
-      </w:pPr>
-    </w:p>
-    <w:p>
-      <w:pPr>
-        <w:rPr>
-          <w:rFonts w:ascii="Times New Roman" w:hAnsi="Times New Roman" w:cs="Times New Roman"/>
-        </w:rPr>
-      </w:pPr>
-    </w:p>
-    <w:p>
-      <w:pPr>
-        <w:rPr>
-          <w:rFonts w:ascii="Times New Roman" w:hAnsi="Times New Roman" w:cs="Times New Roman"/>
-        </w:rPr>
-      </w:pPr>
-    </w:p>
-    <w:p>
-      <w:pPr>
-        <w:rPr>
-          <w:rFonts w:ascii="Times New Roman" w:hAnsi="Times New Roman" w:cs="Times New Roman"/>
-        </w:rPr>
-      </w:pPr>
-    </w:p>
-    <w:p>
-      <w:pPr>
-        <w:rPr>
-          <w:rFonts w:ascii="Times New Roman" w:hAnsi="Times New Roman" w:cs="Times New Roman"/>
-        </w:rPr>
-      </w:pPr>
-    </w:p>
-    <w:p>
-      <w:pPr>
-        <w:rPr>
-          <w:rFonts w:ascii="Times New Roman" w:hAnsi="Times New Roman" w:cs="Times New Roman"/>
-        </w:rPr>
-      </w:pPr>
-    </w:p>
-    <w:p>
-      <w:pPr>
-        <w:rPr>
-          <w:rFonts w:ascii="Times New Roman" w:hAnsi="Times New Roman" w:cs="Times New Roman"/>
-        </w:rPr>
-      </w:pPr>
-    </w:p>
-    <w:p>
-      <w:pPr>
-        <w:rPr>
-          <w:rFonts w:ascii="Times New Roman" w:hAnsi="Times New Roman" w:cs="Times New Roman"/>
-        </w:rPr>
-      </w:pPr>
-    </w:p>
-    <w:p>
-      <w:pPr>
-        <w:rPr>
-          <w:rFonts w:ascii="Times New Roman" w:hAnsi="Times New Roman" w:cs="Times New Roman"/>
-        </w:rPr>
-      </w:pPr>
-    </w:p>
-    <w:p>
-      <w:pPr>
-        <w:pStyle w:val="Heading1"/>
-        <w:jc w:val="center"/>
-        <w:rPr>
-          <w:rFonts w:ascii="Times New Roman" w:hAnsi="Times New Roman" w:cs="Times New Roman"/>
-        </w:rPr>
-      </w:pPr>
-      <w:r>
-        <w:rPr>
-          <w:rFonts w:ascii="Times New Roman" w:hAnsi="Times New Roman" w:cs="Times New Roman"/>
-        </w:rPr>
-        <w:lastRenderedPageBreak/>
-        <w:t>Bibliography</w:t>
-      </w:r>
-    </w:p>
-    <w:p>
-      <w:pPr>
-        <w:pBdr>
-          <w:bottom w:val="single" w:sz="6" w:space="1" w:color="auto"/>
-        </w:pBdr>
-        <w:rPr>
-          <w:rFonts w:ascii="Times New Roman" w:hAnsi="Times New Roman" w:cs="Times New Roman"/>
-        </w:rPr>
-      </w:pPr>
-    </w:p>
-    <w:p>
-      <w:pPr>
-        <w:rPr>
-          <w:rFonts w:ascii="Times New Roman" w:hAnsi="Times New Roman" w:cs="Times New Roman"/>
-          <w:sz w:val="24"/>
-          <w:szCs w:val="24"/>
-        </w:rPr>
-      </w:pPr>
-      <w:r>
-        <w:rPr>
-          <w:rFonts w:ascii="Times New Roman" w:hAnsi="Times New Roman" w:cs="Times New Roman"/>
-        </w:rPr>
-        <w:tab/>
-      </w:r>
-      <w:r>
-        <w:rPr>
-          <w:rFonts w:ascii="Times New Roman" w:hAnsi="Times New Roman" w:cs="Times New Roman"/>
-          <w:sz w:val="24"/>
-          <w:szCs w:val="24"/>
-        </w:rPr>
-        <w:t>Big</w:t>
-      </w:r>
-    </w:p>
-    <w:p>
-      <w:pPr>
-        <w:rPr>
-          <w:rFonts w:ascii="Times New Roman" w:hAnsi="Times New Roman" w:cs="Times New Roman"/>
-        </w:rPr>
-      </w:pPr>
-    </w:p>
-    <w:p>
-      <w:pPr>
-        <w:rPr>
-          <w:rFonts w:ascii="Times New Roman" w:hAnsi="Times New Roman" w:cs="Times New Roman"/>
-        </w:rPr>
-      </w:pPr>
-    </w:p>
-    <w:p>
-      <w:pPr>
-        <w:rPr>
-          <w:rFonts w:ascii="Times New Roman" w:hAnsi="Times New Roman" w:cs="Times New Roman"/>
-        </w:rPr>
-      </w:pPr>
-    </w:p>
-    <w:p>
-      <w:pPr>
-        <w:rPr>
-          <w:rFonts w:ascii="Times New Roman" w:hAnsi="Times New Roman" w:cs="Times New Roman"/>
-        </w:rPr>
-      </w:pPr>
-    </w:p>
-    <w:p>
-      <w:pPr>
-        <w:rPr>
-          <w:rFonts w:ascii="Times New Roman" w:hAnsi="Times New Roman" w:cs="Times New Roman"/>
-        </w:rPr>
-      </w:pPr>
-    </w:p>
-    <w:p>
-      <w:pPr>
-        <w:rPr>
-          <w:rFonts w:ascii="Times New Roman" w:hAnsi="Times New Roman" w:cs="Times New Roman"/>
-        </w:rPr>
-      </w:pPr>
-    </w:p>
-    <w:p>
-      <w:pPr>
-        <w:rPr>
-          <w:rFonts w:ascii="Times New Roman" w:hAnsi="Times New Roman" w:cs="Times New Roman"/>
-        </w:rPr>
-      </w:pPr>
-    </w:p>
-    <w:p>
-      <w:pPr>
-        <w:rPr>
-          <w:rFonts w:ascii="Times New Roman" w:hAnsi="Times New Roman" w:cs="Times New Roman"/>
-        </w:rPr>
-      </w:pPr>
-    </w:p>
-    <w:p>
-      <w:pPr>
-        <w:rPr>
-          <w:rFonts w:ascii="Times New Roman" w:hAnsi="Times New Roman" w:cs="Times New Roman"/>
-        </w:rPr>
-      </w:pPr>
-    </w:p>
-    <w:p>
-      <w:pPr>
-        <w:rPr>
-          <w:rFonts w:ascii="Times New Roman" w:hAnsi="Times New Roman" w:cs="Times New Roman"/>
-        </w:rPr>
-      </w:pPr>
-    </w:p>
-    <w:p>
-      <w:pPr>
-        <w:rPr>
-          <w:rFonts w:ascii="Times New Roman" w:hAnsi="Times New Roman" w:cs="Times New Roman"/>
-        </w:rPr>
-      </w:pPr>
-    </w:p>
-    <w:p>
-      <w:pPr>
-        <w:rPr>
-          <w:rFonts w:ascii="Times New Roman" w:hAnsi="Times New Roman" w:cs="Times New Roman"/>
-        </w:rPr>
-      </w:pPr>
-    </w:p>
-    <w:p>
-      <w:pPr>
-        <w:rPr>
-          <w:rFonts w:ascii="Times New Roman" w:hAnsi="Times New Roman" w:cs="Times New Roman"/>
-        </w:rPr>
-      </w:pPr>
-    </w:p>
-    <w:p>
-      <w:pPr>
-        <w:rPr>
-          <w:rFonts w:ascii="Times New Roman" w:hAnsi="Times New Roman" w:cs="Times New Roman"/>
-        </w:rPr>
-      </w:pPr>
-    </w:p>
-    <w:p>
-      <w:pPr>
-        <w:rPr>
-          <w:rFonts w:ascii="Times New Roman" w:hAnsi="Times New Roman" w:cs="Times New Roman"/>
-        </w:rPr>
-      </w:pPr>
-    </w:p>
-    <w:p>
-      <w:pPr>
-        <w:rPr>
-          <w:rFonts w:ascii="Times New Roman" w:hAnsi="Times New Roman" w:cs="Times New Roman"/>
-        </w:rPr>
-      </w:pPr>
-    </w:p>
-    <w:p>
-      <w:pPr>
-        <w:rPr>
-          <w:rFonts w:ascii="Times New Roman" w:hAnsi="Times New Roman" w:cs="Times New Roman"/>
-        </w:rPr>
-      </w:pPr>
-    </w:p>
-    <w:p>
-      <w:pPr>
-        <w:rPr>
-          <w:rFonts w:ascii="Times New Roman" w:hAnsi="Times New Roman" w:cs="Times New Roman"/>
-        </w:rPr>
-      </w:pPr>
-    </w:p>
-    <w:p>
-      <w:pPr>
-        <w:rPr>
-          <w:rFonts w:ascii="Times New Roman" w:hAnsi="Times New Roman" w:cs="Times New Roman"/>
-        </w:rPr>
-      </w:pPr>
-    </w:p>
-    <w:p>
-      <w:pPr>
-        <w:rPr>
-          <w:rFonts w:ascii="Times New Roman" w:hAnsi="Times New Roman" w:cs="Times New Roman"/>
-        </w:rPr>
-      </w:pPr>
-    </w:p>
-    <w:p>
-      <w:pPr>
-        <w:rPr>
-          <w:rFonts w:ascii="Times New Roman" w:hAnsi="Times New Roman" w:cs="Times New Roman"/>
-        </w:rPr>
-      </w:pPr>
-    </w:p>
-    <w:p>
-      <w:pPr>
-        <w:rPr>
-          <w:rFonts w:ascii="Times New Roman" w:hAnsi="Times New Roman" w:cs="Times New Roman"/>
-        </w:rPr>
-      </w:pPr>
-    </w:p>
-    <w:p>
-      <w:pPr>
-        <w:rPr>
-          <w:rFonts w:ascii="Times New Roman" w:hAnsi="Times New Roman" w:cs="Times New Roman"/>
-        </w:rPr>
-      </w:pPr>
-    </w:p>
-    <w:p>
-      <w:pPr>
-        <w:rPr>
-          <w:rFonts w:ascii="Times New Roman" w:hAnsi="Times New Roman" w:cs="Times New Roman"/>
-        </w:rPr>
-      </w:pPr>
-    </w:p>
-    <w:p>
-      <w:pPr>
-        <w:rPr>
-          <w:rFonts w:ascii="Times New Roman" w:hAnsi="Times New Roman" w:cs="Times New Roman"/>
-        </w:rPr>
-      </w:pPr>
-    </w:p>
-    <w:p>
-      <w:pPr>
-        <w:rPr>
-          <w:rFonts w:ascii="Times New Roman" w:hAnsi="Times New Roman" w:cs="Times New Roman"/>
-        </w:rPr>
-      </w:pPr>
-    </w:p>
-    <w:p>
-      <w:pPr>
-        <w:rPr>
-          <w:rFonts w:ascii="Times New Roman" w:hAnsi="Times New Roman" w:cs="Times New Roman"/>
-        </w:rPr>
-      </w:pPr>
-    </w:p>
-    <w:p>
-      <w:pPr>
-        <w:rPr>
-          <w:rFonts w:ascii="Times New Roman" w:hAnsi="Times New Roman" w:cs="Times New Roman"/>
-        </w:rPr>
-      </w:pPr>
-    </w:p>
-    <w:p>
-      <w:pPr>
-        <w:rPr>
-          <w:rFonts w:ascii="Times New Roman" w:hAnsi="Times New Roman" w:cs="Times New Roman"/>
-        </w:rPr>
-      </w:pPr>
-    </w:p>
-    <w:p>
-      <w:pPr>
-        <w:rPr>
-          <w:rFonts w:ascii="Times New Roman" w:hAnsi="Times New Roman" w:cs="Times New Roman"/>
-        </w:rPr>
-      </w:pPr>
-    </w:p>
-    <w:p>
-      <w:pPr>
-        <w:rPr>
-          <w:rFonts w:ascii="Times New Roman" w:hAnsi="Times New Roman" w:cs="Times New Roman"/>
-        </w:rPr>
-      </w:pPr>
-    </w:p>
-    <w:p>
-      <w:pPr>
-        <w:rPr>
-          <w:rFonts w:ascii="Times New Roman" w:hAnsi="Times New Roman" w:cs="Times New Roman"/>
-          <w:sz w:val="24"/>
-          <w:szCs w:val="24"/>
-        </w:rPr>
-        <w:sectPr>
-          <w:pgSz w:w="12240" w:h="15840"/>
-          <w:pgMar w:top="1440" w:right="1440" w:bottom="1440" w:left="1440" w:header="720" w:footer="720" w:gutter="0"/>
-          <w:cols w:space="720"/>
-          <w:docGrid w:linePitch="360"/>
-        </w:sectPr>
-      </w:pPr>
-    </w:p>
-    <w:p>
-      <w:pPr>
-        <w:pStyle w:val="Heading1"/>
-        <w:jc w:val="center"/>
-        <w:rPr>
-          <w:rFonts w:ascii="Times New Roman" w:hAnsi="Times New Roman" w:cs="Times New Roman"/>
-        </w:rPr>
-      </w:pPr>
-      <w:r>
-        <w:rPr>
-          <w:rFonts w:ascii="Times New Roman" w:hAnsi="Times New Roman" w:cs="Times New Roman"/>
-        </w:rPr>
-        <w:lastRenderedPageBreak/>
-        <w:t>Description of Business Environment</w:t>
-      </w:r>
-    </w:p>
-    <w:p>
-      <w:pPr>
-        <w:pBdr>
-          <w:bottom w:val="single" w:sz="6" w:space="1" w:color="auto"/>
-        </w:pBdr>
-        <w:rPr>
-          <w:rFonts w:ascii="Times New Roman" w:hAnsi="Times New Roman" w:cs="Times New Roman"/>
-        </w:rPr>
-      </w:pPr>
-    </w:p>
-    <w:p>
-      <w:pPr>
-        <w:pStyle w:val="Heading2"/>
-        <w:rPr>
-          <w:rFonts w:ascii="Times New Roman" w:hAnsi="Times New Roman" w:cs="Times New Roman"/>
-        </w:rPr>
-      </w:pPr>
-      <w:bookmarkStart w:id="4" w:name="_Toc175239561"/>
-      <w:r>
-        <w:rPr>
-          <w:rFonts w:ascii="Times New Roman" w:hAnsi="Times New Roman" w:cs="Times New Roman"/>
-        </w:rPr>
-        <w:t>Meeting Schedule</w:t>
-      </w:r>
-      <w:bookmarkEnd w:id="4"/>
-    </w:p>
-    <w:p>
-      <w:pPr>
-        <w:rPr>
-          <w:rFonts w:ascii="Times New Roman" w:hAnsi="Times New Roman" w:cs="Times New Roman"/>
-        </w:rPr>
-      </w:pPr>
-    </w:p>
-    <w:p>
-      <w:pPr>
-        <w:rPr>
-          <w:rFonts w:ascii="Times New Roman" w:hAnsi="Times New Roman" w:cs="Times New Roman"/>
-          <w:sz w:val="24"/>
-          <w:szCs w:val="24"/>
-        </w:rPr>
-      </w:pPr>
-      <w:r>
-        <w:rPr>
-          <w:rFonts w:ascii="Times New Roman" w:hAnsi="Times New Roman" w:cs="Times New Roman"/>
-        </w:rPr>
-        <w:tab/>
-      </w:r>
-      <w:r>
-        <w:rPr>
-          <w:rFonts w:ascii="Times New Roman" w:hAnsi="Times New Roman" w:cs="Times New Roman"/>
-          <w:sz w:val="24"/>
-          <w:szCs w:val="24"/>
-        </w:rPr>
-        <w:t>Our team’s meeting schedule</w:t>
-      </w:r>
-      <w:r>
-        <w:rPr>
-          <w:rFonts w:ascii="Times New Roman" w:hAnsi="Times New Roman" w:cs="Times New Roman"/>
-          <w:sz w:val="24"/>
-          <w:szCs w:val="24"/>
-        </w:rPr>
-        <w:t xml:space="preserve"> is as follows:</w:t>
-      </w:r>
-    </w:p>
-    <w:p>
-      <w:pPr>
-        <w:pStyle w:val="ListParagraph"/>
-        <w:numPr>
-          <w:ilvl w:val="0"/>
-          <w:numId w:val="4"/>
-        </w:numPr>
-        <w:rPr>
-          <w:rFonts w:ascii="Times New Roman" w:hAnsi="Times New Roman" w:cs="Times New Roman"/>
-          <w:sz w:val="24"/>
-          <w:szCs w:val="24"/>
-        </w:rPr>
-      </w:pPr>
-      <w:r>
-        <w:rPr>
-          <w:rFonts w:ascii="Times New Roman" w:hAnsi="Times New Roman" w:cs="Times New Roman"/>
-          <w:sz w:val="24"/>
-          <w:szCs w:val="24"/>
-        </w:rPr>
-        <w:t>Tuesday in Class:</w:t>
-      </w:r>
-      <w:r>
-        <w:rPr>
-          <w:rFonts w:ascii="Times New Roman" w:hAnsi="Times New Roman" w:cs="Times New Roman"/>
-          <w:sz w:val="24"/>
-          <w:szCs w:val="24"/>
-        </w:rPr>
-        <w:tab/>
-      </w:r>
-      <w:r>
-        <w:rPr>
-          <w:rFonts w:ascii="Times New Roman" w:hAnsi="Times New Roman" w:cs="Times New Roman"/>
-          <w:sz w:val="24"/>
-          <w:szCs w:val="24"/>
-        </w:rPr>
-        <w:tab/>
-      </w:r>
-      <w:r>
-        <w:rPr>
-          <w:rFonts w:ascii="Times New Roman" w:hAnsi="Times New Roman" w:cs="Times New Roman"/>
-          <w:sz w:val="24"/>
-          <w:szCs w:val="24"/>
-        </w:rPr>
-        <w:t>13:00 – 16:00</w:t>
-      </w:r>
-    </w:p>
-    <w:p>
-      <w:pPr>
-        <w:pStyle w:val="ListParagraph"/>
-        <w:numPr>
-          <w:ilvl w:val="0"/>
-          <w:numId w:val="4"/>
-        </w:numPr>
-        <w:rPr>
-          <w:rFonts w:ascii="Times New Roman" w:hAnsi="Times New Roman" w:cs="Times New Roman"/>
-          <w:sz w:val="24"/>
-          <w:szCs w:val="24"/>
-        </w:rPr>
-      </w:pPr>
-      <w:r>
-        <w:rPr>
-          <w:rFonts w:ascii="Times New Roman" w:hAnsi="Times New Roman" w:cs="Times New Roman"/>
-          <w:sz w:val="24"/>
-          <w:szCs w:val="24"/>
-        </w:rPr>
-        <w:t>Thursday in Class:</w:t>
-      </w:r>
-      <w:r>
-        <w:rPr>
-          <w:rFonts w:ascii="Times New Roman" w:hAnsi="Times New Roman" w:cs="Times New Roman"/>
-          <w:sz w:val="24"/>
-          <w:szCs w:val="24"/>
-        </w:rPr>
-        <w:tab/>
-      </w:r>
-      <w:r>
-        <w:rPr>
-          <w:rFonts w:ascii="Times New Roman" w:hAnsi="Times New Roman" w:cs="Times New Roman"/>
-          <w:sz w:val="24"/>
-          <w:szCs w:val="24"/>
-        </w:rPr>
-        <w:tab/>
-      </w:r>
-      <w:r>
-        <w:rPr>
-          <w:rFonts w:ascii="Times New Roman" w:hAnsi="Times New Roman" w:cs="Times New Roman"/>
-          <w:sz w:val="24"/>
-          <w:szCs w:val="24"/>
-        </w:rPr>
-        <w:t>12:00 – 16:00</w:t>
-      </w:r>
-    </w:p>
-    <w:p>
-      <w:pPr>
-        <w:pStyle w:val="ListParagraph"/>
-        <w:numPr>
-          <w:ilvl w:val="0"/>
-          <w:numId w:val="4"/>
-        </w:numPr>
-        <w:rPr>
-          <w:rFonts w:ascii="Times New Roman" w:hAnsi="Times New Roman" w:cs="Times New Roman"/>
-          <w:sz w:val="24"/>
-          <w:szCs w:val="24"/>
-        </w:rPr>
-      </w:pPr>
-      <w:r>
-        <w:rPr>
-          <w:rFonts w:ascii="Times New Roman" w:hAnsi="Times New Roman" w:cs="Times New Roman"/>
-          <w:sz w:val="24"/>
-          <w:szCs w:val="24"/>
-        </w:rPr>
-        <w:t>Discord meeting online:</w:t>
-      </w:r>
-      <w:r>
-        <w:rPr>
-          <w:rFonts w:ascii="Times New Roman" w:hAnsi="Times New Roman" w:cs="Times New Roman"/>
-          <w:sz w:val="24"/>
-          <w:szCs w:val="24"/>
-        </w:rPr>
-        <w:tab/>
-        <w:t>after class hours (Optional)</w:t>
-      </w:r>
-    </w:p>
-    <w:p>
-      <w:pPr>
-        <w:rPr>
-          <w:rFonts w:ascii="Times New Roman" w:hAnsi="Times New Roman" w:cs="Times New Roman"/>
-        </w:rPr>
-      </w:pPr>
-    </w:p>
-    <w:p>
-      <w:pPr>
-        <w:pStyle w:val="Heading2"/>
-        <w:rPr>
-          <w:rFonts w:ascii="Times New Roman" w:hAnsi="Times New Roman" w:cs="Times New Roman"/>
-        </w:rPr>
-      </w:pPr>
-      <w:bookmarkStart w:id="5" w:name="_Toc175239562"/>
-      <w:r>
-        <w:rPr>
-          <w:rFonts w:ascii="Times New Roman" w:hAnsi="Times New Roman" w:cs="Times New Roman"/>
-        </w:rPr>
-        <w:t>Repositories</w:t>
-      </w:r>
-      <w:bookmarkEnd w:id="5"/>
-    </w:p>
-    <w:p>
-      <w:pPr>
-        <w:rPr>
-          <w:rFonts w:ascii="Times New Roman" w:hAnsi="Times New Roman" w:cs="Times New Roman"/>
-        </w:rPr>
-      </w:pPr>
-      <w:r>
-        <w:rPr>
-          <w:rFonts w:ascii="Times New Roman" w:hAnsi="Times New Roman" w:cs="Times New Roman"/>
-        </w:rPr>
-        <w:tab/>
-      </w:r>
-    </w:p>
-    <w:p>
-      <w:pPr>
-        <w:rPr>
-          <w:rFonts w:ascii="Times New Roman" w:hAnsi="Times New Roman" w:cs="Times New Roman"/>
-          <w:sz w:val="24"/>
-          <w:szCs w:val="24"/>
-        </w:rPr>
-      </w:pPr>
-      <w:r>
-        <w:rPr>
-          <w:rFonts w:ascii="Times New Roman" w:hAnsi="Times New Roman" w:cs="Times New Roman"/>
-        </w:rPr>
-        <w:tab/>
-      </w:r>
-      <w:r>
-        <w:rPr>
-          <w:rFonts w:ascii="Times New Roman" w:hAnsi="Times New Roman" w:cs="Times New Roman"/>
-          <w:sz w:val="24"/>
-          <w:szCs w:val="24"/>
-        </w:rPr>
-        <w:t xml:space="preserve">Our team is working on </w:t>
-      </w:r>
-      <w:proofErr w:type="spellStart"/>
-      <w:r>
-        <w:rPr>
-          <w:rFonts w:ascii="Times New Roman" w:hAnsi="Times New Roman" w:cs="Times New Roman"/>
-          <w:sz w:val="24"/>
-          <w:szCs w:val="24"/>
-        </w:rPr>
-        <w:t>Github</w:t>
-      </w:r>
-      <w:proofErr w:type="spellEnd"/>
-      <w:r>
-        <w:rPr>
-          <w:rFonts w:ascii="Times New Roman" w:hAnsi="Times New Roman" w:cs="Times New Roman"/>
-          <w:sz w:val="24"/>
-          <w:szCs w:val="24"/>
-        </w:rPr>
-        <w:t xml:space="preserve">. We have chosen </w:t>
-      </w:r>
-      <w:proofErr w:type="spellStart"/>
-      <w:r>
-        <w:rPr>
-          <w:rFonts w:ascii="Times New Roman" w:hAnsi="Times New Roman" w:cs="Times New Roman"/>
-          <w:sz w:val="24"/>
-          <w:szCs w:val="24"/>
-        </w:rPr>
-        <w:t>Github</w:t>
-      </w:r>
-      <w:proofErr w:type="spellEnd"/>
-      <w:r>
-        <w:rPr>
-          <w:rFonts w:ascii="Times New Roman" w:hAnsi="Times New Roman" w:cs="Times New Roman"/>
-          <w:sz w:val="24"/>
-          <w:szCs w:val="24"/>
-        </w:rPr>
-        <w:t xml:space="preserve"> because it allows for multiple files to be shared and worked on at the same time with constant updates and details about those updates. The </w:t>
-      </w:r>
-      <w:proofErr w:type="spellStart"/>
-      <w:r>
-        <w:rPr>
-          <w:rFonts w:ascii="Times New Roman" w:hAnsi="Times New Roman" w:cs="Times New Roman"/>
-          <w:sz w:val="24"/>
-          <w:szCs w:val="24"/>
-        </w:rPr>
-        <w:t>github</w:t>
-      </w:r>
-      <w:proofErr w:type="spellEnd"/>
-      <w:r>
-        <w:rPr>
-          <w:rFonts w:ascii="Times New Roman" w:hAnsi="Times New Roman" w:cs="Times New Roman"/>
-          <w:sz w:val="24"/>
-          <w:szCs w:val="24"/>
-        </w:rPr>
-        <w:t xml:space="preserve"> repository is linked below.</w:t>
-      </w:r>
-    </w:p>
-    <w:p>
-      <w:pPr>
-        <w:rPr>
-          <w:rFonts w:ascii="Times New Roman" w:hAnsi="Times New Roman" w:cs="Times New Roman"/>
-          <w:sz w:val="24"/>
-          <w:szCs w:val="24"/>
-        </w:rPr>
-      </w:pPr>
-    </w:p>
-    <w:p>
-      <w:pPr>
-        <w:pStyle w:val="ListParagraph"/>
-        <w:numPr>
-          <w:ilvl w:val="0"/>
-          <w:numId w:val="1"/>
-        </w:numPr>
-        <w:rPr>
-          <w:rFonts w:ascii="Times New Roman" w:hAnsi="Times New Roman" w:cs="Times New Roman"/>
-          <w:sz w:val="24"/>
-          <w:szCs w:val="24"/>
-        </w:rPr>
-      </w:pPr>
-      <w:proofErr w:type="spellStart"/>
-      <w:r>
-        <w:rPr>
-          <w:rFonts w:ascii="Times New Roman" w:hAnsi="Times New Roman" w:cs="Times New Roman"/>
-          <w:sz w:val="24"/>
-          <w:szCs w:val="24"/>
-        </w:rPr>
-        <w:t>Github</w:t>
-      </w:r>
-      <w:proofErr w:type="spellEnd"/>
-      <w:r>
-        <w:rPr>
-          <w:rFonts w:ascii="Times New Roman" w:hAnsi="Times New Roman" w:cs="Times New Roman"/>
-          <w:sz w:val="24"/>
-          <w:szCs w:val="24"/>
-        </w:rPr>
-        <w:t xml:space="preserve">: </w:t>
-      </w:r>
-      <w:hyperlink r:id="rId10" w:history="1">
-        <w:r>
-          <w:rPr>
-            <w:rStyle w:val="Hyperlink"/>
-            <w:rFonts w:ascii="Times New Roman" w:hAnsi="Times New Roman" w:cs="Times New Roman"/>
-            <w:sz w:val="24"/>
-            <w:szCs w:val="24"/>
-          </w:rPr>
-          <w:t>https://github.com/apalex/sys-dev-project</w:t>
-        </w:r>
-      </w:hyperlink>
-      <w:r>
-        <w:rPr>
-          <w:rFonts w:ascii="Times New Roman" w:hAnsi="Times New Roman" w:cs="Times New Roman"/>
-          <w:sz w:val="24"/>
-          <w:szCs w:val="24"/>
-        </w:rPr>
-        <w:t xml:space="preserve"> </w:t>
-      </w:r>
-    </w:p>
-    <w:p>
-      <w:pPr>
-        <w:pStyle w:val="ListParagraph"/>
-        <w:numPr>
-          <w:ilvl w:val="0"/>
-          <w:numId w:val="1"/>
-        </w:numPr>
-        <w:rPr>
-          <w:rFonts w:ascii="Times New Roman" w:hAnsi="Times New Roman" w:cs="Times New Roman"/>
-          <w:sz w:val="24"/>
-          <w:szCs w:val="24"/>
-        </w:rPr>
-      </w:pPr>
-      <w:r>
-        <w:rPr>
-          <w:rFonts w:ascii="Times New Roman" w:hAnsi="Times New Roman" w:cs="Times New Roman"/>
-          <w:sz w:val="24"/>
-          <w:szCs w:val="24"/>
-        </w:rPr>
-        <w:t xml:space="preserve">Below are our names next to our </w:t>
-      </w:r>
-      <w:proofErr w:type="spellStart"/>
-      <w:r>
-        <w:rPr>
-          <w:rFonts w:ascii="Times New Roman" w:hAnsi="Times New Roman" w:cs="Times New Roman"/>
-          <w:sz w:val="24"/>
-          <w:szCs w:val="24"/>
-        </w:rPr>
-        <w:t>Github</w:t>
-      </w:r>
-      <w:proofErr w:type="spellEnd"/>
-      <w:r>
-        <w:rPr>
-          <w:rFonts w:ascii="Times New Roman" w:hAnsi="Times New Roman" w:cs="Times New Roman"/>
-          <w:sz w:val="24"/>
-          <w:szCs w:val="24"/>
-        </w:rPr>
-        <w:t xml:space="preserve"> usernames:</w:t>
-      </w:r>
-    </w:p>
-    <w:p>
-      <w:pPr>
-        <w:pStyle w:val="ListParagraph"/>
-        <w:numPr>
-          <w:ilvl w:val="1"/>
-          <w:numId w:val="1"/>
-        </w:numPr>
-        <w:tabs>
-          <w:tab w:val="left" w:pos="4820"/>
-        </w:tabs>
-        <w:rPr>
-          <w:rFonts w:ascii="Times New Roman" w:hAnsi="Times New Roman" w:cs="Times New Roman"/>
-          <w:sz w:val="24"/>
-          <w:szCs w:val="24"/>
-        </w:rPr>
-      </w:pPr>
-      <w:r>
-        <w:rPr>
-          <w:rFonts w:ascii="Times New Roman" w:hAnsi="Times New Roman" w:cs="Times New Roman"/>
-          <w:sz w:val="24"/>
-          <w:szCs w:val="24"/>
-        </w:rPr>
-        <w:t xml:space="preserve">Gennaro </w:t>
-      </w:r>
-      <w:proofErr w:type="spellStart"/>
-      <w:r>
-        <w:rPr>
-          <w:rFonts w:ascii="Times New Roman" w:hAnsi="Times New Roman" w:cs="Times New Roman"/>
-          <w:sz w:val="24"/>
-          <w:szCs w:val="24"/>
-        </w:rPr>
-        <w:t>Finelli</w:t>
-      </w:r>
-      <w:proofErr w:type="spellEnd"/>
-      <w:r>
-        <w:rPr>
-          <w:rFonts w:ascii="Times New Roman" w:hAnsi="Times New Roman" w:cs="Times New Roman"/>
-          <w:sz w:val="24"/>
-          <w:szCs w:val="24"/>
-        </w:rPr>
-        <w:t>:</w:t>
-      </w:r>
-      <w:r>
-        <w:rPr>
-          <w:rFonts w:ascii="Times New Roman" w:hAnsi="Times New Roman" w:cs="Times New Roman"/>
-          <w:sz w:val="24"/>
-          <w:szCs w:val="24"/>
-        </w:rPr>
-        <w:tab/>
-      </w:r>
-      <w:proofErr w:type="spellStart"/>
-      <w:r>
-        <w:rPr>
-          <w:rFonts w:ascii="Times New Roman" w:hAnsi="Times New Roman" w:cs="Times New Roman"/>
-          <w:sz w:val="24"/>
-          <w:szCs w:val="24"/>
-        </w:rPr>
-        <w:t>gennarofinelli</w:t>
-      </w:r>
-      <w:proofErr w:type="spellEnd"/>
-    </w:p>
-    <w:p>
-      <w:pPr>
-        <w:pStyle w:val="ListParagraph"/>
-        <w:numPr>
-          <w:ilvl w:val="1"/>
-          <w:numId w:val="1"/>
-        </w:numPr>
-        <w:tabs>
-          <w:tab w:val="left" w:pos="4820"/>
-        </w:tabs>
-        <w:rPr>
-          <w:rFonts w:ascii="Times New Roman" w:hAnsi="Times New Roman" w:cs="Times New Roman"/>
-          <w:sz w:val="24"/>
-          <w:szCs w:val="24"/>
-        </w:rPr>
-      </w:pPr>
-      <w:r>
-        <w:rPr>
-          <w:rFonts w:ascii="Times New Roman" w:hAnsi="Times New Roman" w:cs="Times New Roman"/>
-          <w:sz w:val="24"/>
-          <w:szCs w:val="24"/>
-        </w:rPr>
-        <w:t>Mohammed H. Ali:</w:t>
-      </w:r>
-      <w:r>
-        <w:rPr>
-          <w:rFonts w:ascii="Times New Roman" w:hAnsi="Times New Roman" w:cs="Times New Roman"/>
-          <w:sz w:val="24"/>
-          <w:szCs w:val="24"/>
-        </w:rPr>
-        <w:tab/>
-        <w:t>iS1ngforU</w:t>
-      </w:r>
-    </w:p>
-    <w:p>
-      <w:pPr>
-        <w:pStyle w:val="ListParagraph"/>
-        <w:numPr>
-          <w:ilvl w:val="1"/>
-          <w:numId w:val="1"/>
-        </w:numPr>
-        <w:tabs>
-          <w:tab w:val="left" w:pos="4820"/>
-        </w:tabs>
-        <w:rPr>
-          <w:rFonts w:ascii="Times New Roman" w:hAnsi="Times New Roman" w:cs="Times New Roman"/>
-          <w:sz w:val="24"/>
-          <w:szCs w:val="24"/>
-        </w:rPr>
-      </w:pPr>
-      <w:r>
-        <w:rPr>
-          <w:rFonts w:ascii="Times New Roman" w:hAnsi="Times New Roman" w:cs="Times New Roman"/>
-          <w:sz w:val="24"/>
-          <w:szCs w:val="24"/>
-        </w:rPr>
-        <w:t>Alexandre Pham:</w:t>
-      </w:r>
-      <w:r>
-        <w:rPr>
-          <w:rFonts w:ascii="Times New Roman" w:hAnsi="Times New Roman" w:cs="Times New Roman"/>
-          <w:sz w:val="24"/>
-          <w:szCs w:val="24"/>
-        </w:rPr>
-        <w:tab/>
-      </w:r>
-      <w:proofErr w:type="spellStart"/>
-      <w:r>
-        <w:rPr>
-          <w:rFonts w:ascii="Times New Roman" w:hAnsi="Times New Roman" w:cs="Times New Roman"/>
-          <w:sz w:val="24"/>
-          <w:szCs w:val="24"/>
-        </w:rPr>
-        <w:t>apalex</w:t>
-      </w:r>
-      <w:proofErr w:type="spellEnd"/>
-    </w:p>
-    <w:p>
-      <w:pPr>
-        <w:pStyle w:val="ListParagraph"/>
-        <w:numPr>
-          <w:ilvl w:val="1"/>
-          <w:numId w:val="1"/>
-        </w:numPr>
-        <w:tabs>
-          <w:tab w:val="left" w:pos="4820"/>
-        </w:tabs>
-        <w:rPr>
-          <w:rFonts w:ascii="Times New Roman" w:hAnsi="Times New Roman" w:cs="Times New Roman"/>
-          <w:sz w:val="24"/>
-          <w:szCs w:val="24"/>
-        </w:rPr>
-      </w:pPr>
-      <w:r>
-        <w:rPr>
-          <w:rFonts w:ascii="Times New Roman" w:hAnsi="Times New Roman" w:cs="Times New Roman"/>
-          <w:sz w:val="24"/>
-          <w:szCs w:val="24"/>
-        </w:rPr>
-        <w:t>Wayne De Leon:</w:t>
-      </w:r>
-      <w:r>
-        <w:rPr>
-          <w:rFonts w:ascii="Times New Roman" w:hAnsi="Times New Roman" w:cs="Times New Roman"/>
-          <w:sz w:val="24"/>
-          <w:szCs w:val="24"/>
-        </w:rPr>
-        <w:tab/>
-        <w:t>2179710</w:t>
-      </w:r>
-    </w:p>
-    <w:p>
-      <w:pPr>
-        <w:tabs>
-          <w:tab w:val="left" w:pos="4820"/>
-        </w:tabs>
-        <w:rPr>
-          <w:rFonts w:ascii="Times New Roman" w:hAnsi="Times New Roman" w:cs="Times New Roman"/>
-          <w:sz w:val="24"/>
-          <w:szCs w:val="24"/>
-        </w:rPr>
-      </w:pPr>
-    </w:p>
-    <w:p>
-      <w:pPr>
-        <w:pStyle w:val="Heading2"/>
-        <w:rPr>
-          <w:rFonts w:ascii="Times New Roman" w:hAnsi="Times New Roman" w:cs="Times New Roman"/>
-        </w:rPr>
-      </w:pPr>
-      <w:bookmarkStart w:id="6" w:name="_Toc175239563"/>
-      <w:r>
-        <w:rPr>
-          <w:rFonts w:ascii="Times New Roman" w:hAnsi="Times New Roman" w:cs="Times New Roman"/>
-        </w:rPr>
-        <w:t>Communication</w:t>
-      </w:r>
-      <w:bookmarkEnd w:id="6"/>
-    </w:p>
-    <w:p>
-      <w:pPr>
-        <w:rPr>
-          <w:rFonts w:ascii="Times New Roman" w:hAnsi="Times New Roman" w:cs="Times New Roman"/>
-        </w:rPr>
-      </w:pPr>
-    </w:p>
-    <w:p>
-      <w:pPr>
-        <w:rPr>
-          <w:rFonts w:ascii="Times New Roman" w:hAnsi="Times New Roman" w:cs="Times New Roman"/>
-          <w:sz w:val="24"/>
-          <w:szCs w:val="24"/>
-        </w:rPr>
-      </w:pPr>
-      <w:r>
-        <w:rPr>
-          <w:rFonts w:ascii="Times New Roman" w:hAnsi="Times New Roman" w:cs="Times New Roman"/>
-        </w:rPr>
-        <w:tab/>
-      </w:r>
-      <w:r>
-        <w:rPr>
-          <w:rFonts w:ascii="Times New Roman" w:hAnsi="Times New Roman" w:cs="Times New Roman"/>
-          <w:sz w:val="24"/>
-          <w:szCs w:val="24"/>
-        </w:rPr>
-        <w:t>Our team will be communicating exclusively via discord. Discord is a very convenient communications platform where we will be able to share files and exchange messages. The team members of this assignment all agree it is the most comfortable platform for us to use. The policies we have set up are:</w:t>
-      </w:r>
-    </w:p>
-    <w:p>
-      <w:pPr>
-        <w:pStyle w:val="ListParagraph"/>
-        <w:numPr>
-          <w:ilvl w:val="0"/>
-          <w:numId w:val="2"/>
-        </w:numPr>
-        <w:rPr>
-          <w:rFonts w:ascii="Times New Roman" w:hAnsi="Times New Roman" w:cs="Times New Roman"/>
-          <w:sz w:val="24"/>
-          <w:szCs w:val="24"/>
-        </w:rPr>
-      </w:pPr>
-      <w:r>
-        <w:rPr>
-          <w:rFonts w:ascii="Times New Roman" w:hAnsi="Times New Roman" w:cs="Times New Roman"/>
-          <w:sz w:val="24"/>
-          <w:szCs w:val="24"/>
-        </w:rPr>
-        <w:t>Follow the schedule</w:t>
-      </w:r>
-    </w:p>
-    <w:p>
-      <w:pPr>
-        <w:pStyle w:val="ListParagraph"/>
-        <w:numPr>
-          <w:ilvl w:val="0"/>
-          <w:numId w:val="2"/>
-        </w:numPr>
-        <w:rPr>
-          <w:rFonts w:ascii="Times New Roman" w:hAnsi="Times New Roman" w:cs="Times New Roman"/>
-          <w:sz w:val="24"/>
-          <w:szCs w:val="24"/>
-        </w:rPr>
-      </w:pPr>
-      <w:r>
-        <w:rPr>
-          <w:rFonts w:ascii="Times New Roman" w:hAnsi="Times New Roman" w:cs="Times New Roman"/>
-          <w:sz w:val="24"/>
-          <w:szCs w:val="24"/>
-        </w:rPr>
-        <w:t>Respect other team members:</w:t>
-      </w:r>
-    </w:p>
-    <w:p>
-      <w:pPr>
-        <w:pStyle w:val="ListParagraph"/>
-        <w:numPr>
-          <w:ilvl w:val="0"/>
-          <w:numId w:val="3"/>
-        </w:numPr>
-        <w:rPr>
-          <w:rFonts w:ascii="Times New Roman" w:hAnsi="Times New Roman" w:cs="Times New Roman"/>
-          <w:sz w:val="24"/>
-          <w:szCs w:val="24"/>
-        </w:rPr>
-      </w:pPr>
-      <w:r>
-        <w:rPr>
-          <w:rFonts w:ascii="Times New Roman" w:hAnsi="Times New Roman" w:cs="Times New Roman"/>
-          <w:sz w:val="24"/>
-          <w:szCs w:val="24"/>
-        </w:rPr>
-        <w:t>Do not speak over someone else</w:t>
-      </w:r>
-    </w:p>
-    <w:p>
-      <w:pPr>
-        <w:pStyle w:val="ListParagraph"/>
-        <w:numPr>
-          <w:ilvl w:val="0"/>
-          <w:numId w:val="3"/>
-        </w:numPr>
-        <w:rPr>
-          <w:rFonts w:ascii="Times New Roman" w:hAnsi="Times New Roman" w:cs="Times New Roman"/>
-          <w:sz w:val="24"/>
-          <w:szCs w:val="24"/>
-        </w:rPr>
-      </w:pPr>
-      <w:r>
-        <w:rPr>
-          <w:rFonts w:ascii="Times New Roman" w:hAnsi="Times New Roman" w:cs="Times New Roman"/>
-          <w:sz w:val="24"/>
-          <w:szCs w:val="24"/>
-        </w:rPr>
-        <w:t>Remain open minded</w:t>
-      </w:r>
-    </w:p>
-    <w:p>
-      <w:pPr>
-        <w:pStyle w:val="ListParagraph"/>
-        <w:numPr>
-          <w:ilvl w:val="0"/>
-          <w:numId w:val="3"/>
-        </w:numPr>
-        <w:rPr>
-          <w:rFonts w:ascii="Times New Roman" w:hAnsi="Times New Roman" w:cs="Times New Roman"/>
-          <w:sz w:val="24"/>
-          <w:szCs w:val="24"/>
-        </w:rPr>
-      </w:pPr>
-      <w:r>
-        <w:rPr>
-          <w:rFonts w:ascii="Times New Roman" w:hAnsi="Times New Roman" w:cs="Times New Roman"/>
-          <w:sz w:val="24"/>
-          <w:szCs w:val="24"/>
-        </w:rPr>
-        <w:t xml:space="preserve">Don’t be rude </w:t>
-      </w:r>
-    </w:p>
-    <w:p>
-      <w:pPr>
-        <w:pStyle w:val="Heading2"/>
-        <w:rPr>
-          <w:rFonts w:ascii="Times New Roman" w:hAnsi="Times New Roman" w:cs="Times New Roman"/>
-        </w:rPr>
-      </w:pPr>
-      <w:bookmarkStart w:id="7" w:name="_Toc175239564"/>
-    </w:p>
-    <w:p/>
-    <w:p>
-      <w:pPr>
-        <w:pStyle w:val="Heading2"/>
-        <w:rPr>
-          <w:rFonts w:ascii="Times New Roman" w:hAnsi="Times New Roman" w:cs="Times New Roman"/>
-        </w:rPr>
-      </w:pPr>
-      <w:r>
-        <w:rPr>
-          <w:rFonts w:ascii="Times New Roman" w:hAnsi="Times New Roman" w:cs="Times New Roman"/>
-        </w:rPr>
-        <w:lastRenderedPageBreak/>
-        <w:t>Synchronous Meetings</w:t>
-      </w:r>
-      <w:bookmarkEnd w:id="7"/>
-    </w:p>
-    <w:p>
-      <w:pPr>
-        <w:rPr>
-          <w:rFonts w:ascii="Times New Roman" w:hAnsi="Times New Roman" w:cs="Times New Roman"/>
-        </w:rPr>
-      </w:pPr>
-    </w:p>
-    <w:p>
-      <w:pPr>
-        <w:ind w:firstLine="720"/>
-        <w:rPr>
-          <w:rFonts w:ascii="Times New Roman" w:hAnsi="Times New Roman" w:cs="Times New Roman"/>
-          <w:sz w:val="24"/>
-          <w:szCs w:val="24"/>
-        </w:rPr>
-      </w:pPr>
-      <w:r>
-        <w:rPr>
-          <w:rFonts w:ascii="Times New Roman" w:hAnsi="Times New Roman" w:cs="Times New Roman"/>
-          <w:sz w:val="24"/>
-          <w:szCs w:val="24"/>
-        </w:rPr>
-        <w:t>Our synchronous meetings that include all team members are written in the Meeting Schedule part in this document. Our synchronous meetings will be mostly in class during Tuesdays and Thursdays. The reason for this is we would have better communication in person, and it fits our schedule for the week. Also, it would be very helpful to work on our project in class so we could ask our professors some questions if we encounter problems. If our work is not done and our time is not enough, we have an option to meet online through discord.</w:t>
-      </w:r>
-    </w:p>
-    <w:p>
-      <w:pPr>
-        <w:rPr>
-          <w:rFonts w:ascii="Times New Roman" w:hAnsi="Times New Roman" w:cs="Times New Roman"/>
-          <w:sz w:val="24"/>
-          <w:szCs w:val="24"/>
-        </w:rPr>
-      </w:pPr>
-      <w:r>
-        <w:rPr>
-          <w:rFonts w:ascii="Times New Roman" w:hAnsi="Times New Roman" w:cs="Times New Roman"/>
-          <w:sz w:val="24"/>
-          <w:szCs w:val="24"/>
-        </w:rPr>
-        <w:tab/>
-        <w:t xml:space="preserve">We will be having synchronous meetings with the Client and the schedule will depend on the Client’s schedule. Our main point of contact with the Client is </w:t>
-      </w:r>
-      <w:r>
-        <w:rPr>
-          <w:rFonts w:ascii="Times New Roman" w:hAnsi="Times New Roman" w:cs="Times New Roman"/>
-          <w:i/>
-          <w:iCs/>
-          <w:sz w:val="24"/>
-          <w:szCs w:val="24"/>
-        </w:rPr>
-        <w:t xml:space="preserve">Mohammed, </w:t>
-      </w:r>
-      <w:r>
-        <w:rPr>
-          <w:rFonts w:ascii="Times New Roman" w:hAnsi="Times New Roman" w:cs="Times New Roman"/>
-          <w:sz w:val="24"/>
-          <w:szCs w:val="24"/>
-        </w:rPr>
-        <w:t>as his job is in the Client’s gaming lounge. Then Mohammed will communicate with the team to voice out the Client’s needs.</w:t>
-      </w:r>
-    </w:p>
-    <w:p>
-      <w:pPr>
-        <w:rPr>
-          <w:rFonts w:ascii="Times New Roman" w:hAnsi="Times New Roman" w:cs="Times New Roman"/>
-        </w:rPr>
-      </w:pPr>
-    </w:p>
-    <w:p>
-      <w:pPr>
-        <w:pStyle w:val="Heading2"/>
-        <w:rPr>
-          <w:rFonts w:ascii="Times New Roman" w:hAnsi="Times New Roman" w:cs="Times New Roman"/>
-        </w:rPr>
-      </w:pPr>
-      <w:bookmarkStart w:id="8" w:name="_Toc175239565"/>
-      <w:r>
-        <w:rPr>
-          <w:rFonts w:ascii="Times New Roman" w:hAnsi="Times New Roman" w:cs="Times New Roman"/>
-        </w:rPr>
-        <w:t>Areas of Responsibility</w:t>
-      </w:r>
-      <w:bookmarkEnd w:id="8"/>
-    </w:p>
-    <w:p/>
-    <w:p>
-      <w:pPr>
-        <w:ind w:firstLine="720"/>
-        <w:rPr>
-          <w:rFonts w:ascii="Times New Roman" w:hAnsi="Times New Roman" w:cs="Times New Roman"/>
-          <w:sz w:val="24"/>
-          <w:szCs w:val="24"/>
-        </w:rPr>
-      </w:pPr>
-      <w:r>
-        <w:rPr>
-          <w:rFonts w:ascii="Times New Roman" w:hAnsi="Times New Roman" w:cs="Times New Roman"/>
-          <w:sz w:val="24"/>
-          <w:szCs w:val="24"/>
-        </w:rPr>
-        <w:t>Most of our work on the project is divided equally. Some responsibilities may change as we work further.</w:t>
-      </w:r>
-    </w:p>
-    <w:p>
-      <w:pPr>
-        <w:numPr>
-          <w:ilvl w:val="0"/>
-          <w:numId w:val="5"/>
-        </w:numPr>
-        <w:rPr>
-          <w:rFonts w:ascii="Times New Roman" w:hAnsi="Times New Roman" w:cs="Times New Roman"/>
-          <w:sz w:val="24"/>
-          <w:szCs w:val="24"/>
-        </w:rPr>
-      </w:pPr>
-      <w:r>
-        <w:rPr>
-          <w:rFonts w:ascii="Times New Roman" w:hAnsi="Times New Roman" w:cs="Times New Roman"/>
-          <w:sz w:val="24"/>
-          <w:szCs w:val="24"/>
-        </w:rPr>
-        <w:t>Mohammed will be the team’s main contact person between our client and our team. The reason being is because he works for the client in her gaming lounge, so he knows and meets the client more than the group.</w:t>
-      </w:r>
-    </w:p>
-    <w:p>
-      <w:pPr>
-        <w:rPr>
-          <w:rFonts w:ascii="Times New Roman" w:hAnsi="Times New Roman" w:cs="Times New Roman"/>
-          <w:sz w:val="24"/>
-          <w:szCs w:val="24"/>
-        </w:rPr>
-      </w:pPr>
-    </w:p>
-    <w:p>
-      <w:pPr>
-        <w:ind w:firstLine="720"/>
-        <w:rPr>
-          <w:rFonts w:ascii="Times New Roman" w:hAnsi="Times New Roman" w:cs="Times New Roman"/>
-          <w:sz w:val="24"/>
-          <w:szCs w:val="24"/>
-        </w:rPr>
-      </w:pPr>
-      <w:r>
-        <w:rPr>
-          <w:rFonts w:ascii="Times New Roman" w:hAnsi="Times New Roman" w:cs="Times New Roman"/>
-          <w:sz w:val="24"/>
-          <w:szCs w:val="24"/>
-        </w:rPr>
-        <w:t>The work that is in rotation will be mostly on the team leader.</w:t>
-      </w:r>
-    </w:p>
-    <w:p>
-      <w:pPr>
-        <w:numPr>
-          <w:ilvl w:val="0"/>
-          <w:numId w:val="5"/>
-        </w:numPr>
-        <w:rPr>
-          <w:rFonts w:ascii="Times New Roman" w:hAnsi="Times New Roman" w:cs="Times New Roman"/>
-          <w:sz w:val="24"/>
-          <w:szCs w:val="24"/>
-        </w:rPr>
-      </w:pPr>
-      <w:r>
-        <w:rPr>
-          <w:rFonts w:ascii="Times New Roman" w:hAnsi="Times New Roman" w:cs="Times New Roman"/>
-          <w:sz w:val="24"/>
-          <w:szCs w:val="24"/>
-        </w:rPr>
-        <w:t>The responsibility is that the team leader will work on the team logbook so that each member of the team experiences team organization and keep each member aware of the project’s progression.</w:t>
-      </w:r>
-    </w:p>
-    <w:p>
-      <w:pPr>
-        <w:rPr>
-          <w:rFonts w:ascii="Times New Roman" w:hAnsi="Times New Roman" w:cs="Times New Roman"/>
-        </w:rPr>
-      </w:pPr>
-    </w:p>
-    <w:p>
-      <w:pPr>
-        <w:pStyle w:val="Heading2"/>
-        <w:rPr>
-          <w:rFonts w:ascii="Times New Roman" w:hAnsi="Times New Roman" w:cs="Times New Roman"/>
-        </w:rPr>
-      </w:pPr>
-      <w:bookmarkStart w:id="9" w:name="_Toc175239566"/>
-      <w:r>
-        <w:rPr>
-          <w:rFonts w:ascii="Times New Roman" w:hAnsi="Times New Roman" w:cs="Times New Roman"/>
-        </w:rPr>
-        <w:t>Contact Information</w:t>
-      </w:r>
-      <w:bookmarkEnd w:id="9"/>
-    </w:p>
-    <w:p>
-      <w:pPr>
-        <w:pStyle w:val="ListParagraph"/>
-        <w:numPr>
-          <w:ilvl w:val="0"/>
-          <w:numId w:val="3"/>
-        </w:numPr>
-        <w:rPr>
-          <w:rFonts w:ascii="Times New Roman" w:hAnsi="Times New Roman" w:cs="Times New Roman"/>
-          <w:sz w:val="24"/>
-          <w:szCs w:val="24"/>
-          <w:lang w:val="fr-FR"/>
-        </w:rPr>
-      </w:pPr>
-      <w:r>
-        <w:rPr>
-          <w:rFonts w:ascii="Times New Roman" w:hAnsi="Times New Roman" w:cs="Times New Roman"/>
-          <w:sz w:val="24"/>
-          <w:szCs w:val="24"/>
-          <w:lang w:val="fr-FR"/>
-        </w:rPr>
-        <w:t xml:space="preserve">Alexandre </w:t>
-      </w:r>
-      <w:proofErr w:type="gramStart"/>
-      <w:r>
-        <w:rPr>
-          <w:rFonts w:ascii="Times New Roman" w:hAnsi="Times New Roman" w:cs="Times New Roman"/>
-          <w:sz w:val="24"/>
-          <w:szCs w:val="24"/>
-          <w:lang w:val="fr-FR"/>
-        </w:rPr>
-        <w:t>Pham:</w:t>
-      </w:r>
-      <w:proofErr w:type="gramEnd"/>
-      <w:r>
-        <w:rPr>
-          <w:rFonts w:ascii="Times New Roman" w:hAnsi="Times New Roman" w:cs="Times New Roman"/>
-          <w:sz w:val="24"/>
-          <w:szCs w:val="24"/>
-          <w:lang w:val="fr-FR"/>
-        </w:rPr>
-        <w:t xml:space="preserve"> </w:t>
-      </w:r>
-      <w:hyperlink r:id="rId11" w:history="1">
-        <w:r>
-          <w:rPr>
-            <w:rStyle w:val="Hyperlink"/>
-            <w:rFonts w:ascii="Times New Roman" w:hAnsi="Times New Roman" w:cs="Times New Roman"/>
-            <w:sz w:val="24"/>
-            <w:szCs w:val="24"/>
-            <w:lang w:val="fr-FR"/>
-          </w:rPr>
-          <w:t>alexpham2003@gmail.com</w:t>
-        </w:r>
-      </w:hyperlink>
-      <w:r>
-        <w:rPr>
-          <w:rFonts w:ascii="Times New Roman" w:hAnsi="Times New Roman" w:cs="Times New Roman"/>
-          <w:sz w:val="24"/>
-          <w:szCs w:val="24"/>
-          <w:lang w:val="fr-FR"/>
-        </w:rPr>
-        <w:t xml:space="preserve"> | 5147093551</w:t>
-      </w:r>
-    </w:p>
-    <w:p>
-      <w:pPr>
-        <w:pStyle w:val="ListParagraph"/>
-        <w:numPr>
-          <w:ilvl w:val="0"/>
-          <w:numId w:val="3"/>
-        </w:numPr>
-        <w:rPr>
-          <w:rFonts w:ascii="Times New Roman" w:hAnsi="Times New Roman" w:cs="Times New Roman"/>
-          <w:sz w:val="24"/>
-          <w:szCs w:val="24"/>
-          <w:lang w:val="fr-FR"/>
-        </w:rPr>
-      </w:pPr>
-      <w:r>
-        <w:rPr>
-          <w:rFonts w:ascii="Times New Roman" w:hAnsi="Times New Roman" w:cs="Times New Roman"/>
-          <w:sz w:val="24"/>
-          <w:szCs w:val="24"/>
-          <w:lang w:val="fr-FR"/>
-        </w:rPr>
-        <w:t xml:space="preserve">Gennaro </w:t>
-      </w:r>
-      <w:proofErr w:type="spellStart"/>
-      <w:proofErr w:type="gramStart"/>
-      <w:r>
-        <w:rPr>
-          <w:rFonts w:ascii="Times New Roman" w:hAnsi="Times New Roman" w:cs="Times New Roman"/>
-          <w:sz w:val="24"/>
-          <w:szCs w:val="24"/>
-          <w:lang w:val="fr-FR"/>
-        </w:rPr>
-        <w:t>Finelli</w:t>
-      </w:r>
-      <w:proofErr w:type="spellEnd"/>
-      <w:r>
-        <w:rPr>
-          <w:rFonts w:ascii="Times New Roman" w:hAnsi="Times New Roman" w:cs="Times New Roman"/>
-          <w:sz w:val="24"/>
-          <w:szCs w:val="24"/>
-          <w:lang w:val="fr-FR"/>
-        </w:rPr>
-        <w:t>:</w:t>
-      </w:r>
-      <w:proofErr w:type="gramEnd"/>
-      <w:r>
-        <w:rPr>
-          <w:rFonts w:ascii="Times New Roman" w:hAnsi="Times New Roman" w:cs="Times New Roman"/>
-          <w:sz w:val="24"/>
-          <w:szCs w:val="24"/>
-          <w:lang w:val="fr-FR"/>
-        </w:rPr>
-        <w:t xml:space="preserve"> </w:t>
-      </w:r>
-      <w:hyperlink r:id="rId12" w:history="1">
-        <w:r>
-          <w:rPr>
-            <w:rStyle w:val="Hyperlink"/>
-            <w:rFonts w:ascii="Times New Roman" w:hAnsi="Times New Roman" w:cs="Times New Roman"/>
-            <w:sz w:val="24"/>
-            <w:szCs w:val="24"/>
-            <w:lang w:val="fr-FR"/>
-          </w:rPr>
-          <w:t>gennarofinelli05@gmail.com</w:t>
-        </w:r>
-      </w:hyperlink>
-      <w:r>
-        <w:rPr>
-          <w:rFonts w:ascii="Times New Roman" w:hAnsi="Times New Roman" w:cs="Times New Roman"/>
-          <w:sz w:val="24"/>
-          <w:szCs w:val="24"/>
-          <w:lang w:val="fr-FR"/>
-        </w:rPr>
-        <w:t xml:space="preserve"> | 5146492232</w:t>
-      </w:r>
-    </w:p>
-    <w:p>
-      <w:pPr>
-        <w:pStyle w:val="ListParagraph"/>
-        <w:numPr>
-          <w:ilvl w:val="0"/>
-          <w:numId w:val="3"/>
-        </w:numPr>
-        <w:rPr>
-          <w:rFonts w:ascii="Times New Roman" w:hAnsi="Times New Roman" w:cs="Times New Roman"/>
-          <w:sz w:val="24"/>
-          <w:szCs w:val="24"/>
-          <w:lang w:val="fr-FR"/>
-        </w:rPr>
-      </w:pPr>
-      <w:r>
-        <w:rPr>
-          <w:rFonts w:ascii="Times New Roman" w:hAnsi="Times New Roman" w:cs="Times New Roman"/>
-          <w:sz w:val="24"/>
-          <w:szCs w:val="24"/>
-          <w:lang w:val="fr-FR"/>
-        </w:rPr>
-        <w:t xml:space="preserve">Wayne De </w:t>
-      </w:r>
-      <w:proofErr w:type="gramStart"/>
-      <w:r>
-        <w:rPr>
-          <w:rFonts w:ascii="Times New Roman" w:hAnsi="Times New Roman" w:cs="Times New Roman"/>
-          <w:sz w:val="24"/>
-          <w:szCs w:val="24"/>
-          <w:lang w:val="fr-FR"/>
-        </w:rPr>
-        <w:t>Leon:</w:t>
-      </w:r>
-      <w:proofErr w:type="gramEnd"/>
-      <w:r>
-        <w:rPr>
-          <w:rFonts w:ascii="Times New Roman" w:hAnsi="Times New Roman" w:cs="Times New Roman"/>
-          <w:sz w:val="24"/>
-          <w:szCs w:val="24"/>
-          <w:lang w:val="fr-FR"/>
-        </w:rPr>
-        <w:t xml:space="preserve"> </w:t>
-      </w:r>
-      <w:hyperlink r:id="rId13" w:history="1">
-        <w:r>
-          <w:rPr>
-            <w:rStyle w:val="Hyperlink"/>
-            <w:rFonts w:ascii="Times New Roman" w:hAnsi="Times New Roman" w:cs="Times New Roman"/>
-            <w:sz w:val="24"/>
-            <w:szCs w:val="24"/>
-            <w:lang w:val="fr-FR"/>
-          </w:rPr>
-          <w:t>wayned0527@gmail.com</w:t>
-        </w:r>
-      </w:hyperlink>
-      <w:r>
-        <w:rPr>
-          <w:rFonts w:ascii="Times New Roman" w:hAnsi="Times New Roman" w:cs="Times New Roman"/>
-          <w:sz w:val="24"/>
-          <w:szCs w:val="24"/>
-          <w:lang w:val="fr-FR"/>
-        </w:rPr>
-        <w:t xml:space="preserve"> | 4384060527</w:t>
-      </w:r>
-    </w:p>
-    <w:p>
-      <w:pPr>
-        <w:pStyle w:val="ListParagraph"/>
-        <w:numPr>
-          <w:ilvl w:val="0"/>
-          <w:numId w:val="3"/>
-        </w:numPr>
-        <w:rPr>
-          <w:rFonts w:ascii="Times New Roman" w:hAnsi="Times New Roman" w:cs="Times New Roman"/>
-          <w:sz w:val="24"/>
-          <w:szCs w:val="24"/>
-        </w:rPr>
-      </w:pPr>
-      <w:r>
-        <w:rPr>
-          <w:rFonts w:ascii="Times New Roman" w:hAnsi="Times New Roman" w:cs="Times New Roman"/>
-          <w:sz w:val="24"/>
-          <w:szCs w:val="24"/>
-        </w:rPr>
-        <w:t xml:space="preserve">Mohammed H. Ali: </w:t>
-      </w:r>
-      <w:hyperlink r:id="rId14" w:history="1">
-        <w:r>
-          <w:rPr>
-            <w:rStyle w:val="Hyperlink"/>
-            <w:rFonts w:ascii="Times New Roman" w:hAnsi="Times New Roman" w:cs="Times New Roman"/>
-            <w:sz w:val="24"/>
-            <w:szCs w:val="24"/>
-          </w:rPr>
-          <w:t>m.hali2002@hotmail.com</w:t>
-        </w:r>
-      </w:hyperlink>
-      <w:r>
-        <w:rPr>
-          <w:rFonts w:ascii="Times New Roman" w:hAnsi="Times New Roman" w:cs="Times New Roman"/>
-          <w:sz w:val="24"/>
-          <w:szCs w:val="24"/>
-        </w:rPr>
-        <w:t xml:space="preserve"> | 2055295</w:t>
-      </w:r>
-      <w:bookmarkStart w:id="10" w:name="_Toc175239567"/>
-    </w:p>
-    <w:p>
-      <w:pPr>
-        <w:rPr>
-          <w:rFonts w:ascii="Times New Roman" w:hAnsi="Times New Roman" w:cs="Times New Roman"/>
-          <w:sz w:val="24"/>
-          <w:szCs w:val="24"/>
-        </w:rPr>
-      </w:pPr>
-    </w:p>
-    <w:p>
-      <w:pPr>
-        <w:rPr>
-          <w:rFonts w:ascii="Times New Roman" w:hAnsi="Times New Roman" w:cs="Times New Roman"/>
-          <w:sz w:val="24"/>
-          <w:szCs w:val="24"/>
-        </w:rPr>
-      </w:pPr>
-    </w:p>
-    <w:p>
-      <w:pPr>
-        <w:rPr>
-          <w:rFonts w:ascii="Times New Roman" w:hAnsi="Times New Roman" w:cs="Times New Roman"/>
-          <w:sz w:val="24"/>
-          <w:szCs w:val="24"/>
-        </w:rPr>
-      </w:pPr>
-    </w:p>
-    <w:p>
-      <w:pPr>
-        <w:rPr>
-          <w:rFonts w:ascii="Times New Roman" w:hAnsi="Times New Roman" w:cs="Times New Roman"/>
-          <w:sz w:val="24"/>
-          <w:szCs w:val="24"/>
-        </w:rPr>
-      </w:pPr>
-    </w:p>
-    <w:p>
-      <w:pPr>
-        <w:pStyle w:val="Heading2"/>
-        <w:rPr>
-          <w:rFonts w:ascii="Times New Roman" w:hAnsi="Times New Roman" w:cs="Times New Roman"/>
-        </w:rPr>
-      </w:pPr>
-      <w:r>
-        <w:rPr>
-          <w:rFonts w:ascii="Times New Roman" w:hAnsi="Times New Roman" w:cs="Times New Roman"/>
-        </w:rPr>
-        <w:lastRenderedPageBreak/>
-        <w:t>Client Contact</w:t>
-      </w:r>
-      <w:bookmarkEnd w:id="10"/>
-    </w:p>
-    <w:p>
-      <w:pPr>
-        <w:rPr>
-          <w:rFonts w:ascii="Times New Roman" w:hAnsi="Times New Roman" w:cs="Times New Roman"/>
-        </w:rPr>
-      </w:pPr>
-    </w:p>
-    <w:p>
-      <w:pPr>
-        <w:ind w:firstLine="720"/>
-        <w:rPr>
-          <w:rFonts w:ascii="Times New Roman" w:hAnsi="Times New Roman" w:cs="Times New Roman"/>
-          <w:sz w:val="24"/>
-          <w:szCs w:val="24"/>
-        </w:rPr>
-      </w:pPr>
-      <w:r>
-        <w:rPr>
-          <w:rFonts w:ascii="Times New Roman" w:hAnsi="Times New Roman" w:cs="Times New Roman"/>
-          <w:sz w:val="24"/>
-          <w:szCs w:val="24"/>
-        </w:rPr>
-        <w:t>There will only be one contact with the client: our main contact for the client will be Mohammed, due to him being the one to have found our client and he already has a professional relationship since she is his boss.</w:t>
-      </w:r>
-      <w:r>
-        <w:rPr>
-          <w:rFonts w:ascii="Times New Roman" w:hAnsi="Times New Roman" w:cs="Times New Roman"/>
-          <w:sz w:val="24"/>
-          <w:szCs w:val="24"/>
-        </w:rPr>
-        <w:t xml:space="preserve"> The main source of contact with our client will be done through SMS. </w:t>
-      </w:r>
-    </w:p>
-    <w:p>
-      <w:pPr>
-        <w:pStyle w:val="ListParagraph"/>
-        <w:numPr>
-          <w:ilvl w:val="0"/>
-          <w:numId w:val="3"/>
-        </w:numPr>
-        <w:tabs>
-          <w:tab w:val="left" w:pos="3969"/>
-        </w:tabs>
-        <w:rPr>
-          <w:rFonts w:ascii="Times New Roman" w:hAnsi="Times New Roman" w:cs="Times New Roman"/>
-          <w:sz w:val="24"/>
-          <w:szCs w:val="24"/>
-        </w:rPr>
-      </w:pPr>
-      <w:r>
-        <w:rPr>
-          <w:rFonts w:ascii="Times New Roman" w:hAnsi="Times New Roman" w:cs="Times New Roman"/>
-          <w:sz w:val="24"/>
-          <w:szCs w:val="24"/>
-        </w:rPr>
-        <w:t xml:space="preserve">Phone: </w:t>
-      </w:r>
-      <w:r>
-        <w:rPr>
-          <w:rFonts w:ascii="Times New Roman" w:hAnsi="Times New Roman" w:cs="Times New Roman"/>
-          <w:sz w:val="24"/>
-          <w:szCs w:val="24"/>
-        </w:rPr>
-        <w:tab/>
-      </w:r>
-      <w:r>
-        <w:rPr>
-          <w:rFonts w:ascii="Times New Roman" w:hAnsi="Times New Roman" w:cs="Times New Roman"/>
-          <w:sz w:val="24"/>
-          <w:szCs w:val="24"/>
-        </w:rPr>
-        <w:t>5146384311</w:t>
-      </w:r>
-    </w:p>
-    <w:p>
-      <w:pPr>
-        <w:pStyle w:val="ListParagraph"/>
-        <w:numPr>
-          <w:ilvl w:val="0"/>
-          <w:numId w:val="3"/>
-        </w:numPr>
-        <w:tabs>
-          <w:tab w:val="left" w:pos="3969"/>
-        </w:tabs>
-        <w:rPr>
-          <w:rFonts w:ascii="Times New Roman" w:hAnsi="Times New Roman" w:cs="Times New Roman"/>
-          <w:sz w:val="24"/>
-          <w:szCs w:val="24"/>
-        </w:rPr>
-      </w:pPr>
-      <w:r>
-        <w:rPr>
-          <w:rFonts w:ascii="Times New Roman" w:hAnsi="Times New Roman" w:cs="Times New Roman"/>
-          <w:sz w:val="24"/>
-          <w:szCs w:val="24"/>
-        </w:rPr>
-        <w:t>Email:</w:t>
-      </w:r>
-      <w:r>
-        <w:rPr>
-          <w:rFonts w:ascii="Times New Roman" w:hAnsi="Times New Roman" w:cs="Times New Roman"/>
-          <w:sz w:val="24"/>
-          <w:szCs w:val="24"/>
-        </w:rPr>
-        <w:tab/>
-      </w:r>
-      <w:hyperlink r:id="rId15" w:history="1">
-        <w:r>
-          <w:rPr>
-            <w:rStyle w:val="Hyperlink"/>
-            <w:rFonts w:ascii="Times New Roman" w:hAnsi="Times New Roman" w:cs="Times New Roman"/>
-            <w:sz w:val="24"/>
-            <w:szCs w:val="24"/>
-          </w:rPr>
-          <w:t>sara.chahrour@hotmail.com</w:t>
-        </w:r>
-      </w:hyperlink>
-      <w:r>
-        <w:rPr>
-          <w:rFonts w:ascii="Times New Roman" w:hAnsi="Times New Roman" w:cs="Times New Roman"/>
-          <w:sz w:val="24"/>
-          <w:szCs w:val="24"/>
-        </w:rPr>
-        <w:t xml:space="preserve"> </w:t>
-      </w:r>
-    </w:p>
-    <w:p>
-      <w:pPr>
-        <w:rPr>
-          <w:rFonts w:ascii="Times New Roman" w:hAnsi="Times New Roman" w:cs="Times New Roman"/>
-        </w:rPr>
-      </w:pPr>
-    </w:p>
-    <w:p>
-      <w:pPr>
-        <w:rPr>
-          <w:rFonts w:ascii="Times New Roman" w:hAnsi="Times New Roman" w:cs="Times New Roman"/>
-        </w:rPr>
-      </w:pPr>
-    </w:p>
-    <w:p>
-      <w:pPr>
-        <w:pStyle w:val="Heading2"/>
-        <w:rPr>
-          <w:rFonts w:ascii="Times New Roman" w:hAnsi="Times New Roman" w:cs="Times New Roman"/>
-        </w:rPr>
-      </w:pPr>
-      <w:bookmarkStart w:id="11" w:name="_Toc175239568"/>
-      <w:r>
-        <w:rPr>
-          <w:rFonts w:ascii="Times New Roman" w:hAnsi="Times New Roman" w:cs="Times New Roman"/>
-        </w:rPr>
-        <w:t>Reports</w:t>
-      </w:r>
-      <w:bookmarkEnd w:id="11"/>
-    </w:p>
-    <w:p>
-      <w:pPr>
-        <w:rPr>
-          <w:rFonts w:ascii="Times New Roman" w:hAnsi="Times New Roman" w:cs="Times New Roman"/>
-          <w:sz w:val="24"/>
-          <w:szCs w:val="24"/>
-        </w:rPr>
-      </w:pPr>
-    </w:p>
-    <w:p>
-      <w:pPr>
-        <w:rPr>
-          <w:rFonts w:ascii="Times New Roman" w:hAnsi="Times New Roman" w:cs="Times New Roman"/>
-          <w:sz w:val="24"/>
-          <w:szCs w:val="24"/>
-        </w:rPr>
-      </w:pPr>
-      <w:r>
-        <w:rPr>
-          <w:rFonts w:ascii="Times New Roman" w:hAnsi="Times New Roman" w:cs="Times New Roman"/>
-          <w:sz w:val="24"/>
-          <w:szCs w:val="24"/>
-        </w:rPr>
-        <w:tab/>
-      </w:r>
-      <w:r>
-        <w:rPr>
-          <w:rFonts w:ascii="Times New Roman" w:hAnsi="Times New Roman" w:cs="Times New Roman"/>
-          <w:sz w:val="24"/>
-          <w:szCs w:val="24"/>
-        </w:rPr>
-        <w:t xml:space="preserve">In our group, the team </w:t>
-      </w:r>
-      <w:r>
-        <w:rPr>
-          <w:rFonts w:ascii="Times New Roman" w:hAnsi="Times New Roman" w:cs="Times New Roman"/>
-          <w:sz w:val="24"/>
-          <w:szCs w:val="24"/>
-        </w:rPr>
-        <w:t xml:space="preserve">agreed that the best way to finish each deliverable </w:t>
-      </w:r>
-      <w:r>
-        <w:rPr>
-          <w:rFonts w:ascii="Times New Roman" w:hAnsi="Times New Roman" w:cs="Times New Roman"/>
-          <w:sz w:val="24"/>
-          <w:szCs w:val="24"/>
-        </w:rPr>
-        <w:t>goes:</w:t>
-      </w:r>
-    </w:p>
-    <w:p>
-      <w:pPr>
-        <w:pStyle w:val="ListParagraph"/>
-        <w:numPr>
-          <w:ilvl w:val="0"/>
-          <w:numId w:val="5"/>
-        </w:numPr>
-        <w:rPr>
-          <w:rFonts w:ascii="Times New Roman" w:hAnsi="Times New Roman" w:cs="Times New Roman"/>
-          <w:sz w:val="24"/>
-          <w:szCs w:val="24"/>
-        </w:rPr>
-      </w:pPr>
-      <w:r>
-        <w:rPr>
-          <w:rFonts w:ascii="Times New Roman" w:hAnsi="Times New Roman" w:cs="Times New Roman"/>
-          <w:sz w:val="24"/>
-          <w:szCs w:val="24"/>
-        </w:rPr>
-        <w:t xml:space="preserve">We will have a short meeting </w:t>
-      </w:r>
-      <w:r>
-        <w:rPr>
-          <w:rFonts w:ascii="Times New Roman" w:hAnsi="Times New Roman" w:cs="Times New Roman"/>
-          <w:sz w:val="24"/>
-          <w:szCs w:val="24"/>
-        </w:rPr>
-        <w:tab/>
-        <w:t xml:space="preserve">to talk about </w:t>
-      </w:r>
-      <w:r>
-        <w:rPr>
-          <w:rFonts w:ascii="Times New Roman" w:hAnsi="Times New Roman" w:cs="Times New Roman"/>
-          <w:sz w:val="24"/>
-          <w:szCs w:val="24"/>
-        </w:rPr>
-        <w:t>the work and divide tasks.</w:t>
-      </w:r>
-    </w:p>
-    <w:p>
-      <w:pPr>
-        <w:pStyle w:val="ListParagraph"/>
-        <w:numPr>
-          <w:ilvl w:val="0"/>
-          <w:numId w:val="5"/>
-        </w:numPr>
-        <w:rPr>
-          <w:rFonts w:ascii="Times New Roman" w:hAnsi="Times New Roman" w:cs="Times New Roman"/>
-          <w:sz w:val="24"/>
-          <w:szCs w:val="24"/>
-        </w:rPr>
-      </w:pPr>
-      <w:r>
-        <w:rPr>
-          <w:rFonts w:ascii="Times New Roman" w:hAnsi="Times New Roman" w:cs="Times New Roman"/>
-          <w:sz w:val="24"/>
-          <w:szCs w:val="24"/>
-        </w:rPr>
-        <w:t xml:space="preserve">The team leader </w:t>
-      </w:r>
-      <w:r>
-        <w:rPr>
-          <w:rFonts w:ascii="Times New Roman" w:hAnsi="Times New Roman" w:cs="Times New Roman"/>
-          <w:sz w:val="24"/>
-          <w:szCs w:val="24"/>
-        </w:rPr>
-        <w:t>would</w:t>
-      </w:r>
-      <w:r>
-        <w:rPr>
-          <w:rFonts w:ascii="Times New Roman" w:hAnsi="Times New Roman" w:cs="Times New Roman"/>
-          <w:sz w:val="24"/>
-          <w:szCs w:val="24"/>
-        </w:rPr>
-        <w:t xml:space="preserve"> </w:t>
-      </w:r>
-      <w:r>
-        <w:rPr>
-          <w:rFonts w:ascii="Times New Roman" w:hAnsi="Times New Roman" w:cs="Times New Roman"/>
-          <w:sz w:val="24"/>
-          <w:szCs w:val="24"/>
-        </w:rPr>
-        <w:t>look into the tasks done if each member did their tasks.</w:t>
-      </w:r>
-    </w:p>
-    <w:p>
-      <w:pPr>
-        <w:pStyle w:val="ListParagraph"/>
-        <w:numPr>
-          <w:ilvl w:val="0"/>
-          <w:numId w:val="5"/>
-        </w:numPr>
-        <w:rPr>
-          <w:rFonts w:ascii="Times New Roman" w:hAnsi="Times New Roman" w:cs="Times New Roman"/>
-          <w:sz w:val="24"/>
-          <w:szCs w:val="24"/>
-        </w:rPr>
-      </w:pPr>
-      <w:r>
-        <w:rPr>
-          <w:rFonts w:ascii="Times New Roman" w:hAnsi="Times New Roman" w:cs="Times New Roman"/>
-          <w:sz w:val="24"/>
-          <w:szCs w:val="24"/>
-        </w:rPr>
-        <w:t xml:space="preserve">The team leader would </w:t>
-      </w:r>
-      <w:r>
-        <w:rPr>
-          <w:rFonts w:ascii="Times New Roman" w:hAnsi="Times New Roman" w:cs="Times New Roman"/>
-          <w:sz w:val="24"/>
-          <w:szCs w:val="24"/>
-        </w:rPr>
-        <w:t>make the members sign the documents for deliverables.</w:t>
-      </w:r>
-    </w:p>
-    <w:p>
-      <w:pPr>
-        <w:pStyle w:val="ListParagraph"/>
-        <w:numPr>
-          <w:ilvl w:val="0"/>
-          <w:numId w:val="5"/>
-        </w:numPr>
-        <w:rPr>
-          <w:rFonts w:ascii="Times New Roman" w:hAnsi="Times New Roman" w:cs="Times New Roman"/>
-          <w:sz w:val="24"/>
-          <w:szCs w:val="24"/>
-        </w:rPr>
-      </w:pPr>
-      <w:r>
-        <w:rPr>
-          <w:rFonts w:ascii="Times New Roman" w:hAnsi="Times New Roman" w:cs="Times New Roman"/>
-          <w:sz w:val="24"/>
-          <w:szCs w:val="24"/>
-        </w:rPr>
-        <w:t>Wayne De Leon</w:t>
-      </w:r>
-      <w:r>
-        <w:rPr>
-          <w:rFonts w:ascii="Times New Roman" w:hAnsi="Times New Roman" w:cs="Times New Roman"/>
-          <w:sz w:val="24"/>
-          <w:szCs w:val="24"/>
-        </w:rPr>
-        <w:t xml:space="preserve"> will review each deliverable for missing content</w:t>
-      </w:r>
-      <w:r>
-        <w:rPr>
-          <w:rFonts w:ascii="Times New Roman" w:hAnsi="Times New Roman" w:cs="Times New Roman"/>
-          <w:sz w:val="24"/>
-          <w:szCs w:val="24"/>
-        </w:rPr>
-        <w:t xml:space="preserve"> and design flaws.</w:t>
-      </w:r>
-    </w:p>
-    <w:p>
-      <w:pPr>
-        <w:pStyle w:val="ListParagraph"/>
-        <w:numPr>
-          <w:ilvl w:val="0"/>
-          <w:numId w:val="5"/>
-        </w:numPr>
-        <w:rPr>
-          <w:rFonts w:ascii="Times New Roman" w:hAnsi="Times New Roman" w:cs="Times New Roman"/>
-          <w:sz w:val="24"/>
-          <w:szCs w:val="24"/>
-        </w:rPr>
-      </w:pPr>
-      <w:r>
-        <w:rPr>
-          <w:rFonts w:ascii="Times New Roman" w:hAnsi="Times New Roman" w:cs="Times New Roman"/>
-          <w:sz w:val="24"/>
-          <w:szCs w:val="24"/>
-        </w:rPr>
-        <w:t xml:space="preserve">The team leader will do one final review of the deliverable </w:t>
-      </w:r>
-      <w:r>
-        <w:rPr>
-          <w:rFonts w:ascii="Times New Roman" w:hAnsi="Times New Roman" w:cs="Times New Roman"/>
-          <w:sz w:val="24"/>
-          <w:szCs w:val="24"/>
-        </w:rPr>
-        <w:t xml:space="preserve">before all </w:t>
-      </w:r>
-      <w:r>
-        <w:rPr>
-          <w:rFonts w:ascii="Times New Roman" w:hAnsi="Times New Roman" w:cs="Times New Roman"/>
-          <w:sz w:val="24"/>
-          <w:szCs w:val="24"/>
-        </w:rPr>
-        <w:t>members</w:t>
-      </w:r>
-      <w:r>
-        <w:rPr>
-          <w:rFonts w:ascii="Times New Roman" w:hAnsi="Times New Roman" w:cs="Times New Roman"/>
-          <w:sz w:val="24"/>
-          <w:szCs w:val="24"/>
-        </w:rPr>
-        <w:t xml:space="preserve"> can submit.</w:t>
-      </w:r>
-    </w:p>
-    <w:p>
-      <w:pPr>
-        <w:rPr>
-          <w:rFonts w:ascii="Times New Roman" w:hAnsi="Times New Roman" w:cs="Times New Roman"/>
-          <w:sz w:val="24"/>
-          <w:szCs w:val="24"/>
-        </w:rPr>
-      </w:pPr>
-    </w:p>
-    <w:p>
-      <w:pPr>
-        <w:rPr>
-          <w:rFonts w:ascii="Times New Roman" w:hAnsi="Times New Roman" w:cs="Times New Roman"/>
-          <w:sz w:val="24"/>
-          <w:szCs w:val="24"/>
-        </w:rPr>
-        <w:sectPr>
-          <w:pgSz w:w="12240" w:h="15840"/>
-          <w:pgMar w:top="1440" w:right="1440" w:bottom="1440" w:left="1440" w:header="720" w:footer="720" w:gutter="0"/>
-          <w:cols w:space="720"/>
-          <w:docGrid w:linePitch="360"/>
-        </w:sectPr>
-      </w:pPr>
-    </w:p>
-    <w:p>
-      <w:pPr>
-        <w:pStyle w:val="Heading1"/>
-        <w:jc w:val="center"/>
-        <w:rPr>
-          <w:rFonts w:ascii="Times New Roman" w:hAnsi="Times New Roman" w:cs="Times New Roman"/>
-        </w:rPr>
-      </w:pPr>
-      <w:bookmarkStart w:id="12" w:name="_Toc175239569"/>
-      <w:r>
-        <w:rPr>
-          <w:rFonts w:ascii="Times New Roman" w:hAnsi="Times New Roman" w:cs="Times New Roman"/>
-        </w:rPr>
-        <w:lastRenderedPageBreak/>
-        <w:t>Project Plan</w:t>
-      </w:r>
-      <w:bookmarkEnd w:id="12"/>
-    </w:p>
-    <w:p>
-      <w:pPr>
-        <w:pBdr>
-          <w:bottom w:val="single" w:sz="6" w:space="1" w:color="auto"/>
-        </w:pBdr>
-        <w:rPr>
-          <w:rFonts w:ascii="Times New Roman" w:hAnsi="Times New Roman" w:cs="Times New Roman"/>
-        </w:rPr>
-      </w:pPr>
-    </w:p>
-    <w:p>
-      <w:pPr>
-        <w:jc w:val="center"/>
-        <w:rPr>
-          <w:rFonts w:ascii="Times New Roman" w:hAnsi="Times New Roman" w:cs="Times New Roman"/>
-          <w:sz w:val="24"/>
-          <w:szCs w:val="24"/>
-        </w:rPr>
-      </w:pPr>
-      <w:r>
-        <w:rPr>
-          <w:rFonts w:ascii="Times New Roman" w:hAnsi="Times New Roman" w:cs="Times New Roman"/>
-          <w:noProof/>
-          <w:sz w:val="24"/>
-          <w:szCs w:val="24"/>
-        </w:rPr>
-        <w:drawing>
-          <wp:inline distT="0" distB="0" distL="0" distR="0" wp14:anchorId="10B74A35" wp14:editId="62A67C8A">
-            <wp:extent cx="5687219" cy="4286848"/>
-            <wp:effectExtent l="0" t="0" r="8890" b="0"/>
-            <wp:docPr id="1" name="Picture 1"/>
-            <wp:cNvGraphicFramePr>
-              <a:graphicFrameLocks xmlns:a="http://schemas.openxmlformats.org/drawingml/2006/main" noChangeAspect="1"/>
-            </wp:cNvGraphicFramePr>
-            <a:graphic xmlns:a="http://schemas.openxmlformats.org/drawingml/2006/main">
-              <a:graphicData uri="http://schemas.openxmlformats.org/drawingml/2006/picture">
-                <pic:pic xmlns:pic="http://schemas.openxmlformats.org/drawingml/2006/picture">
-                  <pic:nvPicPr>
-                    <pic:cNvPr id="1" name=""/>
-                    <pic:cNvPicPr/>
-                  </pic:nvPicPr>
-                  <pic:blipFill>
-                    <a:blip r:embed="rId16"/>
-                    <a:stretch>
-                      <a:fillRect/>
-                    </a:stretch>
-                  </pic:blipFill>
-                  <pic:spPr>
-                    <a:xfrm>
-                      <a:off x="0" y="0"/>
-                      <a:ext cx="5687219" cy="4286848"/>
-                    </a:xfrm>
-                    <a:prstGeom prst="rect">
-                      <a:avLst/>
-                    </a:prstGeom>
-                  </pic:spPr>
-                </pic:pic>
-              </a:graphicData>
-            </a:graphic>
-          </wp:inline>
-        </w:drawing>
-      </w:r>
-    </w:p>
-    <w:p>
-      <w:pPr>
-        <w:jc w:val="center"/>
-        <w:rPr>
-          <w:rFonts w:ascii="Times New Roman" w:hAnsi="Times New Roman" w:cs="Times New Roman"/>
-          <w:sz w:val="24"/>
-          <w:szCs w:val="24"/>
-        </w:rPr>
-      </w:pPr>
-      <w:hyperlink r:id="rId17" w:history="1">
-        <w:r>
-          <w:rPr>
-            <w:rStyle w:val="Hyperlink"/>
-            <w:rFonts w:ascii="Times New Roman" w:hAnsi="Times New Roman" w:cs="Times New Roman"/>
-            <w:sz w:val="24"/>
-            <w:szCs w:val="24"/>
-          </w:rPr>
-          <w:t>Click here to view the PDF file</w:t>
-        </w:r>
-      </w:hyperlink>
+        <w:rPr>
+          <w:rFonts w:ascii="Times New Roman" w:hAnsi="Times New Roman" w:cs="Times New Roman"/>
+        </w:rPr>
+      </w:pPr>
     </w:p>
     <w:sectPr>
       <w:pgSz w:w="12240" w:h="15840"/>
@@ -7413,7 +5058,7 @@
 </file>
 
 <file path=customXml/itemProps1.xml><?xml version="1.0" encoding="utf-8"?>
-<ds:datastoreItem xmlns:ds="http://schemas.openxmlformats.org/officeDocument/2006/customXml" ds:itemID="{24679A3B-2C47-4F28-86E4-7444D836CA31}">
+<ds:datastoreItem xmlns:ds="http://schemas.openxmlformats.org/officeDocument/2006/customXml" ds:itemID="{08E88C00-03CE-436B-9FCE-C2EA4DEC0547}">
   <ds:schemaRefs>
     <ds:schemaRef ds:uri="http://schemas.openxmlformats.org/officeDocument/2006/bibliography"/>
   </ds:schemaRefs>

</xml_diff>

<commit_message>
Finished Description of Business Enviroment in Deliverable 2
</commit_message>
<xml_diff>
--- a/Deliverable 2/Sys_Dev_Deliverable02.docx
+++ b/Deliverable 2/Sys_Dev_Deliverable02.docx
@@ -1,6 +1,6 @@
 
 <file path=word/document.xml><?xml version="1.0" encoding="utf-8"?>
-<w:document xmlns:wpc="http://schemas.microsoft.com/office/word/2010/wordprocessingCanvas" xmlns:cx="http://schemas.microsoft.com/office/drawing/2014/chartex" xmlns:cx1="http://schemas.microsoft.com/office/drawing/2015/9/8/chartex" xmlns:cx2="http://schemas.microsoft.com/office/drawing/2015/10/21/chartex" xmlns:cx3="http://schemas.microsoft.com/office/drawing/2016/5/9/chartex" xmlns:cx4="http://schemas.microsoft.com/office/drawing/2016/5/10/chartex" xmlns:cx5="http://schemas.microsoft.com/office/drawing/2016/5/11/chartex" xmlns:cx6="http://schemas.microsoft.com/office/drawing/2016/5/12/chartex" xmlns:cx7="http://schemas.microsoft.com/office/drawing/2016/5/13/chartex" xmlns:cx8="http://schemas.microsoft.com/office/drawing/2016/5/14/chartex" xmlns:mc="http://schemas.openxmlformats.org/markup-compatibility/2006" xmlns:aink="http://schemas.microsoft.com/office/drawing/2016/ink" xmlns:am3d="http://schemas.microsoft.com/office/drawing/2017/model3d" xmlns:o="urn:schemas-microsoft-com:office:office" xmlns:r="http://schemas.openxmlformats.org/officeDocument/2006/relationships" xmlns:m="http://schemas.openxmlformats.org/officeDocument/2006/math" xmlns:v="urn:schemas-microsoft-com:vml" xmlns:wp14="http://schemas.microsoft.com/office/word/2010/wordprocessingDrawing" xmlns:wp="http://schemas.openxmlformats.org/drawingml/2006/wordprocessingDrawing" xmlns:w10="urn:schemas-microsoft-com:office:word" xmlns:w="http://schemas.openxmlformats.org/wordprocessingml/2006/main" xmlns:w14="http://schemas.microsoft.com/office/word/2010/wordml" xmlns:w15="http://schemas.microsoft.com/office/word/2012/wordml" xmlns:w16cid="http://schemas.microsoft.com/office/word/2016/wordml/cid" xmlns:w16se="http://schemas.microsoft.com/office/word/2015/wordml/symex" xmlns:wpg="http://schemas.microsoft.com/office/word/2010/wordprocessingGroup" xmlns:wpi="http://schemas.microsoft.com/office/word/2010/wordprocessingInk" xmlns:wne="http://schemas.microsoft.com/office/word/2006/wordml" xmlns:wps="http://schemas.microsoft.com/office/word/2010/wordprocessingShape" mc:Ignorable="w14 w15 w16se w16cid wp14">
+<w:document xmlns:wpc="http://schemas.microsoft.com/office/word/2010/wordprocessingCanvas" xmlns:cx="http://schemas.microsoft.com/office/drawing/2014/chartex" xmlns:cx1="http://schemas.microsoft.com/office/drawing/2015/9/8/chartex" xmlns:cx2="http://schemas.microsoft.com/office/drawing/2015/10/21/chartex" xmlns:cx3="http://schemas.microsoft.com/office/drawing/2016/5/9/chartex" xmlns:cx4="http://schemas.microsoft.com/office/drawing/2016/5/10/chartex" xmlns:cx5="http://schemas.microsoft.com/office/drawing/2016/5/11/chartex" xmlns:cx6="http://schemas.microsoft.com/office/drawing/2016/5/12/chartex" xmlns:cx7="http://schemas.microsoft.com/office/drawing/2016/5/13/chartex" xmlns:cx8="http://schemas.microsoft.com/office/drawing/2016/5/14/chartex" xmlns:mc="http://schemas.openxmlformats.org/markup-compatibility/2006" xmlns:aink="http://schemas.microsoft.com/office/drawing/2016/ink" xmlns:am3d="http://schemas.microsoft.com/office/drawing/2017/model3d" xmlns:o="urn:schemas-microsoft-com:office:office" xmlns:oel="http://schemas.microsoft.com/office/2019/extlst" xmlns:r="http://schemas.openxmlformats.org/officeDocument/2006/relationships" xmlns:m="http://schemas.openxmlformats.org/officeDocument/2006/math" xmlns:v="urn:schemas-microsoft-com:vml" xmlns:wp14="http://schemas.microsoft.com/office/word/2010/wordprocessingDrawing" xmlns:wp="http://schemas.openxmlformats.org/drawingml/2006/wordprocessingDrawing" xmlns:w10="urn:schemas-microsoft-com:office:word" xmlns:w="http://schemas.openxmlformats.org/wordprocessingml/2006/main" xmlns:w14="http://schemas.microsoft.com/office/word/2010/wordml" xmlns:w15="http://schemas.microsoft.com/office/word/2012/wordml" xmlns:w16cex="http://schemas.microsoft.com/office/word/2018/wordml/cex" xmlns:w16cid="http://schemas.microsoft.com/office/word/2016/wordml/cid" xmlns:w16="http://schemas.microsoft.com/office/word/2018/wordml" xmlns:w16du="http://schemas.microsoft.com/office/word/2023/wordml/word16du" xmlns:w16sdtdh="http://schemas.microsoft.com/office/word/2020/wordml/sdtdatahash" xmlns:w16se="http://schemas.microsoft.com/office/word/2015/wordml/symex" xmlns:wpg="http://schemas.microsoft.com/office/word/2010/wordprocessingGroup" xmlns:wpi="http://schemas.microsoft.com/office/word/2010/wordprocessingInk" xmlns:wne="http://schemas.microsoft.com/office/word/2006/wordml" xmlns:wps="http://schemas.microsoft.com/office/word/2010/wordprocessingShape" mc:Ignorable="w14 w15 w16se w16cid w16 w16cex w16sdtdh w16du wp14">
   <w:body>
     <w:p>
       <w:pPr>
@@ -210,8 +210,6 @@
           <w:sz w:val="36"/>
         </w:rPr>
       </w:pPr>
-      <w:bookmarkStart w:id="0" w:name="_GoBack"/>
-      <w:bookmarkEnd w:id="0"/>
     </w:p>
     <w:p>
       <w:pPr>
@@ -578,8 +576,8 @@
           <w:szCs w:val="28"/>
         </w:rPr>
       </w:pPr>
-      <w:bookmarkStart w:id="1" w:name="_Toc175237857"/>
-      <w:bookmarkStart w:id="2" w:name="_Toc175238236"/>
+      <w:bookmarkStart w:id="0" w:name="_Toc175237857"/>
+      <w:bookmarkStart w:id="1" w:name="_Toc175238236"/>
       <w:r>
         <w:rPr>
           <w:rFonts w:ascii="Times New Roman" w:hAnsi="Times New Roman" w:cs="Times New Roman"/>
@@ -845,8 +843,8 @@
         </w:rPr>
         <w:t>work</w:t>
       </w:r>
+      <w:bookmarkEnd w:id="0"/>
       <w:bookmarkEnd w:id="1"/>
-      <w:bookmarkEnd w:id="2"/>
     </w:p>
     <w:p>
       <w:pPr>
@@ -886,21 +884,7 @@
         <w:rPr>
           <w:rFonts w:ascii="Times New Roman" w:hAnsi="Times New Roman" w:cs="Times New Roman"/>
         </w:rPr>
-        <w:t xml:space="preserve">Gennaro </w:t>
-      </w:r>
-      <w:proofErr w:type="spellStart"/>
-      <w:r>
-        <w:rPr>
-          <w:rFonts w:ascii="Times New Roman" w:hAnsi="Times New Roman" w:cs="Times New Roman"/>
-        </w:rPr>
-        <w:t>Finelli</w:t>
-      </w:r>
-      <w:proofErr w:type="spellEnd"/>
-      <w:r>
-        <w:rPr>
-          <w:rFonts w:ascii="Times New Roman" w:hAnsi="Times New Roman" w:cs="Times New Roman"/>
-        </w:rPr>
-        <w:t>,</w:t>
+        <w:t>Gennaro Finelli,</w:t>
       </w:r>
       <w:r>
         <w:rPr>
@@ -1095,21 +1079,7 @@
         <w:rPr>
           <w:rFonts w:ascii="Times New Roman" w:hAnsi="Times New Roman" w:cs="Times New Roman"/>
         </w:rPr>
-        <w:t xml:space="preserve">Mohammed </w:t>
-      </w:r>
-      <w:proofErr w:type="spellStart"/>
-      <w:r>
-        <w:rPr>
-          <w:rFonts w:ascii="Times New Roman" w:hAnsi="Times New Roman" w:cs="Times New Roman"/>
-        </w:rPr>
-        <w:t>Hosein</w:t>
-      </w:r>
-      <w:proofErr w:type="spellEnd"/>
-      <w:r>
-        <w:rPr>
-          <w:rFonts w:ascii="Times New Roman" w:hAnsi="Times New Roman" w:cs="Times New Roman"/>
-        </w:rPr>
-        <w:t xml:space="preserve"> Ali,</w:t>
+        <w:t>Mohammed Hosein Ali,</w:t>
       </w:r>
       <w:r>
         <w:rPr>
@@ -1699,7 +1669,7 @@
           <w:rFonts w:ascii="Times New Roman" w:hAnsi="Times New Roman" w:cs="Times New Roman"/>
         </w:rPr>
       </w:pPr>
-      <w:bookmarkStart w:id="3" w:name="_Toc175239558"/>
+      <w:bookmarkStart w:id="2" w:name="_Toc175239558"/>
       <w:r>
         <w:rPr>
           <w:rFonts w:ascii="Times New Roman" w:hAnsi="Times New Roman" w:cs="Times New Roman"/>
@@ -1707,7 +1677,7 @@
         <w:lastRenderedPageBreak/>
         <w:t>Executive Overview</w:t>
       </w:r>
-      <w:bookmarkEnd w:id="3"/>
+      <w:bookmarkEnd w:id="2"/>
     </w:p>
     <w:p>
       <w:pPr>
@@ -1865,8 +1835,34 @@
           <w:sz w:val="24"/>
           <w:szCs w:val="24"/>
         </w:rPr>
-        <w:t>Something</w:t>
-      </w:r>
+        <w:t xml:space="preserve">Cyber Station has a great business environment, but everything can be developed with added online presence which will be done along the process of this project. Currently, Cyber Station has some advertising through the internet in the form of Instagram and other websites that </w:t>
+      </w:r>
+      <w:r>
+        <w:rPr>
+          <w:rFonts w:ascii="Times New Roman" w:hAnsi="Times New Roman" w:cs="Times New Roman"/>
+          <w:sz w:val="24"/>
+          <w:szCs w:val="24"/>
+        </w:rPr>
+        <w:t>review</w:t>
+      </w:r>
+      <w:r>
+        <w:rPr>
+          <w:rFonts w:ascii="Times New Roman" w:hAnsi="Times New Roman" w:cs="Times New Roman"/>
+          <w:sz w:val="24"/>
+          <w:szCs w:val="24"/>
+        </w:rPr>
+        <w:t xml:space="preserve"> the platform, but it is missing its own website. Not only does creating its own website boost the business’ online presence but also helps the staff have an easier time doing their job. Reservations of consoles will also aid customers see if a spot is free or reserved so they can manage their time better. The staff is very friendly, and the business has a great review online. In all, the business has a great environment for both the staff and the customers.</w:t>
+      </w:r>
+    </w:p>
+    <w:p>
+      <w:pPr>
+        <w:ind w:firstLine="720"/>
+        <w:rPr>
+          <w:rFonts w:ascii="Times New Roman" w:hAnsi="Times New Roman" w:cs="Times New Roman"/>
+          <w:sz w:val="24"/>
+          <w:szCs w:val="24"/>
+        </w:rPr>
+      </w:pPr>
     </w:p>
     <w:p>
       <w:pPr>
@@ -2049,7 +2045,6 @@
         <w:rPr>
           <w:rFonts w:ascii="Times New Roman" w:hAnsi="Times New Roman" w:cs="Times New Roman"/>
         </w:rPr>
-        <w:lastRenderedPageBreak/>
         <w:t>The Questionnaire</w:t>
       </w:r>
     </w:p>
@@ -2346,7 +2341,6 @@
         <w:rPr>
           <w:rFonts w:ascii="Times New Roman" w:hAnsi="Times New Roman" w:cs="Times New Roman"/>
         </w:rPr>
-        <w:lastRenderedPageBreak/>
         <w:t>References</w:t>
       </w:r>
     </w:p>
@@ -2605,7 +2599,6 @@
         <w:rPr>
           <w:rFonts w:ascii="Times New Roman" w:hAnsi="Times New Roman" w:cs="Times New Roman"/>
         </w:rPr>
-        <w:lastRenderedPageBreak/>
         <w:t>Bibliography</w:t>
       </w:r>
     </w:p>
@@ -2864,7 +2857,7 @@
 </file>
 
 <file path=word/endnotes.xml><?xml version="1.0" encoding="utf-8"?>
-<w:endnotes xmlns:wpc="http://schemas.microsoft.com/office/word/2010/wordprocessingCanvas" xmlns:cx="http://schemas.microsoft.com/office/drawing/2014/chartex" xmlns:cx1="http://schemas.microsoft.com/office/drawing/2015/9/8/chartex" xmlns:cx2="http://schemas.microsoft.com/office/drawing/2015/10/21/chartex" xmlns:cx3="http://schemas.microsoft.com/office/drawing/2016/5/9/chartex" xmlns:cx4="http://schemas.microsoft.com/office/drawing/2016/5/10/chartex" xmlns:cx5="http://schemas.microsoft.com/office/drawing/2016/5/11/chartex" xmlns:cx6="http://schemas.microsoft.com/office/drawing/2016/5/12/chartex" xmlns:cx7="http://schemas.microsoft.com/office/drawing/2016/5/13/chartex" xmlns:cx8="http://schemas.microsoft.com/office/drawing/2016/5/14/chartex" xmlns:mc="http://schemas.openxmlformats.org/markup-compatibility/2006" xmlns:aink="http://schemas.microsoft.com/office/drawing/2016/ink" xmlns:am3d="http://schemas.microsoft.com/office/drawing/2017/model3d" xmlns:o="urn:schemas-microsoft-com:office:office" xmlns:r="http://schemas.openxmlformats.org/officeDocument/2006/relationships" xmlns:m="http://schemas.openxmlformats.org/officeDocument/2006/math" xmlns:v="urn:schemas-microsoft-com:vml" xmlns:wp14="http://schemas.microsoft.com/office/word/2010/wordprocessingDrawing" xmlns:wp="http://schemas.openxmlformats.org/drawingml/2006/wordprocessingDrawing" xmlns:w10="urn:schemas-microsoft-com:office:word" xmlns:w="http://schemas.openxmlformats.org/wordprocessingml/2006/main" xmlns:w14="http://schemas.microsoft.com/office/word/2010/wordml" xmlns:w15="http://schemas.microsoft.com/office/word/2012/wordml" xmlns:w16cid="http://schemas.microsoft.com/office/word/2016/wordml/cid" xmlns:w16se="http://schemas.microsoft.com/office/word/2015/wordml/symex" xmlns:wpg="http://schemas.microsoft.com/office/word/2010/wordprocessingGroup" xmlns:wpi="http://schemas.microsoft.com/office/word/2010/wordprocessingInk" xmlns:wne="http://schemas.microsoft.com/office/word/2006/wordml" xmlns:wps="http://schemas.microsoft.com/office/word/2010/wordprocessingShape" mc:Ignorable="w14 w15 w16se w16cid wp14">
+<w:endnotes xmlns:wpc="http://schemas.microsoft.com/office/word/2010/wordprocessingCanvas" xmlns:cx="http://schemas.microsoft.com/office/drawing/2014/chartex" xmlns:cx1="http://schemas.microsoft.com/office/drawing/2015/9/8/chartex" xmlns:cx2="http://schemas.microsoft.com/office/drawing/2015/10/21/chartex" xmlns:cx3="http://schemas.microsoft.com/office/drawing/2016/5/9/chartex" xmlns:cx4="http://schemas.microsoft.com/office/drawing/2016/5/10/chartex" xmlns:cx5="http://schemas.microsoft.com/office/drawing/2016/5/11/chartex" xmlns:cx6="http://schemas.microsoft.com/office/drawing/2016/5/12/chartex" xmlns:cx7="http://schemas.microsoft.com/office/drawing/2016/5/13/chartex" xmlns:cx8="http://schemas.microsoft.com/office/drawing/2016/5/14/chartex" xmlns:mc="http://schemas.openxmlformats.org/markup-compatibility/2006" xmlns:aink="http://schemas.microsoft.com/office/drawing/2016/ink" xmlns:am3d="http://schemas.microsoft.com/office/drawing/2017/model3d" xmlns:o="urn:schemas-microsoft-com:office:office" xmlns:oel="http://schemas.microsoft.com/office/2019/extlst" xmlns:r="http://schemas.openxmlformats.org/officeDocument/2006/relationships" xmlns:m="http://schemas.openxmlformats.org/officeDocument/2006/math" xmlns:v="urn:schemas-microsoft-com:vml" xmlns:wp14="http://schemas.microsoft.com/office/word/2010/wordprocessingDrawing" xmlns:wp="http://schemas.openxmlformats.org/drawingml/2006/wordprocessingDrawing" xmlns:w10="urn:schemas-microsoft-com:office:word" xmlns:w="http://schemas.openxmlformats.org/wordprocessingml/2006/main" xmlns:w14="http://schemas.microsoft.com/office/word/2010/wordml" xmlns:w15="http://schemas.microsoft.com/office/word/2012/wordml" xmlns:w16cex="http://schemas.microsoft.com/office/word/2018/wordml/cex" xmlns:w16cid="http://schemas.microsoft.com/office/word/2016/wordml/cid" xmlns:w16="http://schemas.microsoft.com/office/word/2018/wordml" xmlns:w16du="http://schemas.microsoft.com/office/word/2023/wordml/word16du" xmlns:w16sdtdh="http://schemas.microsoft.com/office/word/2020/wordml/sdtdatahash" xmlns:w16se="http://schemas.microsoft.com/office/word/2015/wordml/symex" xmlns:wpg="http://schemas.microsoft.com/office/word/2010/wordprocessingGroup" xmlns:wpi="http://schemas.microsoft.com/office/word/2010/wordprocessingInk" xmlns:wne="http://schemas.microsoft.com/office/word/2006/wordml" xmlns:wps="http://schemas.microsoft.com/office/word/2010/wordprocessingShape" mc:Ignorable="w14 w15 w16se w16cid w16 w16cex w16sdtdh w16du wp14">
   <w:endnote w:type="separator" w:id="-1">
     <w:p>
       <w:pPr>
@@ -2889,7 +2882,7 @@
 </file>
 
 <file path=word/footer1.xml><?xml version="1.0" encoding="utf-8"?>
-<w:ftr xmlns:wpc="http://schemas.microsoft.com/office/word/2010/wordprocessingCanvas" xmlns:cx="http://schemas.microsoft.com/office/drawing/2014/chartex" xmlns:cx1="http://schemas.microsoft.com/office/drawing/2015/9/8/chartex" xmlns:cx2="http://schemas.microsoft.com/office/drawing/2015/10/21/chartex" xmlns:cx3="http://schemas.microsoft.com/office/drawing/2016/5/9/chartex" xmlns:cx4="http://schemas.microsoft.com/office/drawing/2016/5/10/chartex" xmlns:cx5="http://schemas.microsoft.com/office/drawing/2016/5/11/chartex" xmlns:cx6="http://schemas.microsoft.com/office/drawing/2016/5/12/chartex" xmlns:cx7="http://schemas.microsoft.com/office/drawing/2016/5/13/chartex" xmlns:cx8="http://schemas.microsoft.com/office/drawing/2016/5/14/chartex" xmlns:mc="http://schemas.openxmlformats.org/markup-compatibility/2006" xmlns:aink="http://schemas.microsoft.com/office/drawing/2016/ink" xmlns:am3d="http://schemas.microsoft.com/office/drawing/2017/model3d" xmlns:o="urn:schemas-microsoft-com:office:office" xmlns:r="http://schemas.openxmlformats.org/officeDocument/2006/relationships" xmlns:m="http://schemas.openxmlformats.org/officeDocument/2006/math" xmlns:v="urn:schemas-microsoft-com:vml" xmlns:wp14="http://schemas.microsoft.com/office/word/2010/wordprocessingDrawing" xmlns:wp="http://schemas.openxmlformats.org/drawingml/2006/wordprocessingDrawing" xmlns:w10="urn:schemas-microsoft-com:office:word" xmlns:w="http://schemas.openxmlformats.org/wordprocessingml/2006/main" xmlns:w14="http://schemas.microsoft.com/office/word/2010/wordml" xmlns:w15="http://schemas.microsoft.com/office/word/2012/wordml" xmlns:w16cid="http://schemas.microsoft.com/office/word/2016/wordml/cid" xmlns:w16se="http://schemas.microsoft.com/office/word/2015/wordml/symex" xmlns:wpg="http://schemas.microsoft.com/office/word/2010/wordprocessingGroup" xmlns:wpi="http://schemas.microsoft.com/office/word/2010/wordprocessingInk" xmlns:wne="http://schemas.microsoft.com/office/word/2006/wordml" xmlns:wps="http://schemas.microsoft.com/office/word/2010/wordprocessingShape" mc:Ignorable="w14 w15 w16se w16cid wp14">
+<w:ftr xmlns:wpc="http://schemas.microsoft.com/office/word/2010/wordprocessingCanvas" xmlns:cx="http://schemas.microsoft.com/office/drawing/2014/chartex" xmlns:cx1="http://schemas.microsoft.com/office/drawing/2015/9/8/chartex" xmlns:cx2="http://schemas.microsoft.com/office/drawing/2015/10/21/chartex" xmlns:cx3="http://schemas.microsoft.com/office/drawing/2016/5/9/chartex" xmlns:cx4="http://schemas.microsoft.com/office/drawing/2016/5/10/chartex" xmlns:cx5="http://schemas.microsoft.com/office/drawing/2016/5/11/chartex" xmlns:cx6="http://schemas.microsoft.com/office/drawing/2016/5/12/chartex" xmlns:cx7="http://schemas.microsoft.com/office/drawing/2016/5/13/chartex" xmlns:cx8="http://schemas.microsoft.com/office/drawing/2016/5/14/chartex" xmlns:mc="http://schemas.openxmlformats.org/markup-compatibility/2006" xmlns:aink="http://schemas.microsoft.com/office/drawing/2016/ink" xmlns:am3d="http://schemas.microsoft.com/office/drawing/2017/model3d" xmlns:o="urn:schemas-microsoft-com:office:office" xmlns:oel="http://schemas.microsoft.com/office/2019/extlst" xmlns:r="http://schemas.openxmlformats.org/officeDocument/2006/relationships" xmlns:m="http://schemas.openxmlformats.org/officeDocument/2006/math" xmlns:v="urn:schemas-microsoft-com:vml" xmlns:wp14="http://schemas.microsoft.com/office/word/2010/wordprocessingDrawing" xmlns:wp="http://schemas.openxmlformats.org/drawingml/2006/wordprocessingDrawing" xmlns:w10="urn:schemas-microsoft-com:office:word" xmlns:w="http://schemas.openxmlformats.org/wordprocessingml/2006/main" xmlns:w14="http://schemas.microsoft.com/office/word/2010/wordml" xmlns:w15="http://schemas.microsoft.com/office/word/2012/wordml" xmlns:w16cex="http://schemas.microsoft.com/office/word/2018/wordml/cex" xmlns:w16cid="http://schemas.microsoft.com/office/word/2016/wordml/cid" xmlns:w16="http://schemas.microsoft.com/office/word/2018/wordml" xmlns:w16du="http://schemas.microsoft.com/office/word/2023/wordml/word16du" xmlns:w16sdtdh="http://schemas.microsoft.com/office/word/2020/wordml/sdtdatahash" xmlns:w16se="http://schemas.microsoft.com/office/word/2015/wordml/symex" xmlns:wpg="http://schemas.microsoft.com/office/word/2010/wordprocessingGroup" xmlns:wpi="http://schemas.microsoft.com/office/word/2010/wordprocessingInk" xmlns:wne="http://schemas.microsoft.com/office/word/2006/wordml" xmlns:wps="http://schemas.microsoft.com/office/word/2010/wordprocessingShape" mc:Ignorable="w14 w15 w16se w16cid w16 w16cex w16sdtdh w16du wp14">
   <w:sdt>
     <w:sdtPr>
       <w:id w:val="-720901742"/>
@@ -2963,7 +2956,7 @@
 </file>
 
 <file path=word/footnotes.xml><?xml version="1.0" encoding="utf-8"?>
-<w:footnotes xmlns:wpc="http://schemas.microsoft.com/office/word/2010/wordprocessingCanvas" xmlns:cx="http://schemas.microsoft.com/office/drawing/2014/chartex" xmlns:cx1="http://schemas.microsoft.com/office/drawing/2015/9/8/chartex" xmlns:cx2="http://schemas.microsoft.com/office/drawing/2015/10/21/chartex" xmlns:cx3="http://schemas.microsoft.com/office/drawing/2016/5/9/chartex" xmlns:cx4="http://schemas.microsoft.com/office/drawing/2016/5/10/chartex" xmlns:cx5="http://schemas.microsoft.com/office/drawing/2016/5/11/chartex" xmlns:cx6="http://schemas.microsoft.com/office/drawing/2016/5/12/chartex" xmlns:cx7="http://schemas.microsoft.com/office/drawing/2016/5/13/chartex" xmlns:cx8="http://schemas.microsoft.com/office/drawing/2016/5/14/chartex" xmlns:mc="http://schemas.openxmlformats.org/markup-compatibility/2006" xmlns:aink="http://schemas.microsoft.com/office/drawing/2016/ink" xmlns:am3d="http://schemas.microsoft.com/office/drawing/2017/model3d" xmlns:o="urn:schemas-microsoft-com:office:office" xmlns:r="http://schemas.openxmlformats.org/officeDocument/2006/relationships" xmlns:m="http://schemas.openxmlformats.org/officeDocument/2006/math" xmlns:v="urn:schemas-microsoft-com:vml" xmlns:wp14="http://schemas.microsoft.com/office/word/2010/wordprocessingDrawing" xmlns:wp="http://schemas.openxmlformats.org/drawingml/2006/wordprocessingDrawing" xmlns:w10="urn:schemas-microsoft-com:office:word" xmlns:w="http://schemas.openxmlformats.org/wordprocessingml/2006/main" xmlns:w14="http://schemas.microsoft.com/office/word/2010/wordml" xmlns:w15="http://schemas.microsoft.com/office/word/2012/wordml" xmlns:w16cid="http://schemas.microsoft.com/office/word/2016/wordml/cid" xmlns:w16se="http://schemas.microsoft.com/office/word/2015/wordml/symex" xmlns:wpg="http://schemas.microsoft.com/office/word/2010/wordprocessingGroup" xmlns:wpi="http://schemas.microsoft.com/office/word/2010/wordprocessingInk" xmlns:wne="http://schemas.microsoft.com/office/word/2006/wordml" xmlns:wps="http://schemas.microsoft.com/office/word/2010/wordprocessingShape" mc:Ignorable="w14 w15 w16se w16cid wp14">
+<w:footnotes xmlns:wpc="http://schemas.microsoft.com/office/word/2010/wordprocessingCanvas" xmlns:cx="http://schemas.microsoft.com/office/drawing/2014/chartex" xmlns:cx1="http://schemas.microsoft.com/office/drawing/2015/9/8/chartex" xmlns:cx2="http://schemas.microsoft.com/office/drawing/2015/10/21/chartex" xmlns:cx3="http://schemas.microsoft.com/office/drawing/2016/5/9/chartex" xmlns:cx4="http://schemas.microsoft.com/office/drawing/2016/5/10/chartex" xmlns:cx5="http://schemas.microsoft.com/office/drawing/2016/5/11/chartex" xmlns:cx6="http://schemas.microsoft.com/office/drawing/2016/5/12/chartex" xmlns:cx7="http://schemas.microsoft.com/office/drawing/2016/5/13/chartex" xmlns:cx8="http://schemas.microsoft.com/office/drawing/2016/5/14/chartex" xmlns:mc="http://schemas.openxmlformats.org/markup-compatibility/2006" xmlns:aink="http://schemas.microsoft.com/office/drawing/2016/ink" xmlns:am3d="http://schemas.microsoft.com/office/drawing/2017/model3d" xmlns:o="urn:schemas-microsoft-com:office:office" xmlns:oel="http://schemas.microsoft.com/office/2019/extlst" xmlns:r="http://schemas.openxmlformats.org/officeDocument/2006/relationships" xmlns:m="http://schemas.openxmlformats.org/officeDocument/2006/math" xmlns:v="urn:schemas-microsoft-com:vml" xmlns:wp14="http://schemas.microsoft.com/office/word/2010/wordprocessingDrawing" xmlns:wp="http://schemas.openxmlformats.org/drawingml/2006/wordprocessingDrawing" xmlns:w10="urn:schemas-microsoft-com:office:word" xmlns:w="http://schemas.openxmlformats.org/wordprocessingml/2006/main" xmlns:w14="http://schemas.microsoft.com/office/word/2010/wordml" xmlns:w15="http://schemas.microsoft.com/office/word/2012/wordml" xmlns:w16cex="http://schemas.microsoft.com/office/word/2018/wordml/cex" xmlns:w16cid="http://schemas.microsoft.com/office/word/2016/wordml/cid" xmlns:w16="http://schemas.microsoft.com/office/word/2018/wordml" xmlns:w16du="http://schemas.microsoft.com/office/word/2023/wordml/word16du" xmlns:w16sdtdh="http://schemas.microsoft.com/office/word/2020/wordml/sdtdatahash" xmlns:w16se="http://schemas.microsoft.com/office/word/2015/wordml/symex" xmlns:wpg="http://schemas.microsoft.com/office/word/2010/wordprocessingGroup" xmlns:wpi="http://schemas.microsoft.com/office/word/2010/wordprocessingInk" xmlns:wne="http://schemas.microsoft.com/office/word/2006/wordml" xmlns:wps="http://schemas.microsoft.com/office/word/2010/wordprocessingShape" mc:Ignorable="w14 w15 w16se w16cid w16 w16cex w16sdtdh w16du wp14">
   <w:footnote w:type="separator" w:id="-1">
     <w:p>
       <w:pPr>
@@ -2988,7 +2981,7 @@
 </file>
 
 <file path=word/header1.xml><?xml version="1.0" encoding="utf-8"?>
-<w:hdr xmlns:wpc="http://schemas.microsoft.com/office/word/2010/wordprocessingCanvas" xmlns:cx="http://schemas.microsoft.com/office/drawing/2014/chartex" xmlns:cx1="http://schemas.microsoft.com/office/drawing/2015/9/8/chartex" xmlns:cx2="http://schemas.microsoft.com/office/drawing/2015/10/21/chartex" xmlns:cx3="http://schemas.microsoft.com/office/drawing/2016/5/9/chartex" xmlns:cx4="http://schemas.microsoft.com/office/drawing/2016/5/10/chartex" xmlns:cx5="http://schemas.microsoft.com/office/drawing/2016/5/11/chartex" xmlns:cx6="http://schemas.microsoft.com/office/drawing/2016/5/12/chartex" xmlns:cx7="http://schemas.microsoft.com/office/drawing/2016/5/13/chartex" xmlns:cx8="http://schemas.microsoft.com/office/drawing/2016/5/14/chartex" xmlns:mc="http://schemas.openxmlformats.org/markup-compatibility/2006" xmlns:aink="http://schemas.microsoft.com/office/drawing/2016/ink" xmlns:am3d="http://schemas.microsoft.com/office/drawing/2017/model3d" xmlns:o="urn:schemas-microsoft-com:office:office" xmlns:r="http://schemas.openxmlformats.org/officeDocument/2006/relationships" xmlns:m="http://schemas.openxmlformats.org/officeDocument/2006/math" xmlns:v="urn:schemas-microsoft-com:vml" xmlns:wp14="http://schemas.microsoft.com/office/word/2010/wordprocessingDrawing" xmlns:wp="http://schemas.openxmlformats.org/drawingml/2006/wordprocessingDrawing" xmlns:w10="urn:schemas-microsoft-com:office:word" xmlns:w="http://schemas.openxmlformats.org/wordprocessingml/2006/main" xmlns:w14="http://schemas.microsoft.com/office/word/2010/wordml" xmlns:w15="http://schemas.microsoft.com/office/word/2012/wordml" xmlns:w16cid="http://schemas.microsoft.com/office/word/2016/wordml/cid" xmlns:w16se="http://schemas.microsoft.com/office/word/2015/wordml/symex" xmlns:wpg="http://schemas.microsoft.com/office/word/2010/wordprocessingGroup" xmlns:wpi="http://schemas.microsoft.com/office/word/2010/wordprocessingInk" xmlns:wne="http://schemas.microsoft.com/office/word/2006/wordml" xmlns:wps="http://schemas.microsoft.com/office/word/2010/wordprocessingShape" mc:Ignorable="w14 w15 w16se w16cid wp14">
+<w:hdr xmlns:wpc="http://schemas.microsoft.com/office/word/2010/wordprocessingCanvas" xmlns:cx="http://schemas.microsoft.com/office/drawing/2014/chartex" xmlns:cx1="http://schemas.microsoft.com/office/drawing/2015/9/8/chartex" xmlns:cx2="http://schemas.microsoft.com/office/drawing/2015/10/21/chartex" xmlns:cx3="http://schemas.microsoft.com/office/drawing/2016/5/9/chartex" xmlns:cx4="http://schemas.microsoft.com/office/drawing/2016/5/10/chartex" xmlns:cx5="http://schemas.microsoft.com/office/drawing/2016/5/11/chartex" xmlns:cx6="http://schemas.microsoft.com/office/drawing/2016/5/12/chartex" xmlns:cx7="http://schemas.microsoft.com/office/drawing/2016/5/13/chartex" xmlns:cx8="http://schemas.microsoft.com/office/drawing/2016/5/14/chartex" xmlns:mc="http://schemas.openxmlformats.org/markup-compatibility/2006" xmlns:aink="http://schemas.microsoft.com/office/drawing/2016/ink" xmlns:am3d="http://schemas.microsoft.com/office/drawing/2017/model3d" xmlns:o="urn:schemas-microsoft-com:office:office" xmlns:oel="http://schemas.microsoft.com/office/2019/extlst" xmlns:r="http://schemas.openxmlformats.org/officeDocument/2006/relationships" xmlns:m="http://schemas.openxmlformats.org/officeDocument/2006/math" xmlns:v="urn:schemas-microsoft-com:vml" xmlns:wp14="http://schemas.microsoft.com/office/word/2010/wordprocessingDrawing" xmlns:wp="http://schemas.openxmlformats.org/drawingml/2006/wordprocessingDrawing" xmlns:w10="urn:schemas-microsoft-com:office:word" xmlns:w="http://schemas.openxmlformats.org/wordprocessingml/2006/main" xmlns:w14="http://schemas.microsoft.com/office/word/2010/wordml" xmlns:w15="http://schemas.microsoft.com/office/word/2012/wordml" xmlns:w16cex="http://schemas.microsoft.com/office/word/2018/wordml/cex" xmlns:w16cid="http://schemas.microsoft.com/office/word/2016/wordml/cid" xmlns:w16="http://schemas.microsoft.com/office/word/2018/wordml" xmlns:w16du="http://schemas.microsoft.com/office/word/2023/wordml/word16du" xmlns:w16sdtdh="http://schemas.microsoft.com/office/word/2020/wordml/sdtdatahash" xmlns:w16se="http://schemas.microsoft.com/office/word/2015/wordml/symex" xmlns:wpg="http://schemas.microsoft.com/office/word/2010/wordprocessingGroup" xmlns:wpi="http://schemas.microsoft.com/office/word/2010/wordprocessingInk" xmlns:wne="http://schemas.microsoft.com/office/word/2006/wordml" xmlns:wps="http://schemas.microsoft.com/office/word/2010/wordprocessingShape" mc:Ignorable="w14 w15 w16se w16cid w16 w16cex w16sdtdh w16du wp14">
   <w:p>
     <w:pPr>
       <w:pStyle w:val="Header"/>
@@ -3009,7 +3002,7 @@
 </file>
 
 <file path=word/numbering.xml><?xml version="1.0" encoding="utf-8"?>
-<w:numbering xmlns:wpc="http://schemas.microsoft.com/office/word/2010/wordprocessingCanvas" xmlns:cx="http://schemas.microsoft.com/office/drawing/2014/chartex" xmlns:cx1="http://schemas.microsoft.com/office/drawing/2015/9/8/chartex" xmlns:cx2="http://schemas.microsoft.com/office/drawing/2015/10/21/chartex" xmlns:cx3="http://schemas.microsoft.com/office/drawing/2016/5/9/chartex" xmlns:cx4="http://schemas.microsoft.com/office/drawing/2016/5/10/chartex" xmlns:cx5="http://schemas.microsoft.com/office/drawing/2016/5/11/chartex" xmlns:cx6="http://schemas.microsoft.com/office/drawing/2016/5/12/chartex" xmlns:cx7="http://schemas.microsoft.com/office/drawing/2016/5/13/chartex" xmlns:cx8="http://schemas.microsoft.com/office/drawing/2016/5/14/chartex" xmlns:mc="http://schemas.openxmlformats.org/markup-compatibility/2006" xmlns:aink="http://schemas.microsoft.com/office/drawing/2016/ink" xmlns:am3d="http://schemas.microsoft.com/office/drawing/2017/model3d" xmlns:o="urn:schemas-microsoft-com:office:office" xmlns:r="http://schemas.openxmlformats.org/officeDocument/2006/relationships" xmlns:m="http://schemas.openxmlformats.org/officeDocument/2006/math" xmlns:v="urn:schemas-microsoft-com:vml" xmlns:wp14="http://schemas.microsoft.com/office/word/2010/wordprocessingDrawing" xmlns:wp="http://schemas.openxmlformats.org/drawingml/2006/wordprocessingDrawing" xmlns:w10="urn:schemas-microsoft-com:office:word" xmlns:w="http://schemas.openxmlformats.org/wordprocessingml/2006/main" xmlns:w14="http://schemas.microsoft.com/office/word/2010/wordml" xmlns:w15="http://schemas.microsoft.com/office/word/2012/wordml" xmlns:w16cid="http://schemas.microsoft.com/office/word/2016/wordml/cid" xmlns:w16se="http://schemas.microsoft.com/office/word/2015/wordml/symex" xmlns:wpg="http://schemas.microsoft.com/office/word/2010/wordprocessingGroup" xmlns:wpi="http://schemas.microsoft.com/office/word/2010/wordprocessingInk" xmlns:wne="http://schemas.microsoft.com/office/word/2006/wordml" xmlns:wps="http://schemas.microsoft.com/office/word/2010/wordprocessingShape" mc:Ignorable="w14 w15 w16se w16cid wp14">
+<w:numbering xmlns:wpc="http://schemas.microsoft.com/office/word/2010/wordprocessingCanvas" xmlns:cx="http://schemas.microsoft.com/office/drawing/2014/chartex" xmlns:cx1="http://schemas.microsoft.com/office/drawing/2015/9/8/chartex" xmlns:cx2="http://schemas.microsoft.com/office/drawing/2015/10/21/chartex" xmlns:cx3="http://schemas.microsoft.com/office/drawing/2016/5/9/chartex" xmlns:cx4="http://schemas.microsoft.com/office/drawing/2016/5/10/chartex" xmlns:cx5="http://schemas.microsoft.com/office/drawing/2016/5/11/chartex" xmlns:cx6="http://schemas.microsoft.com/office/drawing/2016/5/12/chartex" xmlns:cx7="http://schemas.microsoft.com/office/drawing/2016/5/13/chartex" xmlns:cx8="http://schemas.microsoft.com/office/drawing/2016/5/14/chartex" xmlns:mc="http://schemas.openxmlformats.org/markup-compatibility/2006" xmlns:aink="http://schemas.microsoft.com/office/drawing/2016/ink" xmlns:am3d="http://schemas.microsoft.com/office/drawing/2017/model3d" xmlns:o="urn:schemas-microsoft-com:office:office" xmlns:oel="http://schemas.microsoft.com/office/2019/extlst" xmlns:r="http://schemas.openxmlformats.org/officeDocument/2006/relationships" xmlns:m="http://schemas.openxmlformats.org/officeDocument/2006/math" xmlns:v="urn:schemas-microsoft-com:vml" xmlns:wp14="http://schemas.microsoft.com/office/word/2010/wordprocessingDrawing" xmlns:wp="http://schemas.openxmlformats.org/drawingml/2006/wordprocessingDrawing" xmlns:w10="urn:schemas-microsoft-com:office:word" xmlns:w="http://schemas.openxmlformats.org/wordprocessingml/2006/main" xmlns:w14="http://schemas.microsoft.com/office/word/2010/wordml" xmlns:w15="http://schemas.microsoft.com/office/word/2012/wordml" xmlns:w16cex="http://schemas.microsoft.com/office/word/2018/wordml/cex" xmlns:w16cid="http://schemas.microsoft.com/office/word/2016/wordml/cid" xmlns:w16="http://schemas.microsoft.com/office/word/2018/wordml" xmlns:w16du="http://schemas.microsoft.com/office/word/2023/wordml/word16du" xmlns:w16sdtdh="http://schemas.microsoft.com/office/word/2020/wordml/sdtdatahash" xmlns:w16se="http://schemas.microsoft.com/office/word/2015/wordml/symex" xmlns:wpg="http://schemas.microsoft.com/office/word/2010/wordprocessingGroup" xmlns:wpi="http://schemas.microsoft.com/office/word/2010/wordprocessingInk" xmlns:wne="http://schemas.microsoft.com/office/word/2006/wordml" xmlns:wps="http://schemas.microsoft.com/office/word/2010/wordprocessingShape" mc:Ignorable="w14 w15 w16se w16cid w16 w16cex w16sdtdh w16du wp14">
   <w:abstractNum w:abstractNumId="0" w15:restartNumberingAfterBreak="0">
     <w:nsid w:val="31A00015"/>
     <w:multiLevelType w:val="hybridMultilevel"/>
@@ -3575,26 +3568,26 @@
       </w:rPr>
     </w:lvl>
   </w:abstractNum>
-  <w:num w:numId="1">
+  <w:num w:numId="1" w16cid:durableId="1365326645">
     <w:abstractNumId w:val="4"/>
   </w:num>
-  <w:num w:numId="2">
+  <w:num w:numId="2" w16cid:durableId="405811514">
     <w:abstractNumId w:val="3"/>
   </w:num>
-  <w:num w:numId="3">
+  <w:num w:numId="3" w16cid:durableId="1207184519">
     <w:abstractNumId w:val="0"/>
   </w:num>
-  <w:num w:numId="4">
+  <w:num w:numId="4" w16cid:durableId="498469406">
     <w:abstractNumId w:val="2"/>
   </w:num>
-  <w:num w:numId="5">
+  <w:num w:numId="5" w16cid:durableId="1716463166">
     <w:abstractNumId w:val="1"/>
   </w:num>
 </w:numbering>
 </file>
 
 <file path=word/styles.xml><?xml version="1.0" encoding="utf-8"?>
-<w:styles xmlns:mc="http://schemas.openxmlformats.org/markup-compatibility/2006" xmlns:r="http://schemas.openxmlformats.org/officeDocument/2006/relationships" xmlns:w="http://schemas.openxmlformats.org/wordprocessingml/2006/main" xmlns:w14="http://schemas.microsoft.com/office/word/2010/wordml" xmlns:w15="http://schemas.microsoft.com/office/word/2012/wordml" xmlns:w16cid="http://schemas.microsoft.com/office/word/2016/wordml/cid" xmlns:w16se="http://schemas.microsoft.com/office/word/2015/wordml/symex" mc:Ignorable="w14 w15 w16se w16cid">
+<w:styles xmlns:mc="http://schemas.openxmlformats.org/markup-compatibility/2006" xmlns:r="http://schemas.openxmlformats.org/officeDocument/2006/relationships" xmlns:w="http://schemas.openxmlformats.org/wordprocessingml/2006/main" xmlns:w14="http://schemas.microsoft.com/office/word/2010/wordml" xmlns:w15="http://schemas.microsoft.com/office/word/2012/wordml" xmlns:w16cex="http://schemas.microsoft.com/office/word/2018/wordml/cex" xmlns:w16cid="http://schemas.microsoft.com/office/word/2016/wordml/cid" xmlns:w16="http://schemas.microsoft.com/office/word/2018/wordml" xmlns:w16du="http://schemas.microsoft.com/office/word/2023/wordml/word16du" xmlns:w16sdtdh="http://schemas.microsoft.com/office/word/2020/wordml/sdtdatahash" xmlns:w16se="http://schemas.microsoft.com/office/word/2015/wordml/symex" mc:Ignorable="w14 w15 w16se w16cid w16 w16cex w16sdtdh w16du">
   <w:docDefaults>
     <w:rPrDefault>
       <w:rPr>
@@ -3608,7 +3601,7 @@
       </w:pPr>
     </w:pPrDefault>
   </w:docDefaults>
-  <w:latentStyles w:defLockedState="0" w:defUIPriority="99" w:defSemiHidden="0" w:defUnhideWhenUsed="0" w:defQFormat="0" w:count="375">
+  <w:latentStyles w:defLockedState="0" w:defUIPriority="99" w:defSemiHidden="0" w:defUnhideWhenUsed="0" w:defQFormat="0" w:count="376">
     <w:lsdException w:name="Normal" w:uiPriority="0" w:qFormat="1"/>
     <w:lsdException w:name="heading 1" w:uiPriority="9" w:qFormat="1"/>
     <w:lsdException w:name="heading 2" w:semiHidden="1" w:uiPriority="9" w:unhideWhenUsed="1" w:qFormat="1"/>
@@ -3984,6 +3977,7 @@
     <w:lsdException w:name="Smart Hyperlink" w:semiHidden="1" w:unhideWhenUsed="1"/>
     <w:lsdException w:name="Hashtag" w:semiHidden="1" w:unhideWhenUsed="1"/>
     <w:lsdException w:name="Unresolved Mention" w:semiHidden="1" w:unhideWhenUsed="1"/>
+    <w:lsdException w:name="Smart Link" w:semiHidden="1" w:unhideWhenUsed="1"/>
   </w:latentStyles>
   <w:style w:type="paragraph" w:default="1" w:styleId="Normal">
     <w:name w:val="Normal"/>
@@ -4202,7 +4196,6 @@
   <w:style w:type="character" w:default="1" w:styleId="DefaultParagraphFont">
     <w:name w:val="Default Paragraph Font"/>
     <w:uiPriority w:val="1"/>
-    <w:semiHidden/>
     <w:unhideWhenUsed/>
   </w:style>
   <w:style w:type="table" w:default="1" w:styleId="TableNormal">

</xml_diff>

<commit_message>
fixed layout for deliverable 02
</commit_message>
<xml_diff>
--- a/Deliverable 2/Sys_Dev_Deliverable02.docx
+++ b/Deliverable 2/Sys_Dev_Deliverable02.docx
@@ -1,6 +1,6 @@
 
 <file path=word/document.xml><?xml version="1.0" encoding="utf-8"?>
-<w:document xmlns:wpc="http://schemas.microsoft.com/office/word/2010/wordprocessingCanvas" xmlns:cx="http://schemas.microsoft.com/office/drawing/2014/chartex" xmlns:cx1="http://schemas.microsoft.com/office/drawing/2015/9/8/chartex" xmlns:cx2="http://schemas.microsoft.com/office/drawing/2015/10/21/chartex" xmlns:cx3="http://schemas.microsoft.com/office/drawing/2016/5/9/chartex" xmlns:cx4="http://schemas.microsoft.com/office/drawing/2016/5/10/chartex" xmlns:cx5="http://schemas.microsoft.com/office/drawing/2016/5/11/chartex" xmlns:cx6="http://schemas.microsoft.com/office/drawing/2016/5/12/chartex" xmlns:cx7="http://schemas.microsoft.com/office/drawing/2016/5/13/chartex" xmlns:cx8="http://schemas.microsoft.com/office/drawing/2016/5/14/chartex" xmlns:mc="http://schemas.openxmlformats.org/markup-compatibility/2006" xmlns:aink="http://schemas.microsoft.com/office/drawing/2016/ink" xmlns:am3d="http://schemas.microsoft.com/office/drawing/2017/model3d" xmlns:o="urn:schemas-microsoft-com:office:office" xmlns:r="http://schemas.openxmlformats.org/officeDocument/2006/relationships" xmlns:m="http://schemas.openxmlformats.org/officeDocument/2006/math" xmlns:v="urn:schemas-microsoft-com:vml" xmlns:wp14="http://schemas.microsoft.com/office/word/2010/wordprocessingDrawing" xmlns:wp="http://schemas.openxmlformats.org/drawingml/2006/wordprocessingDrawing" xmlns:w10="urn:schemas-microsoft-com:office:word" xmlns:w="http://schemas.openxmlformats.org/wordprocessingml/2006/main" xmlns:w14="http://schemas.microsoft.com/office/word/2010/wordml" xmlns:w15="http://schemas.microsoft.com/office/word/2012/wordml" xmlns:w16cid="http://schemas.microsoft.com/office/word/2016/wordml/cid" xmlns:w16se="http://schemas.microsoft.com/office/word/2015/wordml/symex" xmlns:wpg="http://schemas.microsoft.com/office/word/2010/wordprocessingGroup" xmlns:wpi="http://schemas.microsoft.com/office/word/2010/wordprocessingInk" xmlns:wne="http://schemas.microsoft.com/office/word/2006/wordml" xmlns:wps="http://schemas.microsoft.com/office/word/2010/wordprocessingShape" mc:Ignorable="w14 w15 w16se w16cid wp14">
+<w:document xmlns:wpc="http://schemas.microsoft.com/office/word/2010/wordprocessingCanvas" xmlns:cx="http://schemas.microsoft.com/office/drawing/2014/chartex" xmlns:cx1="http://schemas.microsoft.com/office/drawing/2015/9/8/chartex" xmlns:cx2="http://schemas.microsoft.com/office/drawing/2015/10/21/chartex" xmlns:cx3="http://schemas.microsoft.com/office/drawing/2016/5/9/chartex" xmlns:cx4="http://schemas.microsoft.com/office/drawing/2016/5/10/chartex" xmlns:cx5="http://schemas.microsoft.com/office/drawing/2016/5/11/chartex" xmlns:cx6="http://schemas.microsoft.com/office/drawing/2016/5/12/chartex" xmlns:cx7="http://schemas.microsoft.com/office/drawing/2016/5/13/chartex" xmlns:cx8="http://schemas.microsoft.com/office/drawing/2016/5/14/chartex" xmlns:mc="http://schemas.openxmlformats.org/markup-compatibility/2006" xmlns:aink="http://schemas.microsoft.com/office/drawing/2016/ink" xmlns:am3d="http://schemas.microsoft.com/office/drawing/2017/model3d" xmlns:o="urn:schemas-microsoft-com:office:office" xmlns:r="http://schemas.openxmlformats.org/officeDocument/2006/relationships" xmlns:m="http://schemas.openxmlformats.org/officeDocument/2006/math" xmlns:v="urn:schemas-microsoft-com:vml" xmlns:wp14="http://schemas.microsoft.com/office/word/2010/wordprocessingDrawing" xmlns:wp="http://schemas.openxmlformats.org/drawingml/2006/wordprocessingDrawing" xmlns:w10="urn:schemas-microsoft-com:office:word" xmlns:w="http://schemas.openxmlformats.org/wordprocessingml/2006/main" xmlns:w14="http://schemas.microsoft.com/office/word/2010/wordml" xmlns:w15="http://schemas.microsoft.com/office/word/2012/wordml" xmlns:w16cex="http://schemas.microsoft.com/office/word/2018/wordml/cex" xmlns:w16cid="http://schemas.microsoft.com/office/word/2016/wordml/cid" xmlns:w16="http://schemas.microsoft.com/office/word/2018/wordml" xmlns:w16sdtdh="http://schemas.microsoft.com/office/word/2020/wordml/sdtdatahash" xmlns:w16se="http://schemas.microsoft.com/office/word/2015/wordml/symex" xmlns:wpg="http://schemas.microsoft.com/office/word/2010/wordprocessingGroup" xmlns:wpi="http://schemas.microsoft.com/office/word/2010/wordprocessingInk" xmlns:wne="http://schemas.microsoft.com/office/word/2006/wordml" xmlns:wps="http://schemas.microsoft.com/office/word/2010/wordprocessingShape" mc:Ignorable="w14 w15 w16se w16cid w16 w16cex w16sdtdh wp14">
   <w:body>
     <w:p>
       <w:pPr>
@@ -1704,12 +1704,6 @@
           <w:sz w:val="24"/>
           <w:szCs w:val="24"/>
         </w:rPr>
-        <w:sectPr>
-          <w:pgSz w:w="12240" w:h="15840"/>
-          <w:pgMar w:top="1440" w:right="1440" w:bottom="1440" w:left="1440" w:header="720" w:footer="720" w:gutter="0"/>
-          <w:cols w:space="720"/>
-          <w:docGrid w:linePitch="360"/>
-        </w:sectPr>
       </w:pPr>
       <w:r>
         <w:rPr>
@@ -1738,8 +1732,18 @@
       <w:pPr>
         <w:rPr>
           <w:rFonts w:ascii="Times New Roman" w:hAnsi="Times New Roman" w:cs="Times New Roman"/>
-        </w:rPr>
-      </w:pPr>
+          <w:sz w:val="24"/>
+          <w:szCs w:val="24"/>
+        </w:rPr>
+      </w:pPr>
+      <w:r>
+        <w:rPr>
+          <w:rFonts w:ascii="Times New Roman" w:hAnsi="Times New Roman" w:cs="Times New Roman"/>
+          <w:sz w:val="24"/>
+          <w:szCs w:val="24"/>
+        </w:rPr>
+        <w:br w:type="page"/>
+      </w:r>
     </w:p>
     <w:p>
       <w:pPr>
@@ -1753,6 +1757,7 @@
         <w:rPr>
           <w:rFonts w:ascii="Times New Roman" w:hAnsi="Times New Roman" w:cs="Times New Roman"/>
         </w:rPr>
+        <w:lastRenderedPageBreak/>
         <w:t>Client/Business</w:t>
       </w:r>
     </w:p>
@@ -1965,18 +1970,17 @@
           <w:sz w:val="24"/>
           <w:szCs w:val="24"/>
         </w:rPr>
-        <w:t>Our client has no website for her gaming café business. So, she would like for us to make her a web application so cl</w:t>
-      </w:r>
-      <w:bookmarkStart w:id="3" w:name="_GoBack"/>
-      <w:bookmarkEnd w:id="3"/>
-      <w:r>
+        <w:t>Our client has no website for her gaming café business. So, she would like for us to make her a web application so clients can have an overview of her business. In the website, clients will be able to make reservations because clients usually line up in front of the store and don’t know the estimate of when they’ll be able to reserve spot. Additionally, they can also read up more about the business. Also, employees will be able to track reservations and CRUD their status’.</w:t>
+      </w:r>
+    </w:p>
+    <w:p>
+      <w:pPr>
         <w:rPr>
           <w:rFonts w:ascii="Times New Roman" w:hAnsi="Times New Roman" w:cs="Times New Roman"/>
           <w:sz w:val="24"/>
           <w:szCs w:val="24"/>
         </w:rPr>
-        <w:t>ients can have an overview of her business. In the website, clients will be able to make reservations because clients usually line up in front of the store and don’t know the estimate of when they’ll be able to reserve spot. Additionally, they can also read up more about the business. Also, employees will be able to track reservations and CRUD their status’.</w:t>
-      </w:r>
+      </w:pPr>
     </w:p>
     <w:p>
       <w:pPr>
@@ -1986,65 +1990,32 @@
           <w:szCs w:val="24"/>
         </w:rPr>
       </w:pPr>
-    </w:p>
-    <w:p>
-      <w:pPr>
+      <w:r>
         <w:rPr>
           <w:rFonts w:ascii="Times New Roman" w:hAnsi="Times New Roman" w:cs="Times New Roman"/>
           <w:sz w:val="24"/>
           <w:szCs w:val="24"/>
         </w:rPr>
-      </w:pPr>
-      <w:r>
+        <w:tab/>
+        <w:t>Lastly, the client writes all of her gross sales and cash profit with pen and paper. For that reason, she would like an additional feature to track sales (sales tracker) and automatically calculate the total, etc.</w:t>
+      </w:r>
+    </w:p>
+    <w:p>
+      <w:pPr>
         <w:rPr>
           <w:rFonts w:ascii="Times New Roman" w:hAnsi="Times New Roman" w:cs="Times New Roman"/>
           <w:sz w:val="24"/>
           <w:szCs w:val="24"/>
         </w:rPr>
-        <w:tab/>
-        <w:t>Lastly, the client writes all of her gross sales and cash profit with pen and paper. For that reason, she would like an additional feature to track sales (sales tracker) and automatically calculate the total, etc.</w:t>
-      </w:r>
-    </w:p>
-    <w:p/>
-    <w:p>
-      <w:pPr>
-        <w:spacing w:line="360" w:lineRule="auto"/>
+      </w:pPr>
+      <w:r>
         <w:rPr>
           <w:rFonts w:ascii="Times New Roman" w:hAnsi="Times New Roman" w:cs="Times New Roman"/>
           <w:sz w:val="24"/>
           <w:szCs w:val="24"/>
         </w:rPr>
-      </w:pPr>
-    </w:p>
-    <w:p>
-      <w:pPr>
-        <w:rPr>
-          <w:rFonts w:ascii="Times New Roman" w:hAnsi="Times New Roman" w:cs="Times New Roman"/>
-        </w:rPr>
-      </w:pPr>
-    </w:p>
-    <w:p>
-      <w:pPr>
-        <w:rPr>
-          <w:rFonts w:ascii="Times New Roman" w:hAnsi="Times New Roman" w:cs="Times New Roman"/>
-        </w:rPr>
-      </w:pPr>
-    </w:p>
-    <w:p>
-      <w:pPr>
-        <w:rPr>
-          <w:rFonts w:ascii="Times New Roman" w:hAnsi="Times New Roman" w:cs="Times New Roman"/>
-        </w:rPr>
-      </w:pPr>
-    </w:p>
-    <w:p>
-      <w:pPr>
-        <w:rPr>
-          <w:rFonts w:ascii="Times New Roman" w:hAnsi="Times New Roman" w:cs="Times New Roman"/>
-          <w:sz w:val="24"/>
-          <w:szCs w:val="24"/>
-        </w:rPr>
-      </w:pPr>
+        <w:br w:type="page"/>
+      </w:r>
     </w:p>
     <w:p>
       <w:pPr>
@@ -2058,6 +2029,7 @@
         <w:rPr>
           <w:rFonts w:ascii="Times New Roman" w:hAnsi="Times New Roman" w:cs="Times New Roman"/>
         </w:rPr>
+        <w:lastRenderedPageBreak/>
         <w:t>The Questionnaire</w:t>
       </w:r>
     </w:p>
@@ -2100,247 +2072,12 @@
           <w:rFonts w:ascii="Times New Roman" w:hAnsi="Times New Roman" w:cs="Times New Roman"/>
         </w:rPr>
       </w:pPr>
-    </w:p>
-    <w:p>
-      <w:pPr>
-        <w:rPr>
-          <w:rFonts w:ascii="Times New Roman" w:hAnsi="Times New Roman" w:cs="Times New Roman"/>
-        </w:rPr>
-      </w:pPr>
-    </w:p>
-    <w:p>
-      <w:pPr>
-        <w:rPr>
-          <w:rFonts w:ascii="Times New Roman" w:hAnsi="Times New Roman" w:cs="Times New Roman"/>
-          <w:sz w:val="24"/>
-          <w:szCs w:val="24"/>
-        </w:rPr>
-      </w:pPr>
-    </w:p>
-    <w:p>
-      <w:pPr>
-        <w:rPr>
-          <w:rFonts w:ascii="Times New Roman" w:hAnsi="Times New Roman" w:cs="Times New Roman"/>
-          <w:sz w:val="24"/>
-          <w:szCs w:val="24"/>
-        </w:rPr>
-      </w:pPr>
-    </w:p>
-    <w:p>
-      <w:pPr>
-        <w:rPr>
-          <w:rFonts w:ascii="Times New Roman" w:hAnsi="Times New Roman" w:cs="Times New Roman"/>
-          <w:sz w:val="24"/>
-          <w:szCs w:val="24"/>
-        </w:rPr>
-      </w:pPr>
-    </w:p>
-    <w:p>
-      <w:pPr>
-        <w:rPr>
-          <w:rFonts w:ascii="Times New Roman" w:hAnsi="Times New Roman" w:cs="Times New Roman"/>
-          <w:sz w:val="24"/>
-          <w:szCs w:val="24"/>
-        </w:rPr>
-      </w:pPr>
-    </w:p>
-    <w:p>
-      <w:pPr>
-        <w:rPr>
-          <w:rFonts w:ascii="Times New Roman" w:hAnsi="Times New Roman" w:cs="Times New Roman"/>
-          <w:sz w:val="24"/>
-          <w:szCs w:val="24"/>
-        </w:rPr>
-      </w:pPr>
-    </w:p>
-    <w:p>
-      <w:pPr>
-        <w:rPr>
-          <w:rFonts w:ascii="Times New Roman" w:hAnsi="Times New Roman" w:cs="Times New Roman"/>
-          <w:sz w:val="24"/>
-          <w:szCs w:val="24"/>
-        </w:rPr>
-      </w:pPr>
-    </w:p>
-    <w:p>
-      <w:pPr>
-        <w:rPr>
-          <w:rFonts w:ascii="Times New Roman" w:hAnsi="Times New Roman" w:cs="Times New Roman"/>
-          <w:sz w:val="24"/>
-          <w:szCs w:val="24"/>
-        </w:rPr>
-      </w:pPr>
-    </w:p>
-    <w:p>
-      <w:pPr>
-        <w:rPr>
-          <w:rFonts w:ascii="Times New Roman" w:hAnsi="Times New Roman" w:cs="Times New Roman"/>
-          <w:sz w:val="24"/>
-          <w:szCs w:val="24"/>
-        </w:rPr>
-      </w:pPr>
-    </w:p>
-    <w:p>
-      <w:pPr>
-        <w:rPr>
-          <w:rFonts w:ascii="Times New Roman" w:hAnsi="Times New Roman" w:cs="Times New Roman"/>
-          <w:sz w:val="24"/>
-          <w:szCs w:val="24"/>
-        </w:rPr>
-      </w:pPr>
-    </w:p>
-    <w:p>
-      <w:pPr>
-        <w:rPr>
-          <w:rFonts w:ascii="Times New Roman" w:hAnsi="Times New Roman" w:cs="Times New Roman"/>
-          <w:sz w:val="24"/>
-          <w:szCs w:val="24"/>
-        </w:rPr>
-      </w:pPr>
-    </w:p>
-    <w:p>
-      <w:pPr>
-        <w:rPr>
-          <w:rFonts w:ascii="Times New Roman" w:hAnsi="Times New Roman" w:cs="Times New Roman"/>
-          <w:sz w:val="24"/>
-          <w:szCs w:val="24"/>
-        </w:rPr>
-      </w:pPr>
-    </w:p>
-    <w:p>
-      <w:pPr>
-        <w:rPr>
-          <w:rFonts w:ascii="Times New Roman" w:hAnsi="Times New Roman" w:cs="Times New Roman"/>
-          <w:sz w:val="24"/>
-          <w:szCs w:val="24"/>
-        </w:rPr>
-      </w:pPr>
-    </w:p>
-    <w:p>
-      <w:pPr>
-        <w:rPr>
-          <w:rFonts w:ascii="Times New Roman" w:hAnsi="Times New Roman" w:cs="Times New Roman"/>
-          <w:sz w:val="24"/>
-          <w:szCs w:val="24"/>
-        </w:rPr>
-      </w:pPr>
-    </w:p>
-    <w:p>
-      <w:pPr>
-        <w:rPr>
-          <w:rFonts w:ascii="Times New Roman" w:hAnsi="Times New Roman" w:cs="Times New Roman"/>
-          <w:sz w:val="24"/>
-          <w:szCs w:val="24"/>
-        </w:rPr>
-      </w:pPr>
-    </w:p>
-    <w:p>
-      <w:pPr>
-        <w:rPr>
-          <w:rFonts w:ascii="Times New Roman" w:hAnsi="Times New Roman" w:cs="Times New Roman"/>
-          <w:sz w:val="24"/>
-          <w:szCs w:val="24"/>
-        </w:rPr>
-      </w:pPr>
-    </w:p>
-    <w:p>
-      <w:pPr>
-        <w:rPr>
-          <w:rFonts w:ascii="Times New Roman" w:hAnsi="Times New Roman" w:cs="Times New Roman"/>
-          <w:sz w:val="24"/>
-          <w:szCs w:val="24"/>
-        </w:rPr>
-      </w:pPr>
-    </w:p>
-    <w:p>
-      <w:pPr>
-        <w:rPr>
-          <w:rFonts w:ascii="Times New Roman" w:hAnsi="Times New Roman" w:cs="Times New Roman"/>
-          <w:sz w:val="24"/>
-          <w:szCs w:val="24"/>
-        </w:rPr>
-      </w:pPr>
-    </w:p>
-    <w:p>
-      <w:pPr>
-        <w:rPr>
-          <w:rFonts w:ascii="Times New Roman" w:hAnsi="Times New Roman" w:cs="Times New Roman"/>
-          <w:sz w:val="24"/>
-          <w:szCs w:val="24"/>
-        </w:rPr>
-      </w:pPr>
-    </w:p>
-    <w:p>
-      <w:pPr>
-        <w:rPr>
-          <w:rFonts w:ascii="Times New Roman" w:hAnsi="Times New Roman" w:cs="Times New Roman"/>
-          <w:sz w:val="24"/>
-          <w:szCs w:val="24"/>
-        </w:rPr>
-      </w:pPr>
-    </w:p>
-    <w:p>
-      <w:pPr>
-        <w:rPr>
-          <w:rFonts w:ascii="Times New Roman" w:hAnsi="Times New Roman" w:cs="Times New Roman"/>
-          <w:sz w:val="24"/>
-          <w:szCs w:val="24"/>
-        </w:rPr>
-      </w:pPr>
-    </w:p>
-    <w:p>
-      <w:pPr>
-        <w:rPr>
-          <w:rFonts w:ascii="Times New Roman" w:hAnsi="Times New Roman" w:cs="Times New Roman"/>
-          <w:sz w:val="24"/>
-          <w:szCs w:val="24"/>
-        </w:rPr>
-      </w:pPr>
-    </w:p>
-    <w:p>
-      <w:pPr>
-        <w:rPr>
-          <w:rFonts w:ascii="Times New Roman" w:hAnsi="Times New Roman" w:cs="Times New Roman"/>
-          <w:sz w:val="24"/>
-          <w:szCs w:val="24"/>
-        </w:rPr>
-      </w:pPr>
-    </w:p>
-    <w:p>
-      <w:pPr>
-        <w:rPr>
-          <w:rFonts w:ascii="Times New Roman" w:hAnsi="Times New Roman" w:cs="Times New Roman"/>
-          <w:sz w:val="24"/>
-          <w:szCs w:val="24"/>
-        </w:rPr>
-      </w:pPr>
-    </w:p>
-    <w:p>
-      <w:pPr>
-        <w:rPr>
-          <w:rFonts w:ascii="Times New Roman" w:hAnsi="Times New Roman" w:cs="Times New Roman"/>
-          <w:sz w:val="24"/>
-          <w:szCs w:val="24"/>
-        </w:rPr>
-      </w:pPr>
-    </w:p>
-    <w:p>
-      <w:pPr>
-        <w:rPr>
-          <w:rFonts w:ascii="Times New Roman" w:hAnsi="Times New Roman" w:cs="Times New Roman"/>
-          <w:sz w:val="24"/>
-          <w:szCs w:val="24"/>
-        </w:rPr>
-      </w:pPr>
-    </w:p>
-    <w:p>
-      <w:pPr>
-        <w:rPr>
-          <w:rFonts w:ascii="Times New Roman" w:hAnsi="Times New Roman" w:cs="Times New Roman"/>
-          <w:sz w:val="24"/>
-          <w:szCs w:val="24"/>
-        </w:rPr>
-      </w:pPr>
+      <w:r>
+        <w:rPr>
+          <w:rFonts w:ascii="Times New Roman" w:hAnsi="Times New Roman" w:cs="Times New Roman"/>
+        </w:rPr>
+        <w:br w:type="page"/>
+      </w:r>
     </w:p>
     <w:p>
       <w:pPr>
@@ -2354,6 +2091,7 @@
         <w:rPr>
           <w:rFonts w:ascii="Times New Roman" w:hAnsi="Times New Roman" w:cs="Times New Roman"/>
         </w:rPr>
+        <w:lastRenderedPageBreak/>
         <w:t>References</w:t>
       </w:r>
     </w:p>
@@ -2396,209 +2134,12 @@
           <w:rFonts w:ascii="Times New Roman" w:hAnsi="Times New Roman" w:cs="Times New Roman"/>
         </w:rPr>
       </w:pPr>
-    </w:p>
-    <w:p>
-      <w:pPr>
-        <w:rPr>
-          <w:rFonts w:ascii="Times New Roman" w:hAnsi="Times New Roman" w:cs="Times New Roman"/>
-        </w:rPr>
-      </w:pPr>
-    </w:p>
-    <w:p>
-      <w:pPr>
-        <w:rPr>
-          <w:rFonts w:ascii="Times New Roman" w:hAnsi="Times New Roman" w:cs="Times New Roman"/>
-        </w:rPr>
-      </w:pPr>
-    </w:p>
-    <w:p>
-      <w:pPr>
-        <w:rPr>
-          <w:rFonts w:ascii="Times New Roman" w:hAnsi="Times New Roman" w:cs="Times New Roman"/>
-        </w:rPr>
-      </w:pPr>
-    </w:p>
-    <w:p>
-      <w:pPr>
-        <w:rPr>
-          <w:rFonts w:ascii="Times New Roman" w:hAnsi="Times New Roman" w:cs="Times New Roman"/>
-        </w:rPr>
-      </w:pPr>
-    </w:p>
-    <w:p>
-      <w:pPr>
-        <w:rPr>
-          <w:rFonts w:ascii="Times New Roman" w:hAnsi="Times New Roman" w:cs="Times New Roman"/>
-        </w:rPr>
-      </w:pPr>
-    </w:p>
-    <w:p>
-      <w:pPr>
-        <w:rPr>
-          <w:rFonts w:ascii="Times New Roman" w:hAnsi="Times New Roman" w:cs="Times New Roman"/>
-        </w:rPr>
-      </w:pPr>
-    </w:p>
-    <w:p>
-      <w:pPr>
-        <w:rPr>
-          <w:rFonts w:ascii="Times New Roman" w:hAnsi="Times New Roman" w:cs="Times New Roman"/>
-        </w:rPr>
-      </w:pPr>
-    </w:p>
-    <w:p>
-      <w:pPr>
-        <w:rPr>
-          <w:rFonts w:ascii="Times New Roman" w:hAnsi="Times New Roman" w:cs="Times New Roman"/>
-        </w:rPr>
-      </w:pPr>
-    </w:p>
-    <w:p>
-      <w:pPr>
-        <w:rPr>
-          <w:rFonts w:ascii="Times New Roman" w:hAnsi="Times New Roman" w:cs="Times New Roman"/>
-        </w:rPr>
-      </w:pPr>
-    </w:p>
-    <w:p>
-      <w:pPr>
-        <w:rPr>
-          <w:rFonts w:ascii="Times New Roman" w:hAnsi="Times New Roman" w:cs="Times New Roman"/>
-        </w:rPr>
-      </w:pPr>
-    </w:p>
-    <w:p>
-      <w:pPr>
-        <w:rPr>
-          <w:rFonts w:ascii="Times New Roman" w:hAnsi="Times New Roman" w:cs="Times New Roman"/>
-        </w:rPr>
-      </w:pPr>
-    </w:p>
-    <w:p>
-      <w:pPr>
-        <w:rPr>
-          <w:rFonts w:ascii="Times New Roman" w:hAnsi="Times New Roman" w:cs="Times New Roman"/>
-        </w:rPr>
-      </w:pPr>
-    </w:p>
-    <w:p>
-      <w:pPr>
-        <w:rPr>
-          <w:rFonts w:ascii="Times New Roman" w:hAnsi="Times New Roman" w:cs="Times New Roman"/>
-        </w:rPr>
-      </w:pPr>
-    </w:p>
-    <w:p>
-      <w:pPr>
-        <w:rPr>
-          <w:rFonts w:ascii="Times New Roman" w:hAnsi="Times New Roman" w:cs="Times New Roman"/>
-        </w:rPr>
-      </w:pPr>
-    </w:p>
-    <w:p>
-      <w:pPr>
-        <w:rPr>
-          <w:rFonts w:ascii="Times New Roman" w:hAnsi="Times New Roman" w:cs="Times New Roman"/>
-        </w:rPr>
-      </w:pPr>
-    </w:p>
-    <w:p>
-      <w:pPr>
-        <w:rPr>
-          <w:rFonts w:ascii="Times New Roman" w:hAnsi="Times New Roman" w:cs="Times New Roman"/>
-        </w:rPr>
-      </w:pPr>
-    </w:p>
-    <w:p>
-      <w:pPr>
-        <w:rPr>
-          <w:rFonts w:ascii="Times New Roman" w:hAnsi="Times New Roman" w:cs="Times New Roman"/>
-        </w:rPr>
-      </w:pPr>
-    </w:p>
-    <w:p>
-      <w:pPr>
-        <w:rPr>
-          <w:rFonts w:ascii="Times New Roman" w:hAnsi="Times New Roman" w:cs="Times New Roman"/>
-        </w:rPr>
-      </w:pPr>
-    </w:p>
-    <w:p>
-      <w:pPr>
-        <w:rPr>
-          <w:rFonts w:ascii="Times New Roman" w:hAnsi="Times New Roman" w:cs="Times New Roman"/>
-        </w:rPr>
-      </w:pPr>
-    </w:p>
-    <w:p>
-      <w:pPr>
-        <w:rPr>
-          <w:rFonts w:ascii="Times New Roman" w:hAnsi="Times New Roman" w:cs="Times New Roman"/>
-        </w:rPr>
-      </w:pPr>
-    </w:p>
-    <w:p>
-      <w:pPr>
-        <w:rPr>
-          <w:rFonts w:ascii="Times New Roman" w:hAnsi="Times New Roman" w:cs="Times New Roman"/>
-        </w:rPr>
-      </w:pPr>
-    </w:p>
-    <w:p>
-      <w:pPr>
-        <w:rPr>
-          <w:rFonts w:ascii="Times New Roman" w:hAnsi="Times New Roman" w:cs="Times New Roman"/>
-        </w:rPr>
-      </w:pPr>
-    </w:p>
-    <w:p>
-      <w:pPr>
-        <w:rPr>
-          <w:rFonts w:ascii="Times New Roman" w:hAnsi="Times New Roman" w:cs="Times New Roman"/>
-        </w:rPr>
-      </w:pPr>
-    </w:p>
-    <w:p>
-      <w:pPr>
-        <w:rPr>
-          <w:rFonts w:ascii="Times New Roman" w:hAnsi="Times New Roman" w:cs="Times New Roman"/>
-        </w:rPr>
-      </w:pPr>
-    </w:p>
-    <w:p>
-      <w:pPr>
-        <w:rPr>
-          <w:rFonts w:ascii="Times New Roman" w:hAnsi="Times New Roman" w:cs="Times New Roman"/>
-        </w:rPr>
-      </w:pPr>
-    </w:p>
-    <w:p>
-      <w:pPr>
-        <w:rPr>
-          <w:rFonts w:ascii="Times New Roman" w:hAnsi="Times New Roman" w:cs="Times New Roman"/>
-        </w:rPr>
-      </w:pPr>
-    </w:p>
-    <w:p>
-      <w:pPr>
-        <w:rPr>
-          <w:rFonts w:ascii="Times New Roman" w:hAnsi="Times New Roman" w:cs="Times New Roman"/>
-        </w:rPr>
-      </w:pPr>
-    </w:p>
-    <w:p>
-      <w:pPr>
-        <w:rPr>
-          <w:rFonts w:ascii="Times New Roman" w:hAnsi="Times New Roman" w:cs="Times New Roman"/>
-        </w:rPr>
-      </w:pPr>
-    </w:p>
-    <w:p>
-      <w:pPr>
-        <w:rPr>
-          <w:rFonts w:ascii="Times New Roman" w:hAnsi="Times New Roman" w:cs="Times New Roman"/>
-        </w:rPr>
-      </w:pPr>
+      <w:r>
+        <w:rPr>
+          <w:rFonts w:ascii="Times New Roman" w:hAnsi="Times New Roman" w:cs="Times New Roman"/>
+        </w:rPr>
+        <w:br w:type="page"/>
+      </w:r>
     </w:p>
     <w:p>
       <w:pPr>
@@ -2612,6 +2153,7 @@
         <w:rPr>
           <w:rFonts w:ascii="Times New Roman" w:hAnsi="Times New Roman" w:cs="Times New Roman"/>
         </w:rPr>
+        <w:lastRenderedPageBreak/>
         <w:t>Bibliography</w:t>
       </w:r>
     </w:p>
@@ -2629,231 +2171,25 @@
       <w:pPr>
         <w:rPr>
           <w:rFonts w:ascii="Times New Roman" w:hAnsi="Times New Roman" w:cs="Times New Roman"/>
+        </w:rPr>
+      </w:pPr>
+      <w:r>
+        <w:rPr>
+          <w:rFonts w:ascii="Times New Roman" w:hAnsi="Times New Roman" w:cs="Times New Roman"/>
+        </w:rPr>
+        <w:tab/>
+      </w:r>
+      <w:r>
+        <w:rPr>
+          <w:rFonts w:ascii="Times New Roman" w:hAnsi="Times New Roman" w:cs="Times New Roman"/>
           <w:sz w:val="24"/>
           <w:szCs w:val="24"/>
         </w:rPr>
-      </w:pPr>
-      <w:r>
-        <w:rPr>
-          <w:rFonts w:ascii="Times New Roman" w:hAnsi="Times New Roman" w:cs="Times New Roman"/>
-        </w:rPr>
-        <w:tab/>
-      </w:r>
-      <w:r>
-        <w:rPr>
-          <w:rFonts w:ascii="Times New Roman" w:hAnsi="Times New Roman" w:cs="Times New Roman"/>
-          <w:sz w:val="24"/>
-          <w:szCs w:val="24"/>
-        </w:rPr>
         <w:t>Big</w:t>
       </w:r>
     </w:p>
     <w:p>
       <w:pPr>
-        <w:rPr>
-          <w:rFonts w:ascii="Times New Roman" w:hAnsi="Times New Roman" w:cs="Times New Roman"/>
-        </w:rPr>
-      </w:pPr>
-    </w:p>
-    <w:p>
-      <w:pPr>
-        <w:rPr>
-          <w:rFonts w:ascii="Times New Roman" w:hAnsi="Times New Roman" w:cs="Times New Roman"/>
-        </w:rPr>
-      </w:pPr>
-    </w:p>
-    <w:p>
-      <w:pPr>
-        <w:rPr>
-          <w:rFonts w:ascii="Times New Roman" w:hAnsi="Times New Roman" w:cs="Times New Roman"/>
-        </w:rPr>
-      </w:pPr>
-    </w:p>
-    <w:p>
-      <w:pPr>
-        <w:rPr>
-          <w:rFonts w:ascii="Times New Roman" w:hAnsi="Times New Roman" w:cs="Times New Roman"/>
-        </w:rPr>
-      </w:pPr>
-    </w:p>
-    <w:p>
-      <w:pPr>
-        <w:rPr>
-          <w:rFonts w:ascii="Times New Roman" w:hAnsi="Times New Roman" w:cs="Times New Roman"/>
-        </w:rPr>
-      </w:pPr>
-    </w:p>
-    <w:p>
-      <w:pPr>
-        <w:rPr>
-          <w:rFonts w:ascii="Times New Roman" w:hAnsi="Times New Roman" w:cs="Times New Roman"/>
-        </w:rPr>
-      </w:pPr>
-    </w:p>
-    <w:p>
-      <w:pPr>
-        <w:rPr>
-          <w:rFonts w:ascii="Times New Roman" w:hAnsi="Times New Roman" w:cs="Times New Roman"/>
-        </w:rPr>
-      </w:pPr>
-    </w:p>
-    <w:p>
-      <w:pPr>
-        <w:rPr>
-          <w:rFonts w:ascii="Times New Roman" w:hAnsi="Times New Roman" w:cs="Times New Roman"/>
-        </w:rPr>
-      </w:pPr>
-    </w:p>
-    <w:p>
-      <w:pPr>
-        <w:rPr>
-          <w:rFonts w:ascii="Times New Roman" w:hAnsi="Times New Roman" w:cs="Times New Roman"/>
-        </w:rPr>
-      </w:pPr>
-    </w:p>
-    <w:p>
-      <w:pPr>
-        <w:rPr>
-          <w:rFonts w:ascii="Times New Roman" w:hAnsi="Times New Roman" w:cs="Times New Roman"/>
-        </w:rPr>
-      </w:pPr>
-    </w:p>
-    <w:p>
-      <w:pPr>
-        <w:rPr>
-          <w:rFonts w:ascii="Times New Roman" w:hAnsi="Times New Roman" w:cs="Times New Roman"/>
-        </w:rPr>
-      </w:pPr>
-    </w:p>
-    <w:p>
-      <w:pPr>
-        <w:rPr>
-          <w:rFonts w:ascii="Times New Roman" w:hAnsi="Times New Roman" w:cs="Times New Roman"/>
-        </w:rPr>
-      </w:pPr>
-    </w:p>
-    <w:p>
-      <w:pPr>
-        <w:rPr>
-          <w:rFonts w:ascii="Times New Roman" w:hAnsi="Times New Roman" w:cs="Times New Roman"/>
-        </w:rPr>
-      </w:pPr>
-    </w:p>
-    <w:p>
-      <w:pPr>
-        <w:rPr>
-          <w:rFonts w:ascii="Times New Roman" w:hAnsi="Times New Roman" w:cs="Times New Roman"/>
-        </w:rPr>
-      </w:pPr>
-    </w:p>
-    <w:p>
-      <w:pPr>
-        <w:rPr>
-          <w:rFonts w:ascii="Times New Roman" w:hAnsi="Times New Roman" w:cs="Times New Roman"/>
-        </w:rPr>
-      </w:pPr>
-    </w:p>
-    <w:p>
-      <w:pPr>
-        <w:rPr>
-          <w:rFonts w:ascii="Times New Roman" w:hAnsi="Times New Roman" w:cs="Times New Roman"/>
-        </w:rPr>
-      </w:pPr>
-    </w:p>
-    <w:p>
-      <w:pPr>
-        <w:rPr>
-          <w:rFonts w:ascii="Times New Roman" w:hAnsi="Times New Roman" w:cs="Times New Roman"/>
-        </w:rPr>
-      </w:pPr>
-    </w:p>
-    <w:p>
-      <w:pPr>
-        <w:rPr>
-          <w:rFonts w:ascii="Times New Roman" w:hAnsi="Times New Roman" w:cs="Times New Roman"/>
-        </w:rPr>
-      </w:pPr>
-    </w:p>
-    <w:p>
-      <w:pPr>
-        <w:rPr>
-          <w:rFonts w:ascii="Times New Roman" w:hAnsi="Times New Roman" w:cs="Times New Roman"/>
-        </w:rPr>
-      </w:pPr>
-    </w:p>
-    <w:p>
-      <w:pPr>
-        <w:rPr>
-          <w:rFonts w:ascii="Times New Roman" w:hAnsi="Times New Roman" w:cs="Times New Roman"/>
-        </w:rPr>
-      </w:pPr>
-    </w:p>
-    <w:p>
-      <w:pPr>
-        <w:rPr>
-          <w:rFonts w:ascii="Times New Roman" w:hAnsi="Times New Roman" w:cs="Times New Roman"/>
-        </w:rPr>
-      </w:pPr>
-    </w:p>
-    <w:p>
-      <w:pPr>
-        <w:rPr>
-          <w:rFonts w:ascii="Times New Roman" w:hAnsi="Times New Roman" w:cs="Times New Roman"/>
-        </w:rPr>
-      </w:pPr>
-    </w:p>
-    <w:p>
-      <w:pPr>
-        <w:rPr>
-          <w:rFonts w:ascii="Times New Roman" w:hAnsi="Times New Roman" w:cs="Times New Roman"/>
-        </w:rPr>
-      </w:pPr>
-    </w:p>
-    <w:p>
-      <w:pPr>
-        <w:rPr>
-          <w:rFonts w:ascii="Times New Roman" w:hAnsi="Times New Roman" w:cs="Times New Roman"/>
-        </w:rPr>
-      </w:pPr>
-    </w:p>
-    <w:p>
-      <w:pPr>
-        <w:rPr>
-          <w:rFonts w:ascii="Times New Roman" w:hAnsi="Times New Roman" w:cs="Times New Roman"/>
-        </w:rPr>
-      </w:pPr>
-    </w:p>
-    <w:p>
-      <w:pPr>
-        <w:rPr>
-          <w:rFonts w:ascii="Times New Roman" w:hAnsi="Times New Roman" w:cs="Times New Roman"/>
-        </w:rPr>
-      </w:pPr>
-    </w:p>
-    <w:p>
-      <w:pPr>
-        <w:rPr>
-          <w:rFonts w:ascii="Times New Roman" w:hAnsi="Times New Roman" w:cs="Times New Roman"/>
-        </w:rPr>
-      </w:pPr>
-    </w:p>
-    <w:p>
-      <w:pPr>
-        <w:rPr>
-          <w:rFonts w:ascii="Times New Roman" w:hAnsi="Times New Roman" w:cs="Times New Roman"/>
-        </w:rPr>
-      </w:pPr>
-    </w:p>
-    <w:p>
-      <w:pPr>
-        <w:rPr>
-          <w:rFonts w:ascii="Times New Roman" w:hAnsi="Times New Roman" w:cs="Times New Roman"/>
-        </w:rPr>
-      </w:pPr>
-    </w:p>
-    <w:p>
-      <w:pPr>
-        <w:pStyle w:val="Heading1"/>
         <w:rPr>
           <w:rFonts w:ascii="Times New Roman" w:hAnsi="Times New Roman" w:cs="Times New Roman"/>
         </w:rPr>
@@ -2870,7 +2206,7 @@
 </file>
 
 <file path=word/endnotes.xml><?xml version="1.0" encoding="utf-8"?>
-<w:endnotes xmlns:wpc="http://schemas.microsoft.com/office/word/2010/wordprocessingCanvas" xmlns:cx="http://schemas.microsoft.com/office/drawing/2014/chartex" xmlns:cx1="http://schemas.microsoft.com/office/drawing/2015/9/8/chartex" xmlns:cx2="http://schemas.microsoft.com/office/drawing/2015/10/21/chartex" xmlns:cx3="http://schemas.microsoft.com/office/drawing/2016/5/9/chartex" xmlns:cx4="http://schemas.microsoft.com/office/drawing/2016/5/10/chartex" xmlns:cx5="http://schemas.microsoft.com/office/drawing/2016/5/11/chartex" xmlns:cx6="http://schemas.microsoft.com/office/drawing/2016/5/12/chartex" xmlns:cx7="http://schemas.microsoft.com/office/drawing/2016/5/13/chartex" xmlns:cx8="http://schemas.microsoft.com/office/drawing/2016/5/14/chartex" xmlns:mc="http://schemas.openxmlformats.org/markup-compatibility/2006" xmlns:aink="http://schemas.microsoft.com/office/drawing/2016/ink" xmlns:am3d="http://schemas.microsoft.com/office/drawing/2017/model3d" xmlns:o="urn:schemas-microsoft-com:office:office" xmlns:r="http://schemas.openxmlformats.org/officeDocument/2006/relationships" xmlns:m="http://schemas.openxmlformats.org/officeDocument/2006/math" xmlns:v="urn:schemas-microsoft-com:vml" xmlns:wp14="http://schemas.microsoft.com/office/word/2010/wordprocessingDrawing" xmlns:wp="http://schemas.openxmlformats.org/drawingml/2006/wordprocessingDrawing" xmlns:w10="urn:schemas-microsoft-com:office:word" xmlns:w="http://schemas.openxmlformats.org/wordprocessingml/2006/main" xmlns:w14="http://schemas.microsoft.com/office/word/2010/wordml" xmlns:w15="http://schemas.microsoft.com/office/word/2012/wordml" xmlns:w16cid="http://schemas.microsoft.com/office/word/2016/wordml/cid" xmlns:w16se="http://schemas.microsoft.com/office/word/2015/wordml/symex" xmlns:wpg="http://schemas.microsoft.com/office/word/2010/wordprocessingGroup" xmlns:wpi="http://schemas.microsoft.com/office/word/2010/wordprocessingInk" xmlns:wne="http://schemas.microsoft.com/office/word/2006/wordml" xmlns:wps="http://schemas.microsoft.com/office/word/2010/wordprocessingShape" mc:Ignorable="w14 w15 w16se w16cid wp14">
+<w:endnotes xmlns:wpc="http://schemas.microsoft.com/office/word/2010/wordprocessingCanvas" xmlns:cx="http://schemas.microsoft.com/office/drawing/2014/chartex" xmlns:cx1="http://schemas.microsoft.com/office/drawing/2015/9/8/chartex" xmlns:cx2="http://schemas.microsoft.com/office/drawing/2015/10/21/chartex" xmlns:cx3="http://schemas.microsoft.com/office/drawing/2016/5/9/chartex" xmlns:cx4="http://schemas.microsoft.com/office/drawing/2016/5/10/chartex" xmlns:cx5="http://schemas.microsoft.com/office/drawing/2016/5/11/chartex" xmlns:cx6="http://schemas.microsoft.com/office/drawing/2016/5/12/chartex" xmlns:cx7="http://schemas.microsoft.com/office/drawing/2016/5/13/chartex" xmlns:cx8="http://schemas.microsoft.com/office/drawing/2016/5/14/chartex" xmlns:mc="http://schemas.openxmlformats.org/markup-compatibility/2006" xmlns:aink="http://schemas.microsoft.com/office/drawing/2016/ink" xmlns:am3d="http://schemas.microsoft.com/office/drawing/2017/model3d" xmlns:o="urn:schemas-microsoft-com:office:office" xmlns:r="http://schemas.openxmlformats.org/officeDocument/2006/relationships" xmlns:m="http://schemas.openxmlformats.org/officeDocument/2006/math" xmlns:v="urn:schemas-microsoft-com:vml" xmlns:wp14="http://schemas.microsoft.com/office/word/2010/wordprocessingDrawing" xmlns:wp="http://schemas.openxmlformats.org/drawingml/2006/wordprocessingDrawing" xmlns:w10="urn:schemas-microsoft-com:office:word" xmlns:w="http://schemas.openxmlformats.org/wordprocessingml/2006/main" xmlns:w14="http://schemas.microsoft.com/office/word/2010/wordml" xmlns:w15="http://schemas.microsoft.com/office/word/2012/wordml" xmlns:w16cex="http://schemas.microsoft.com/office/word/2018/wordml/cex" xmlns:w16cid="http://schemas.microsoft.com/office/word/2016/wordml/cid" xmlns:w16="http://schemas.microsoft.com/office/word/2018/wordml" xmlns:w16sdtdh="http://schemas.microsoft.com/office/word/2020/wordml/sdtdatahash" xmlns:w16se="http://schemas.microsoft.com/office/word/2015/wordml/symex" xmlns:wpg="http://schemas.microsoft.com/office/word/2010/wordprocessingGroup" xmlns:wpi="http://schemas.microsoft.com/office/word/2010/wordprocessingInk" xmlns:wne="http://schemas.microsoft.com/office/word/2006/wordml" xmlns:wps="http://schemas.microsoft.com/office/word/2010/wordprocessingShape" mc:Ignorable="w14 w15 w16se w16cid w16 w16cex w16sdtdh wp14">
   <w:endnote w:type="separator" w:id="-1">
     <w:p>
       <w:pPr>
@@ -2895,7 +2231,7 @@
 </file>
 
 <file path=word/footer1.xml><?xml version="1.0" encoding="utf-8"?>
-<w:ftr xmlns:wpc="http://schemas.microsoft.com/office/word/2010/wordprocessingCanvas" xmlns:cx="http://schemas.microsoft.com/office/drawing/2014/chartex" xmlns:cx1="http://schemas.microsoft.com/office/drawing/2015/9/8/chartex" xmlns:cx2="http://schemas.microsoft.com/office/drawing/2015/10/21/chartex" xmlns:cx3="http://schemas.microsoft.com/office/drawing/2016/5/9/chartex" xmlns:cx4="http://schemas.microsoft.com/office/drawing/2016/5/10/chartex" xmlns:cx5="http://schemas.microsoft.com/office/drawing/2016/5/11/chartex" xmlns:cx6="http://schemas.microsoft.com/office/drawing/2016/5/12/chartex" xmlns:cx7="http://schemas.microsoft.com/office/drawing/2016/5/13/chartex" xmlns:cx8="http://schemas.microsoft.com/office/drawing/2016/5/14/chartex" xmlns:mc="http://schemas.openxmlformats.org/markup-compatibility/2006" xmlns:aink="http://schemas.microsoft.com/office/drawing/2016/ink" xmlns:am3d="http://schemas.microsoft.com/office/drawing/2017/model3d" xmlns:o="urn:schemas-microsoft-com:office:office" xmlns:r="http://schemas.openxmlformats.org/officeDocument/2006/relationships" xmlns:m="http://schemas.openxmlformats.org/officeDocument/2006/math" xmlns:v="urn:schemas-microsoft-com:vml" xmlns:wp14="http://schemas.microsoft.com/office/word/2010/wordprocessingDrawing" xmlns:wp="http://schemas.openxmlformats.org/drawingml/2006/wordprocessingDrawing" xmlns:w10="urn:schemas-microsoft-com:office:word" xmlns:w="http://schemas.openxmlformats.org/wordprocessingml/2006/main" xmlns:w14="http://schemas.microsoft.com/office/word/2010/wordml" xmlns:w15="http://schemas.microsoft.com/office/word/2012/wordml" xmlns:w16cid="http://schemas.microsoft.com/office/word/2016/wordml/cid" xmlns:w16se="http://schemas.microsoft.com/office/word/2015/wordml/symex" xmlns:wpg="http://schemas.microsoft.com/office/word/2010/wordprocessingGroup" xmlns:wpi="http://schemas.microsoft.com/office/word/2010/wordprocessingInk" xmlns:wne="http://schemas.microsoft.com/office/word/2006/wordml" xmlns:wps="http://schemas.microsoft.com/office/word/2010/wordprocessingShape" mc:Ignorable="w14 w15 w16se w16cid wp14">
+<w:ftr xmlns:wpc="http://schemas.microsoft.com/office/word/2010/wordprocessingCanvas" xmlns:cx="http://schemas.microsoft.com/office/drawing/2014/chartex" xmlns:cx1="http://schemas.microsoft.com/office/drawing/2015/9/8/chartex" xmlns:cx2="http://schemas.microsoft.com/office/drawing/2015/10/21/chartex" xmlns:cx3="http://schemas.microsoft.com/office/drawing/2016/5/9/chartex" xmlns:cx4="http://schemas.microsoft.com/office/drawing/2016/5/10/chartex" xmlns:cx5="http://schemas.microsoft.com/office/drawing/2016/5/11/chartex" xmlns:cx6="http://schemas.microsoft.com/office/drawing/2016/5/12/chartex" xmlns:cx7="http://schemas.microsoft.com/office/drawing/2016/5/13/chartex" xmlns:cx8="http://schemas.microsoft.com/office/drawing/2016/5/14/chartex" xmlns:mc="http://schemas.openxmlformats.org/markup-compatibility/2006" xmlns:aink="http://schemas.microsoft.com/office/drawing/2016/ink" xmlns:am3d="http://schemas.microsoft.com/office/drawing/2017/model3d" xmlns:o="urn:schemas-microsoft-com:office:office" xmlns:r="http://schemas.openxmlformats.org/officeDocument/2006/relationships" xmlns:m="http://schemas.openxmlformats.org/officeDocument/2006/math" xmlns:v="urn:schemas-microsoft-com:vml" xmlns:wp14="http://schemas.microsoft.com/office/word/2010/wordprocessingDrawing" xmlns:wp="http://schemas.openxmlformats.org/drawingml/2006/wordprocessingDrawing" xmlns:w10="urn:schemas-microsoft-com:office:word" xmlns:w="http://schemas.openxmlformats.org/wordprocessingml/2006/main" xmlns:w14="http://schemas.microsoft.com/office/word/2010/wordml" xmlns:w15="http://schemas.microsoft.com/office/word/2012/wordml" xmlns:w16cex="http://schemas.microsoft.com/office/word/2018/wordml/cex" xmlns:w16cid="http://schemas.microsoft.com/office/word/2016/wordml/cid" xmlns:w16="http://schemas.microsoft.com/office/word/2018/wordml" xmlns:w16sdtdh="http://schemas.microsoft.com/office/word/2020/wordml/sdtdatahash" xmlns:w16se="http://schemas.microsoft.com/office/word/2015/wordml/symex" xmlns:wpg="http://schemas.microsoft.com/office/word/2010/wordprocessingGroup" xmlns:wpi="http://schemas.microsoft.com/office/word/2010/wordprocessingInk" xmlns:wne="http://schemas.microsoft.com/office/word/2006/wordml" xmlns:wps="http://schemas.microsoft.com/office/word/2010/wordprocessingShape" mc:Ignorable="w14 w15 w16se w16cid w16 w16cex w16sdtdh wp14">
   <w:sdt>
     <w:sdtPr>
       <w:id w:val="-720901742"/>
@@ -2969,7 +2305,7 @@
 </file>
 
 <file path=word/footnotes.xml><?xml version="1.0" encoding="utf-8"?>
-<w:footnotes xmlns:wpc="http://schemas.microsoft.com/office/word/2010/wordprocessingCanvas" xmlns:cx="http://schemas.microsoft.com/office/drawing/2014/chartex" xmlns:cx1="http://schemas.microsoft.com/office/drawing/2015/9/8/chartex" xmlns:cx2="http://schemas.microsoft.com/office/drawing/2015/10/21/chartex" xmlns:cx3="http://schemas.microsoft.com/office/drawing/2016/5/9/chartex" xmlns:cx4="http://schemas.microsoft.com/office/drawing/2016/5/10/chartex" xmlns:cx5="http://schemas.microsoft.com/office/drawing/2016/5/11/chartex" xmlns:cx6="http://schemas.microsoft.com/office/drawing/2016/5/12/chartex" xmlns:cx7="http://schemas.microsoft.com/office/drawing/2016/5/13/chartex" xmlns:cx8="http://schemas.microsoft.com/office/drawing/2016/5/14/chartex" xmlns:mc="http://schemas.openxmlformats.org/markup-compatibility/2006" xmlns:aink="http://schemas.microsoft.com/office/drawing/2016/ink" xmlns:am3d="http://schemas.microsoft.com/office/drawing/2017/model3d" xmlns:o="urn:schemas-microsoft-com:office:office" xmlns:r="http://schemas.openxmlformats.org/officeDocument/2006/relationships" xmlns:m="http://schemas.openxmlformats.org/officeDocument/2006/math" xmlns:v="urn:schemas-microsoft-com:vml" xmlns:wp14="http://schemas.microsoft.com/office/word/2010/wordprocessingDrawing" xmlns:wp="http://schemas.openxmlformats.org/drawingml/2006/wordprocessingDrawing" xmlns:w10="urn:schemas-microsoft-com:office:word" xmlns:w="http://schemas.openxmlformats.org/wordprocessingml/2006/main" xmlns:w14="http://schemas.microsoft.com/office/word/2010/wordml" xmlns:w15="http://schemas.microsoft.com/office/word/2012/wordml" xmlns:w16cid="http://schemas.microsoft.com/office/word/2016/wordml/cid" xmlns:w16se="http://schemas.microsoft.com/office/word/2015/wordml/symex" xmlns:wpg="http://schemas.microsoft.com/office/word/2010/wordprocessingGroup" xmlns:wpi="http://schemas.microsoft.com/office/word/2010/wordprocessingInk" xmlns:wne="http://schemas.microsoft.com/office/word/2006/wordml" xmlns:wps="http://schemas.microsoft.com/office/word/2010/wordprocessingShape" mc:Ignorable="w14 w15 w16se w16cid wp14">
+<w:footnotes xmlns:wpc="http://schemas.microsoft.com/office/word/2010/wordprocessingCanvas" xmlns:cx="http://schemas.microsoft.com/office/drawing/2014/chartex" xmlns:cx1="http://schemas.microsoft.com/office/drawing/2015/9/8/chartex" xmlns:cx2="http://schemas.microsoft.com/office/drawing/2015/10/21/chartex" xmlns:cx3="http://schemas.microsoft.com/office/drawing/2016/5/9/chartex" xmlns:cx4="http://schemas.microsoft.com/office/drawing/2016/5/10/chartex" xmlns:cx5="http://schemas.microsoft.com/office/drawing/2016/5/11/chartex" xmlns:cx6="http://schemas.microsoft.com/office/drawing/2016/5/12/chartex" xmlns:cx7="http://schemas.microsoft.com/office/drawing/2016/5/13/chartex" xmlns:cx8="http://schemas.microsoft.com/office/drawing/2016/5/14/chartex" xmlns:mc="http://schemas.openxmlformats.org/markup-compatibility/2006" xmlns:aink="http://schemas.microsoft.com/office/drawing/2016/ink" xmlns:am3d="http://schemas.microsoft.com/office/drawing/2017/model3d" xmlns:o="urn:schemas-microsoft-com:office:office" xmlns:r="http://schemas.openxmlformats.org/officeDocument/2006/relationships" xmlns:m="http://schemas.openxmlformats.org/officeDocument/2006/math" xmlns:v="urn:schemas-microsoft-com:vml" xmlns:wp14="http://schemas.microsoft.com/office/word/2010/wordprocessingDrawing" xmlns:wp="http://schemas.openxmlformats.org/drawingml/2006/wordprocessingDrawing" xmlns:w10="urn:schemas-microsoft-com:office:word" xmlns:w="http://schemas.openxmlformats.org/wordprocessingml/2006/main" xmlns:w14="http://schemas.microsoft.com/office/word/2010/wordml" xmlns:w15="http://schemas.microsoft.com/office/word/2012/wordml" xmlns:w16cex="http://schemas.microsoft.com/office/word/2018/wordml/cex" xmlns:w16cid="http://schemas.microsoft.com/office/word/2016/wordml/cid" xmlns:w16="http://schemas.microsoft.com/office/word/2018/wordml" xmlns:w16sdtdh="http://schemas.microsoft.com/office/word/2020/wordml/sdtdatahash" xmlns:w16se="http://schemas.microsoft.com/office/word/2015/wordml/symex" xmlns:wpg="http://schemas.microsoft.com/office/word/2010/wordprocessingGroup" xmlns:wpi="http://schemas.microsoft.com/office/word/2010/wordprocessingInk" xmlns:wne="http://schemas.microsoft.com/office/word/2006/wordml" xmlns:wps="http://schemas.microsoft.com/office/word/2010/wordprocessingShape" mc:Ignorable="w14 w15 w16se w16cid w16 w16cex w16sdtdh wp14">
   <w:footnote w:type="separator" w:id="-1">
     <w:p>
       <w:pPr>
@@ -2994,7 +2330,7 @@
 </file>
 
 <file path=word/header1.xml><?xml version="1.0" encoding="utf-8"?>
-<w:hdr xmlns:wpc="http://schemas.microsoft.com/office/word/2010/wordprocessingCanvas" xmlns:cx="http://schemas.microsoft.com/office/drawing/2014/chartex" xmlns:cx1="http://schemas.microsoft.com/office/drawing/2015/9/8/chartex" xmlns:cx2="http://schemas.microsoft.com/office/drawing/2015/10/21/chartex" xmlns:cx3="http://schemas.microsoft.com/office/drawing/2016/5/9/chartex" xmlns:cx4="http://schemas.microsoft.com/office/drawing/2016/5/10/chartex" xmlns:cx5="http://schemas.microsoft.com/office/drawing/2016/5/11/chartex" xmlns:cx6="http://schemas.microsoft.com/office/drawing/2016/5/12/chartex" xmlns:cx7="http://schemas.microsoft.com/office/drawing/2016/5/13/chartex" xmlns:cx8="http://schemas.microsoft.com/office/drawing/2016/5/14/chartex" xmlns:mc="http://schemas.openxmlformats.org/markup-compatibility/2006" xmlns:aink="http://schemas.microsoft.com/office/drawing/2016/ink" xmlns:am3d="http://schemas.microsoft.com/office/drawing/2017/model3d" xmlns:o="urn:schemas-microsoft-com:office:office" xmlns:r="http://schemas.openxmlformats.org/officeDocument/2006/relationships" xmlns:m="http://schemas.openxmlformats.org/officeDocument/2006/math" xmlns:v="urn:schemas-microsoft-com:vml" xmlns:wp14="http://schemas.microsoft.com/office/word/2010/wordprocessingDrawing" xmlns:wp="http://schemas.openxmlformats.org/drawingml/2006/wordprocessingDrawing" xmlns:w10="urn:schemas-microsoft-com:office:word" xmlns:w="http://schemas.openxmlformats.org/wordprocessingml/2006/main" xmlns:w14="http://schemas.microsoft.com/office/word/2010/wordml" xmlns:w15="http://schemas.microsoft.com/office/word/2012/wordml" xmlns:w16cid="http://schemas.microsoft.com/office/word/2016/wordml/cid" xmlns:w16se="http://schemas.microsoft.com/office/word/2015/wordml/symex" xmlns:wpg="http://schemas.microsoft.com/office/word/2010/wordprocessingGroup" xmlns:wpi="http://schemas.microsoft.com/office/word/2010/wordprocessingInk" xmlns:wne="http://schemas.microsoft.com/office/word/2006/wordml" xmlns:wps="http://schemas.microsoft.com/office/word/2010/wordprocessingShape" mc:Ignorable="w14 w15 w16se w16cid wp14">
+<w:hdr xmlns:wpc="http://schemas.microsoft.com/office/word/2010/wordprocessingCanvas" xmlns:cx="http://schemas.microsoft.com/office/drawing/2014/chartex" xmlns:cx1="http://schemas.microsoft.com/office/drawing/2015/9/8/chartex" xmlns:cx2="http://schemas.microsoft.com/office/drawing/2015/10/21/chartex" xmlns:cx3="http://schemas.microsoft.com/office/drawing/2016/5/9/chartex" xmlns:cx4="http://schemas.microsoft.com/office/drawing/2016/5/10/chartex" xmlns:cx5="http://schemas.microsoft.com/office/drawing/2016/5/11/chartex" xmlns:cx6="http://schemas.microsoft.com/office/drawing/2016/5/12/chartex" xmlns:cx7="http://schemas.microsoft.com/office/drawing/2016/5/13/chartex" xmlns:cx8="http://schemas.microsoft.com/office/drawing/2016/5/14/chartex" xmlns:mc="http://schemas.openxmlformats.org/markup-compatibility/2006" xmlns:aink="http://schemas.microsoft.com/office/drawing/2016/ink" xmlns:am3d="http://schemas.microsoft.com/office/drawing/2017/model3d" xmlns:o="urn:schemas-microsoft-com:office:office" xmlns:r="http://schemas.openxmlformats.org/officeDocument/2006/relationships" xmlns:m="http://schemas.openxmlformats.org/officeDocument/2006/math" xmlns:v="urn:schemas-microsoft-com:vml" xmlns:wp14="http://schemas.microsoft.com/office/word/2010/wordprocessingDrawing" xmlns:wp="http://schemas.openxmlformats.org/drawingml/2006/wordprocessingDrawing" xmlns:w10="urn:schemas-microsoft-com:office:word" xmlns:w="http://schemas.openxmlformats.org/wordprocessingml/2006/main" xmlns:w14="http://schemas.microsoft.com/office/word/2010/wordml" xmlns:w15="http://schemas.microsoft.com/office/word/2012/wordml" xmlns:w16cex="http://schemas.microsoft.com/office/word/2018/wordml/cex" xmlns:w16cid="http://schemas.microsoft.com/office/word/2016/wordml/cid" xmlns:w16="http://schemas.microsoft.com/office/word/2018/wordml" xmlns:w16sdtdh="http://schemas.microsoft.com/office/word/2020/wordml/sdtdatahash" xmlns:w16se="http://schemas.microsoft.com/office/word/2015/wordml/symex" xmlns:wpg="http://schemas.microsoft.com/office/word/2010/wordprocessingGroup" xmlns:wpi="http://schemas.microsoft.com/office/word/2010/wordprocessingInk" xmlns:wne="http://schemas.microsoft.com/office/word/2006/wordml" xmlns:wps="http://schemas.microsoft.com/office/word/2010/wordprocessingShape" mc:Ignorable="w14 w15 w16se w16cid w16 w16cex w16sdtdh wp14">
   <w:p>
     <w:pPr>
       <w:pStyle w:val="Header"/>
@@ -3015,7 +2351,7 @@
 </file>
 
 <file path=word/numbering.xml><?xml version="1.0" encoding="utf-8"?>
-<w:numbering xmlns:wpc="http://schemas.microsoft.com/office/word/2010/wordprocessingCanvas" xmlns:cx="http://schemas.microsoft.com/office/drawing/2014/chartex" xmlns:cx1="http://schemas.microsoft.com/office/drawing/2015/9/8/chartex" xmlns:cx2="http://schemas.microsoft.com/office/drawing/2015/10/21/chartex" xmlns:cx3="http://schemas.microsoft.com/office/drawing/2016/5/9/chartex" xmlns:cx4="http://schemas.microsoft.com/office/drawing/2016/5/10/chartex" xmlns:cx5="http://schemas.microsoft.com/office/drawing/2016/5/11/chartex" xmlns:cx6="http://schemas.microsoft.com/office/drawing/2016/5/12/chartex" xmlns:cx7="http://schemas.microsoft.com/office/drawing/2016/5/13/chartex" xmlns:cx8="http://schemas.microsoft.com/office/drawing/2016/5/14/chartex" xmlns:mc="http://schemas.openxmlformats.org/markup-compatibility/2006" xmlns:aink="http://schemas.microsoft.com/office/drawing/2016/ink" xmlns:am3d="http://schemas.microsoft.com/office/drawing/2017/model3d" xmlns:o="urn:schemas-microsoft-com:office:office" xmlns:r="http://schemas.openxmlformats.org/officeDocument/2006/relationships" xmlns:m="http://schemas.openxmlformats.org/officeDocument/2006/math" xmlns:v="urn:schemas-microsoft-com:vml" xmlns:wp14="http://schemas.microsoft.com/office/word/2010/wordprocessingDrawing" xmlns:wp="http://schemas.openxmlformats.org/drawingml/2006/wordprocessingDrawing" xmlns:w10="urn:schemas-microsoft-com:office:word" xmlns:w="http://schemas.openxmlformats.org/wordprocessingml/2006/main" xmlns:w14="http://schemas.microsoft.com/office/word/2010/wordml" xmlns:w15="http://schemas.microsoft.com/office/word/2012/wordml" xmlns:w16cid="http://schemas.microsoft.com/office/word/2016/wordml/cid" xmlns:w16se="http://schemas.microsoft.com/office/word/2015/wordml/symex" xmlns:wpg="http://schemas.microsoft.com/office/word/2010/wordprocessingGroup" xmlns:wpi="http://schemas.microsoft.com/office/word/2010/wordprocessingInk" xmlns:wne="http://schemas.microsoft.com/office/word/2006/wordml" xmlns:wps="http://schemas.microsoft.com/office/word/2010/wordprocessingShape" mc:Ignorable="w14 w15 w16se w16cid wp14">
+<w:numbering xmlns:wpc="http://schemas.microsoft.com/office/word/2010/wordprocessingCanvas" xmlns:cx="http://schemas.microsoft.com/office/drawing/2014/chartex" xmlns:cx1="http://schemas.microsoft.com/office/drawing/2015/9/8/chartex" xmlns:cx2="http://schemas.microsoft.com/office/drawing/2015/10/21/chartex" xmlns:cx3="http://schemas.microsoft.com/office/drawing/2016/5/9/chartex" xmlns:cx4="http://schemas.microsoft.com/office/drawing/2016/5/10/chartex" xmlns:cx5="http://schemas.microsoft.com/office/drawing/2016/5/11/chartex" xmlns:cx6="http://schemas.microsoft.com/office/drawing/2016/5/12/chartex" xmlns:cx7="http://schemas.microsoft.com/office/drawing/2016/5/13/chartex" xmlns:cx8="http://schemas.microsoft.com/office/drawing/2016/5/14/chartex" xmlns:mc="http://schemas.openxmlformats.org/markup-compatibility/2006" xmlns:aink="http://schemas.microsoft.com/office/drawing/2016/ink" xmlns:am3d="http://schemas.microsoft.com/office/drawing/2017/model3d" xmlns:o="urn:schemas-microsoft-com:office:office" xmlns:r="http://schemas.openxmlformats.org/officeDocument/2006/relationships" xmlns:m="http://schemas.openxmlformats.org/officeDocument/2006/math" xmlns:v="urn:schemas-microsoft-com:vml" xmlns:wp14="http://schemas.microsoft.com/office/word/2010/wordprocessingDrawing" xmlns:wp="http://schemas.openxmlformats.org/drawingml/2006/wordprocessingDrawing" xmlns:w10="urn:schemas-microsoft-com:office:word" xmlns:w="http://schemas.openxmlformats.org/wordprocessingml/2006/main" xmlns:w14="http://schemas.microsoft.com/office/word/2010/wordml" xmlns:w15="http://schemas.microsoft.com/office/word/2012/wordml" xmlns:w16cex="http://schemas.microsoft.com/office/word/2018/wordml/cex" xmlns:w16cid="http://schemas.microsoft.com/office/word/2016/wordml/cid" xmlns:w16="http://schemas.microsoft.com/office/word/2018/wordml" xmlns:w16sdtdh="http://schemas.microsoft.com/office/word/2020/wordml/sdtdatahash" xmlns:w16se="http://schemas.microsoft.com/office/word/2015/wordml/symex" xmlns:wpg="http://schemas.microsoft.com/office/word/2010/wordprocessingGroup" xmlns:wpi="http://schemas.microsoft.com/office/word/2010/wordprocessingInk" xmlns:wne="http://schemas.microsoft.com/office/word/2006/wordml" xmlns:wps="http://schemas.microsoft.com/office/word/2010/wordprocessingShape" mc:Ignorable="w14 w15 w16se w16cid w16 w16cex w16sdtdh wp14">
   <w:abstractNum w:abstractNumId="0" w15:restartNumberingAfterBreak="0">
     <w:nsid w:val="31A00015"/>
     <w:multiLevelType w:val="hybridMultilevel"/>
@@ -3600,7 +2936,7 @@
 </file>
 
 <file path=word/styles.xml><?xml version="1.0" encoding="utf-8"?>
-<w:styles xmlns:mc="http://schemas.openxmlformats.org/markup-compatibility/2006" xmlns:r="http://schemas.openxmlformats.org/officeDocument/2006/relationships" xmlns:w="http://schemas.openxmlformats.org/wordprocessingml/2006/main" xmlns:w14="http://schemas.microsoft.com/office/word/2010/wordml" xmlns:w15="http://schemas.microsoft.com/office/word/2012/wordml" xmlns:w16cid="http://schemas.microsoft.com/office/word/2016/wordml/cid" xmlns:w16se="http://schemas.microsoft.com/office/word/2015/wordml/symex" mc:Ignorable="w14 w15 w16se w16cid">
+<w:styles xmlns:mc="http://schemas.openxmlformats.org/markup-compatibility/2006" xmlns:r="http://schemas.openxmlformats.org/officeDocument/2006/relationships" xmlns:w="http://schemas.openxmlformats.org/wordprocessingml/2006/main" xmlns:w14="http://schemas.microsoft.com/office/word/2010/wordml" xmlns:w15="http://schemas.microsoft.com/office/word/2012/wordml" xmlns:w16cex="http://schemas.microsoft.com/office/word/2018/wordml/cex" xmlns:w16cid="http://schemas.microsoft.com/office/word/2016/wordml/cid" xmlns:w16="http://schemas.microsoft.com/office/word/2018/wordml" xmlns:w16sdtdh="http://schemas.microsoft.com/office/word/2020/wordml/sdtdatahash" xmlns:w16se="http://schemas.microsoft.com/office/word/2015/wordml/symex" mc:Ignorable="w14 w15 w16se w16cid w16 w16cex w16sdtdh">
   <w:docDefaults>
     <w:rPrDefault>
       <w:rPr>
@@ -3614,7 +2950,7 @@
       </w:pPr>
     </w:pPrDefault>
   </w:docDefaults>
-  <w:latentStyles w:defLockedState="0" w:defUIPriority="99" w:defSemiHidden="0" w:defUnhideWhenUsed="0" w:defQFormat="0" w:count="375">
+  <w:latentStyles w:defLockedState="0" w:defUIPriority="99" w:defSemiHidden="0" w:defUnhideWhenUsed="0" w:defQFormat="0" w:count="376">
     <w:lsdException w:name="Normal" w:uiPriority="0" w:qFormat="1"/>
     <w:lsdException w:name="heading 1" w:uiPriority="9" w:qFormat="1"/>
     <w:lsdException w:name="heading 2" w:semiHidden="1" w:uiPriority="9" w:unhideWhenUsed="1" w:qFormat="1"/>
@@ -3720,7 +3056,6 @@
     <w:lsdException w:name="HTML Sample" w:semiHidden="1" w:unhideWhenUsed="1"/>
     <w:lsdException w:name="HTML Typewriter" w:semiHidden="1" w:unhideWhenUsed="1"/>
     <w:lsdException w:name="HTML Variable" w:semiHidden="1" w:unhideWhenUsed="1"/>
-    <w:lsdException w:name="Normal Table" w:semiHidden="1" w:unhideWhenUsed="1"/>
     <w:lsdException w:name="annotation subject" w:semiHidden="1" w:unhideWhenUsed="1"/>
     <w:lsdException w:name="No List" w:semiHidden="1" w:unhideWhenUsed="1"/>
     <w:lsdException w:name="Outline List 1" w:semiHidden="1" w:unhideWhenUsed="1"/>
@@ -3767,10 +3102,8 @@
     <w:lsdException w:name="Table Subtle 2" w:semiHidden="1" w:unhideWhenUsed="1"/>
     <w:lsdException w:name="Table Web 1" w:semiHidden="1" w:unhideWhenUsed="1"/>
     <w:lsdException w:name="Table Web 2" w:semiHidden="1" w:unhideWhenUsed="1"/>
-    <w:lsdException w:name="Table Web 3" w:semiHidden="1" w:unhideWhenUsed="1"/>
     <w:lsdException w:name="Balloon Text" w:semiHidden="1" w:unhideWhenUsed="1"/>
     <w:lsdException w:name="Table Grid" w:uiPriority="39"/>
-    <w:lsdException w:name="Table Theme" w:semiHidden="1" w:unhideWhenUsed="1"/>
     <w:lsdException w:name="Placeholder Text" w:semiHidden="1"/>
     <w:lsdException w:name="No Spacing" w:uiPriority="1" w:qFormat="1"/>
     <w:lsdException w:name="Light Shading" w:uiPriority="60"/>
@@ -3990,6 +3323,7 @@
     <w:lsdException w:name="Smart Hyperlink" w:semiHidden="1" w:unhideWhenUsed="1"/>
     <w:lsdException w:name="Hashtag" w:semiHidden="1" w:unhideWhenUsed="1"/>
     <w:lsdException w:name="Unresolved Mention" w:semiHidden="1" w:unhideWhenUsed="1"/>
+    <w:lsdException w:name="Smart Link" w:semiHidden="1" w:unhideWhenUsed="1"/>
   </w:latentStyles>
   <w:style w:type="paragraph" w:default="1" w:styleId="Normal">
     <w:name w:val="Normal"/>

</xml_diff>

<commit_message>
added project plan section
</commit_message>
<xml_diff>
--- a/Deliverable 2/Sys_Dev_Deliverable02.docx
+++ b/Deliverable 2/Sys_Dev_Deliverable02.docx
@@ -2074,23 +2074,7 @@
           <w:sz w:val="24"/>
           <w:szCs w:val="24"/>
         </w:rPr>
-        <w:t xml:space="preserve">Will the website be responsive (fits to different types of </w:t>
-      </w:r>
-      <w:r>
-        <w:rPr>
-          <w:rFonts w:ascii="Times New Roman" w:hAnsi="Times New Roman" w:cs="Times New Roman"/>
-          <w:sz w:val="24"/>
-          <w:szCs w:val="24"/>
-        </w:rPr>
-        <w:t>screens</w:t>
-      </w:r>
-      <w:r>
-        <w:rPr>
-          <w:rFonts w:ascii="Times New Roman" w:hAnsi="Times New Roman" w:cs="Times New Roman"/>
-          <w:sz w:val="24"/>
-          <w:szCs w:val="24"/>
-        </w:rPr>
-        <w:t>)</w:t>
+        <w:t>Will the website be responsive (fits to different types of screens)</w:t>
       </w:r>
       <w:r>
         <w:rPr>
@@ -2622,13 +2606,15 @@
           <w:rFonts w:ascii="Times New Roman" w:hAnsi="Times New Roman" w:cs="Times New Roman"/>
           <w:sz w:val="24"/>
           <w:szCs w:val="24"/>
-        </w:rPr>
-      </w:pPr>
-      <w:r>
-        <w:rPr>
-          <w:rFonts w:ascii="Times New Roman" w:hAnsi="Times New Roman" w:cs="Times New Roman"/>
-          <w:sz w:val="24"/>
-          <w:szCs w:val="24"/>
+          <w:lang w:val="fr-FR"/>
+        </w:rPr>
+      </w:pPr>
+      <w:r>
+        <w:rPr>
+          <w:rFonts w:ascii="Times New Roman" w:hAnsi="Times New Roman" w:cs="Times New Roman"/>
+          <w:sz w:val="24"/>
+          <w:szCs w:val="24"/>
+          <w:lang w:val="fr-FR"/>
         </w:rPr>
         <w:t xml:space="preserve">12. </w:t>
       </w:r>
@@ -2637,6 +2623,7 @@
           <w:rFonts w:ascii="Times New Roman" w:hAnsi="Times New Roman" w:cs="Times New Roman"/>
           <w:sz w:val="24"/>
           <w:szCs w:val="24"/>
+          <w:lang w:val="fr-FR"/>
         </w:rPr>
         <w:t>Contact Page</w:t>
       </w:r>
@@ -2648,6 +2635,7 @@
           <w:rFonts w:ascii="Times New Roman" w:hAnsi="Times New Roman" w:cs="Times New Roman"/>
           <w:sz w:val="24"/>
           <w:szCs w:val="24"/>
+          <w:lang w:val="fr-FR"/>
         </w:rPr>
       </w:pPr>
     </w:p>
@@ -2658,13 +2646,15 @@
           <w:rFonts w:ascii="Times New Roman" w:hAnsi="Times New Roman" w:cs="Times New Roman"/>
           <w:sz w:val="24"/>
           <w:szCs w:val="24"/>
-        </w:rPr>
-      </w:pPr>
-      <w:r>
-        <w:rPr>
-          <w:rFonts w:ascii="Times New Roman" w:hAnsi="Times New Roman" w:cs="Times New Roman"/>
-          <w:sz w:val="24"/>
-          <w:szCs w:val="24"/>
+          <w:lang w:val="fr-FR"/>
+        </w:rPr>
+      </w:pPr>
+      <w:r>
+        <w:rPr>
+          <w:rFonts w:ascii="Times New Roman" w:hAnsi="Times New Roman" w:cs="Times New Roman"/>
+          <w:sz w:val="24"/>
+          <w:szCs w:val="24"/>
+          <w:lang w:val="fr-FR"/>
         </w:rPr>
         <w:t xml:space="preserve">13. </w:t>
       </w:r>
@@ -2673,6 +2663,7 @@
           <w:rFonts w:ascii="Times New Roman" w:hAnsi="Times New Roman" w:cs="Times New Roman"/>
           <w:sz w:val="24"/>
           <w:szCs w:val="24"/>
+          <w:lang w:val="fr-FR"/>
         </w:rPr>
         <w:t>Home Page</w:t>
       </w:r>
@@ -2684,6 +2675,7 @@
           <w:rFonts w:ascii="Times New Roman" w:hAnsi="Times New Roman" w:cs="Times New Roman"/>
           <w:sz w:val="24"/>
           <w:szCs w:val="24"/>
+          <w:lang w:val="fr-FR"/>
         </w:rPr>
       </w:pPr>
     </w:p>
@@ -2694,23 +2686,37 @@
           <w:rFonts w:ascii="Times New Roman" w:hAnsi="Times New Roman" w:cs="Times New Roman"/>
           <w:sz w:val="24"/>
           <w:szCs w:val="24"/>
-        </w:rPr>
-      </w:pPr>
-      <w:r>
-        <w:rPr>
-          <w:rFonts w:ascii="Times New Roman" w:hAnsi="Times New Roman" w:cs="Times New Roman"/>
-          <w:sz w:val="24"/>
-          <w:szCs w:val="24"/>
+          <w:lang w:val="fr-FR"/>
+        </w:rPr>
+      </w:pPr>
+      <w:r>
+        <w:rPr>
+          <w:rFonts w:ascii="Times New Roman" w:hAnsi="Times New Roman" w:cs="Times New Roman"/>
+          <w:sz w:val="24"/>
+          <w:szCs w:val="24"/>
+          <w:lang w:val="fr-FR"/>
         </w:rPr>
         <w:t xml:space="preserve">14. </w:t>
       </w:r>
-      <w:r>
-        <w:rPr>
-          <w:rFonts w:ascii="Times New Roman" w:hAnsi="Times New Roman" w:cs="Times New Roman"/>
-          <w:sz w:val="24"/>
-          <w:szCs w:val="24"/>
-        </w:rPr>
-        <w:t>Reservation Page</w:t>
+      <w:proofErr w:type="spellStart"/>
+      <w:r>
+        <w:rPr>
+          <w:rFonts w:ascii="Times New Roman" w:hAnsi="Times New Roman" w:cs="Times New Roman"/>
+          <w:sz w:val="24"/>
+          <w:szCs w:val="24"/>
+          <w:lang w:val="fr-FR"/>
+        </w:rPr>
+        <w:t>Reservation</w:t>
+      </w:r>
+      <w:proofErr w:type="spellEnd"/>
+      <w:r>
+        <w:rPr>
+          <w:rFonts w:ascii="Times New Roman" w:hAnsi="Times New Roman" w:cs="Times New Roman"/>
+          <w:sz w:val="24"/>
+          <w:szCs w:val="24"/>
+          <w:lang w:val="fr-FR"/>
+        </w:rPr>
+        <w:t xml:space="preserve"> Page</w:t>
       </w:r>
     </w:p>
     <w:p>
@@ -2974,6 +2980,45 @@
         </w:rPr>
         <w:t>Big</w:t>
       </w:r>
+    </w:p>
+    <w:p>
+      <w:pPr>
+        <w:rPr>
+          <w:rFonts w:ascii="Times New Roman" w:hAnsi="Times New Roman" w:cs="Times New Roman"/>
+        </w:rPr>
+      </w:pPr>
+      <w:r>
+        <w:rPr>
+          <w:rFonts w:ascii="Times New Roman" w:hAnsi="Times New Roman" w:cs="Times New Roman"/>
+        </w:rPr>
+        <w:br w:type="page"/>
+      </w:r>
+    </w:p>
+    <w:p>
+      <w:pPr>
+        <w:pStyle w:val="Heading1"/>
+        <w:jc w:val="center"/>
+        <w:rPr>
+          <w:rFonts w:ascii="Times New Roman" w:hAnsi="Times New Roman" w:cs="Times New Roman"/>
+        </w:rPr>
+      </w:pPr>
+      <w:r>
+        <w:rPr>
+          <w:rFonts w:ascii="Times New Roman" w:hAnsi="Times New Roman" w:cs="Times New Roman"/>
+        </w:rPr>
+        <w:lastRenderedPageBreak/>
+        <w:t>Project Plan</w:t>
+      </w:r>
+    </w:p>
+    <w:p>
+      <w:pPr>
+        <w:pBdr>
+          <w:bottom w:val="single" w:sz="6" w:space="1" w:color="auto"/>
+        </w:pBdr>
+        <w:rPr>
+          <w:rFonts w:ascii="Times New Roman" w:hAnsi="Times New Roman" w:cs="Times New Roman"/>
+        </w:rPr>
+      </w:pPr>
     </w:p>
     <w:p>
       <w:pPr>
@@ -5492,6 +5537,7 @@
   <w:style w:type="character" w:default="1" w:styleId="DefaultParagraphFont">
     <w:name w:val="Default Paragraph Font"/>
     <w:uiPriority w:val="1"/>
+    <w:semiHidden/>
     <w:unhideWhenUsed/>
   </w:style>
   <w:style w:type="table" w:default="1" w:styleId="TableNormal">

</xml_diff>

<commit_message>
Business domain and references done
</commit_message>
<xml_diff>
--- a/Deliverable 2/Sys_Dev_Deliverable02.docx
+++ b/Deliverable 2/Sys_Dev_Deliverable02.docx
@@ -1,6 +1,6 @@
 
 <file path=word/document.xml><?xml version="1.0" encoding="utf-8"?>
-<w:document xmlns:wpc="http://schemas.microsoft.com/office/word/2010/wordprocessingCanvas" xmlns:cx="http://schemas.microsoft.com/office/drawing/2014/chartex" xmlns:cx1="http://schemas.microsoft.com/office/drawing/2015/9/8/chartex" xmlns:cx2="http://schemas.microsoft.com/office/drawing/2015/10/21/chartex" xmlns:cx3="http://schemas.microsoft.com/office/drawing/2016/5/9/chartex" xmlns:cx4="http://schemas.microsoft.com/office/drawing/2016/5/10/chartex" xmlns:cx5="http://schemas.microsoft.com/office/drawing/2016/5/11/chartex" xmlns:cx6="http://schemas.microsoft.com/office/drawing/2016/5/12/chartex" xmlns:cx7="http://schemas.microsoft.com/office/drawing/2016/5/13/chartex" xmlns:cx8="http://schemas.microsoft.com/office/drawing/2016/5/14/chartex" xmlns:mc="http://schemas.openxmlformats.org/markup-compatibility/2006" xmlns:aink="http://schemas.microsoft.com/office/drawing/2016/ink" xmlns:am3d="http://schemas.microsoft.com/office/drawing/2017/model3d" xmlns:o="urn:schemas-microsoft-com:office:office" xmlns:r="http://schemas.openxmlformats.org/officeDocument/2006/relationships" xmlns:m="http://schemas.openxmlformats.org/officeDocument/2006/math" xmlns:v="urn:schemas-microsoft-com:vml" xmlns:wp14="http://schemas.microsoft.com/office/word/2010/wordprocessingDrawing" xmlns:wp="http://schemas.openxmlformats.org/drawingml/2006/wordprocessingDrawing" xmlns:w10="urn:schemas-microsoft-com:office:word" xmlns:w="http://schemas.openxmlformats.org/wordprocessingml/2006/main" xmlns:w14="http://schemas.microsoft.com/office/word/2010/wordml" xmlns:w15="http://schemas.microsoft.com/office/word/2012/wordml" xmlns:w16cex="http://schemas.microsoft.com/office/word/2018/wordml/cex" xmlns:w16cid="http://schemas.microsoft.com/office/word/2016/wordml/cid" xmlns:w16="http://schemas.microsoft.com/office/word/2018/wordml" xmlns:w16sdtdh="http://schemas.microsoft.com/office/word/2020/wordml/sdtdatahash" xmlns:w16se="http://schemas.microsoft.com/office/word/2015/wordml/symex" xmlns:wpg="http://schemas.microsoft.com/office/word/2010/wordprocessingGroup" xmlns:wpi="http://schemas.microsoft.com/office/word/2010/wordprocessingInk" xmlns:wne="http://schemas.microsoft.com/office/word/2006/wordml" xmlns:wps="http://schemas.microsoft.com/office/word/2010/wordprocessingShape" mc:Ignorable="w14 w15 w16se w16cid w16 w16cex w16sdtdh wp14">
+<w:document xmlns:wpc="http://schemas.microsoft.com/office/word/2010/wordprocessingCanvas" xmlns:cx="http://schemas.microsoft.com/office/drawing/2014/chartex" xmlns:cx1="http://schemas.microsoft.com/office/drawing/2015/9/8/chartex" xmlns:cx2="http://schemas.microsoft.com/office/drawing/2015/10/21/chartex" xmlns:cx3="http://schemas.microsoft.com/office/drawing/2016/5/9/chartex" xmlns:cx4="http://schemas.microsoft.com/office/drawing/2016/5/10/chartex" xmlns:cx5="http://schemas.microsoft.com/office/drawing/2016/5/11/chartex" xmlns:cx6="http://schemas.microsoft.com/office/drawing/2016/5/12/chartex" xmlns:cx7="http://schemas.microsoft.com/office/drawing/2016/5/13/chartex" xmlns:cx8="http://schemas.microsoft.com/office/drawing/2016/5/14/chartex" xmlns:mc="http://schemas.openxmlformats.org/markup-compatibility/2006" xmlns:aink="http://schemas.microsoft.com/office/drawing/2016/ink" xmlns:am3d="http://schemas.microsoft.com/office/drawing/2017/model3d" xmlns:o="urn:schemas-microsoft-com:office:office" xmlns:oel="http://schemas.microsoft.com/office/2019/extlst" xmlns:r="http://schemas.openxmlformats.org/officeDocument/2006/relationships" xmlns:m="http://schemas.openxmlformats.org/officeDocument/2006/math" xmlns:v="urn:schemas-microsoft-com:vml" xmlns:wp14="http://schemas.microsoft.com/office/word/2010/wordprocessingDrawing" xmlns:wp="http://schemas.openxmlformats.org/drawingml/2006/wordprocessingDrawing" xmlns:w10="urn:schemas-microsoft-com:office:word" xmlns:w="http://schemas.openxmlformats.org/wordprocessingml/2006/main" xmlns:w14="http://schemas.microsoft.com/office/word/2010/wordml" xmlns:w15="http://schemas.microsoft.com/office/word/2012/wordml" xmlns:w16cex="http://schemas.microsoft.com/office/word/2018/wordml/cex" xmlns:w16cid="http://schemas.microsoft.com/office/word/2016/wordml/cid" xmlns:w16="http://schemas.microsoft.com/office/word/2018/wordml" xmlns:w16du="http://schemas.microsoft.com/office/word/2023/wordml/word16du" xmlns:w16sdtdh="http://schemas.microsoft.com/office/word/2020/wordml/sdtdatahash" xmlns:w16se="http://schemas.microsoft.com/office/word/2015/wordml/symex" xmlns:wpg="http://schemas.microsoft.com/office/word/2010/wordprocessingGroup" xmlns:wpi="http://schemas.microsoft.com/office/word/2010/wordprocessingInk" xmlns:wne="http://schemas.microsoft.com/office/word/2006/wordml" xmlns:wps="http://schemas.microsoft.com/office/word/2010/wordprocessingShape" mc:Ignorable="w14 w15 w16se w16cid w16 w16cex w16sdtdh w16du wp14">
   <w:body>
     <w:p>
       <w:pPr>
@@ -341,19 +341,8 @@
           <w:spacing w:val="-2"/>
           <w:lang w:val="fr-CA"/>
         </w:rPr>
-        <w:t xml:space="preserve">Gennaro </w:t>
-      </w:r>
-      <w:proofErr w:type="spellStart"/>
-      <w:r>
-        <w:rPr>
-          <w:rFonts w:ascii="Times New Roman" w:hAnsi="Times New Roman" w:cs="Times New Roman"/>
-          <w:color w:val="0D0D0D"/>
-          <w:spacing w:val="-2"/>
-          <w:lang w:val="fr-CA"/>
-        </w:rPr>
-        <w:t>Finelli</w:t>
-      </w:r>
-      <w:proofErr w:type="spellEnd"/>
+        <w:t>Gennaro Finelli</w:t>
+      </w:r>
     </w:p>
     <w:p>
       <w:pPr>
@@ -375,27 +364,7 @@
           <w:spacing w:val="-2"/>
           <w:lang w:val="fr-CA"/>
         </w:rPr>
-        <w:t xml:space="preserve">Mohammed </w:t>
-      </w:r>
-      <w:proofErr w:type="spellStart"/>
-      <w:r>
-        <w:rPr>
-          <w:rFonts w:ascii="Times New Roman" w:hAnsi="Times New Roman" w:cs="Times New Roman"/>
-          <w:color w:val="0D0D0D"/>
-          <w:spacing w:val="-2"/>
-          <w:lang w:val="fr-CA"/>
-        </w:rPr>
-        <w:t>Hosein</w:t>
-      </w:r>
-      <w:proofErr w:type="spellEnd"/>
-      <w:r>
-        <w:rPr>
-          <w:rFonts w:ascii="Times New Roman" w:hAnsi="Times New Roman" w:cs="Times New Roman"/>
-          <w:color w:val="0D0D0D"/>
-          <w:spacing w:val="-2"/>
-          <w:lang w:val="fr-CA"/>
-        </w:rPr>
-        <w:t xml:space="preserve"> Ali</w:t>
+        <w:t>Mohammed Hosein Ali</w:t>
       </w:r>
     </w:p>
     <w:p>
@@ -502,17 +471,8 @@
           <w:rFonts w:ascii="Times New Roman" w:hAnsi="Times New Roman" w:cs="Times New Roman"/>
           <w:color w:val="0D0D0D"/>
         </w:rPr>
-        <w:t xml:space="preserve">In collaboration with </w:t>
-      </w:r>
-      <w:proofErr w:type="spellStart"/>
-      <w:r>
-        <w:rPr>
-          <w:rFonts w:ascii="Times New Roman" w:hAnsi="Times New Roman" w:cs="Times New Roman"/>
-          <w:color w:val="0D0D0D"/>
-        </w:rPr>
-        <w:t>CyberStation</w:t>
-      </w:r>
-      <w:proofErr w:type="spellEnd"/>
+        <w:t>In collaboration with CyberStation</w:t>
+      </w:r>
     </w:p>
     <w:p>
       <w:pPr>
@@ -1601,13 +1561,7 @@
     </w:p>
     <w:sdt>
       <w:sdtPr>
-        <w:rPr>
-          <w:rFonts w:ascii="Times New Roman" w:eastAsiaTheme="minorEastAsia" w:hAnsi="Times New Roman" w:cs="Times New Roman"/>
-          <w:color w:val="auto"/>
-          <w:sz w:val="20"/>
-          <w:szCs w:val="20"/>
-        </w:rPr>
-        <w:id w:val="33163856"/>
+        <w:id w:val="180402239"/>
         <w:docPartObj>
           <w:docPartGallery w:val="Table of Contents"/>
           <w:docPartUnique/>
@@ -1615,9 +1569,13 @@
       </w:sdtPr>
       <w:sdtEndPr>
         <w:rPr>
+          <w:rFonts w:asciiTheme="minorHAnsi" w:eastAsiaTheme="minorEastAsia" w:hAnsiTheme="minorHAnsi" w:cstheme="minorBidi"/>
           <w:b/>
           <w:bCs/>
           <w:noProof/>
+          <w:color w:val="auto"/>
+          <w:sz w:val="20"/>
+          <w:szCs w:val="20"/>
         </w:rPr>
       </w:sdtEndPr>
       <w:sdtContent>
@@ -1632,15 +1590,730 @@
             <w:rPr>
               <w:rFonts w:ascii="Times New Roman" w:hAnsi="Times New Roman" w:cs="Times New Roman"/>
             </w:rPr>
-            <w:t>Contents</w:t>
+            <w:t>Table of Contents</w:t>
           </w:r>
         </w:p>
         <w:p>
           <w:pPr>
+            <w:pStyle w:val="TOC1"/>
+            <w:tabs>
+              <w:tab w:val="right" w:leader="dot" w:pos="9350"/>
+            </w:tabs>
+            <w:rPr>
+              <w:rFonts w:cstheme="minorBidi"/>
+              <w:b w:val="0"/>
+              <w:bCs w:val="0"/>
+              <w:i w:val="0"/>
+              <w:iCs w:val="0"/>
+              <w:noProof/>
+              <w:kern w:val="2"/>
+              <w:lang w:val="en-CA"/>
+              <w14:ligatures w14:val="standardContextual"/>
+            </w:rPr>
+          </w:pPr>
+          <w:r>
+            <w:rPr>
+              <w:rFonts w:ascii="Times New Roman" w:hAnsi="Times New Roman" w:cs="Times New Roman"/>
+              <w:b w:val="0"/>
+              <w:bCs w:val="0"/>
+            </w:rPr>
+            <w:fldChar w:fldCharType="begin"/>
+          </w:r>
+          <w:r>
             <w:rPr>
               <w:rFonts w:ascii="Times New Roman" w:hAnsi="Times New Roman" w:cs="Times New Roman"/>
             </w:rPr>
+            <w:instrText xml:space="preserve"> TOC \o "1-3" \h \z \u </w:instrText>
+          </w:r>
+          <w:r>
+            <w:rPr>
+              <w:rFonts w:ascii="Times New Roman" w:hAnsi="Times New Roman" w:cs="Times New Roman"/>
+              <w:b w:val="0"/>
+              <w:bCs w:val="0"/>
+            </w:rPr>
+            <w:fldChar w:fldCharType="separate"/>
+          </w:r>
+          <w:hyperlink w:anchor="_Toc176969772" w:history="1">
+            <w:r>
+              <w:rPr>
+                <w:rStyle w:val="Hyperlink"/>
+                <w:rFonts w:ascii="Times New Roman" w:hAnsi="Times New Roman" w:cs="Times New Roman"/>
+                <w:noProof/>
+              </w:rPr>
+              <w:t>Executive Overview</w:t>
+            </w:r>
+            <w:r>
+              <w:rPr>
+                <w:noProof/>
+                <w:webHidden/>
+              </w:rPr>
+              <w:tab/>
+            </w:r>
+            <w:r>
+              <w:rPr>
+                <w:noProof/>
+                <w:webHidden/>
+              </w:rPr>
+              <w:fldChar w:fldCharType="begin"/>
+            </w:r>
+            <w:r>
+              <w:rPr>
+                <w:noProof/>
+                <w:webHidden/>
+              </w:rPr>
+              <w:instrText xml:space="preserve"> PAGEREF _Toc176969772 \h </w:instrText>
+            </w:r>
+            <w:r>
+              <w:rPr>
+                <w:noProof/>
+                <w:webHidden/>
+              </w:rPr>
+            </w:r>
+            <w:r>
+              <w:rPr>
+                <w:noProof/>
+                <w:webHidden/>
+              </w:rPr>
+              <w:fldChar w:fldCharType="separate"/>
+            </w:r>
+            <w:r>
+              <w:rPr>
+                <w:noProof/>
+                <w:webHidden/>
+              </w:rPr>
+              <w:t>3</w:t>
+            </w:r>
+            <w:r>
+              <w:rPr>
+                <w:noProof/>
+                <w:webHidden/>
+              </w:rPr>
+              <w:fldChar w:fldCharType="end"/>
+            </w:r>
+          </w:hyperlink>
+        </w:p>
+        <w:p>
+          <w:pPr>
+            <w:pStyle w:val="TOC1"/>
+            <w:tabs>
+              <w:tab w:val="right" w:leader="dot" w:pos="9350"/>
+            </w:tabs>
+            <w:rPr>
+              <w:rFonts w:cstheme="minorBidi"/>
+              <w:b w:val="0"/>
+              <w:bCs w:val="0"/>
+              <w:i w:val="0"/>
+              <w:iCs w:val="0"/>
+              <w:noProof/>
+              <w:kern w:val="2"/>
+              <w:lang w:val="en-CA"/>
+              <w14:ligatures w14:val="standardContextual"/>
+            </w:rPr>
           </w:pPr>
+          <w:hyperlink w:anchor="_Toc176969773" w:history="1">
+            <w:r>
+              <w:rPr>
+                <w:rStyle w:val="Hyperlink"/>
+                <w:rFonts w:ascii="Times New Roman" w:hAnsi="Times New Roman" w:cs="Times New Roman"/>
+                <w:noProof/>
+              </w:rPr>
+              <w:t>Client/Business</w:t>
+            </w:r>
+            <w:r>
+              <w:rPr>
+                <w:noProof/>
+                <w:webHidden/>
+              </w:rPr>
+              <w:tab/>
+            </w:r>
+            <w:r>
+              <w:rPr>
+                <w:noProof/>
+                <w:webHidden/>
+              </w:rPr>
+              <w:fldChar w:fldCharType="begin"/>
+            </w:r>
+            <w:r>
+              <w:rPr>
+                <w:noProof/>
+                <w:webHidden/>
+              </w:rPr>
+              <w:instrText xml:space="preserve"> PAGEREF _Toc176969773 \h </w:instrText>
+            </w:r>
+            <w:r>
+              <w:rPr>
+                <w:noProof/>
+                <w:webHidden/>
+              </w:rPr>
+            </w:r>
+            <w:r>
+              <w:rPr>
+                <w:noProof/>
+                <w:webHidden/>
+              </w:rPr>
+              <w:fldChar w:fldCharType="separate"/>
+            </w:r>
+            <w:r>
+              <w:rPr>
+                <w:noProof/>
+                <w:webHidden/>
+              </w:rPr>
+              <w:t>4</w:t>
+            </w:r>
+            <w:r>
+              <w:rPr>
+                <w:noProof/>
+                <w:webHidden/>
+              </w:rPr>
+              <w:fldChar w:fldCharType="end"/>
+            </w:r>
+          </w:hyperlink>
+        </w:p>
+        <w:p>
+          <w:pPr>
+            <w:pStyle w:val="TOC2"/>
+            <w:tabs>
+              <w:tab w:val="right" w:leader="dot" w:pos="9350"/>
+            </w:tabs>
+            <w:rPr>
+              <w:rFonts w:cstheme="minorBidi"/>
+              <w:b w:val="0"/>
+              <w:bCs w:val="0"/>
+              <w:noProof/>
+              <w:kern w:val="2"/>
+              <w:sz w:val="24"/>
+              <w:szCs w:val="24"/>
+              <w:lang w:val="en-CA"/>
+              <w14:ligatures w14:val="standardContextual"/>
+            </w:rPr>
+          </w:pPr>
+          <w:hyperlink w:anchor="_Toc176969774" w:history="1">
+            <w:r>
+              <w:rPr>
+                <w:rStyle w:val="Hyperlink"/>
+                <w:noProof/>
+              </w:rPr>
+              <w:t>Business Domain</w:t>
+            </w:r>
+            <w:r>
+              <w:rPr>
+                <w:noProof/>
+                <w:webHidden/>
+              </w:rPr>
+              <w:tab/>
+            </w:r>
+            <w:r>
+              <w:rPr>
+                <w:noProof/>
+                <w:webHidden/>
+              </w:rPr>
+              <w:fldChar w:fldCharType="begin"/>
+            </w:r>
+            <w:r>
+              <w:rPr>
+                <w:noProof/>
+                <w:webHidden/>
+              </w:rPr>
+              <w:instrText xml:space="preserve"> PAGEREF _Toc176969774 \h </w:instrText>
+            </w:r>
+            <w:r>
+              <w:rPr>
+                <w:noProof/>
+                <w:webHidden/>
+              </w:rPr>
+            </w:r>
+            <w:r>
+              <w:rPr>
+                <w:noProof/>
+                <w:webHidden/>
+              </w:rPr>
+              <w:fldChar w:fldCharType="separate"/>
+            </w:r>
+            <w:r>
+              <w:rPr>
+                <w:noProof/>
+                <w:webHidden/>
+              </w:rPr>
+              <w:t>4</w:t>
+            </w:r>
+            <w:r>
+              <w:rPr>
+                <w:noProof/>
+                <w:webHidden/>
+              </w:rPr>
+              <w:fldChar w:fldCharType="end"/>
+            </w:r>
+          </w:hyperlink>
+        </w:p>
+        <w:p>
+          <w:pPr>
+            <w:pStyle w:val="TOC2"/>
+            <w:tabs>
+              <w:tab w:val="right" w:leader="dot" w:pos="9350"/>
+            </w:tabs>
+            <w:rPr>
+              <w:rFonts w:cstheme="minorBidi"/>
+              <w:b w:val="0"/>
+              <w:bCs w:val="0"/>
+              <w:noProof/>
+              <w:kern w:val="2"/>
+              <w:sz w:val="24"/>
+              <w:szCs w:val="24"/>
+              <w:lang w:val="en-CA"/>
+              <w14:ligatures w14:val="standardContextual"/>
+            </w:rPr>
+          </w:pPr>
+          <w:hyperlink w:anchor="_Toc176969775" w:history="1">
+            <w:r>
+              <w:rPr>
+                <w:rStyle w:val="Hyperlink"/>
+                <w:noProof/>
+              </w:rPr>
+              <w:t>Business Environment</w:t>
+            </w:r>
+            <w:r>
+              <w:rPr>
+                <w:noProof/>
+                <w:webHidden/>
+              </w:rPr>
+              <w:tab/>
+            </w:r>
+            <w:r>
+              <w:rPr>
+                <w:noProof/>
+                <w:webHidden/>
+              </w:rPr>
+              <w:fldChar w:fldCharType="begin"/>
+            </w:r>
+            <w:r>
+              <w:rPr>
+                <w:noProof/>
+                <w:webHidden/>
+              </w:rPr>
+              <w:instrText xml:space="preserve"> PAGEREF _Toc176969775 \h </w:instrText>
+            </w:r>
+            <w:r>
+              <w:rPr>
+                <w:noProof/>
+                <w:webHidden/>
+              </w:rPr>
+            </w:r>
+            <w:r>
+              <w:rPr>
+                <w:noProof/>
+                <w:webHidden/>
+              </w:rPr>
+              <w:fldChar w:fldCharType="separate"/>
+            </w:r>
+            <w:r>
+              <w:rPr>
+                <w:noProof/>
+                <w:webHidden/>
+              </w:rPr>
+              <w:t>4</w:t>
+            </w:r>
+            <w:r>
+              <w:rPr>
+                <w:noProof/>
+                <w:webHidden/>
+              </w:rPr>
+              <w:fldChar w:fldCharType="end"/>
+            </w:r>
+          </w:hyperlink>
+        </w:p>
+        <w:p>
+          <w:pPr>
+            <w:pStyle w:val="TOC2"/>
+            <w:tabs>
+              <w:tab w:val="right" w:leader="dot" w:pos="9350"/>
+            </w:tabs>
+            <w:rPr>
+              <w:rFonts w:cstheme="minorBidi"/>
+              <w:b w:val="0"/>
+              <w:bCs w:val="0"/>
+              <w:noProof/>
+              <w:kern w:val="2"/>
+              <w:sz w:val="24"/>
+              <w:szCs w:val="24"/>
+              <w:lang w:val="en-CA"/>
+              <w14:ligatures w14:val="standardContextual"/>
+            </w:rPr>
+          </w:pPr>
+          <w:hyperlink w:anchor="_Toc176969776" w:history="1">
+            <w:r>
+              <w:rPr>
+                <w:rStyle w:val="Hyperlink"/>
+                <w:noProof/>
+              </w:rPr>
+              <w:t>Description of Client</w:t>
+            </w:r>
+            <w:r>
+              <w:rPr>
+                <w:noProof/>
+                <w:webHidden/>
+              </w:rPr>
+              <w:tab/>
+            </w:r>
+            <w:r>
+              <w:rPr>
+                <w:noProof/>
+                <w:webHidden/>
+              </w:rPr>
+              <w:fldChar w:fldCharType="begin"/>
+            </w:r>
+            <w:r>
+              <w:rPr>
+                <w:noProof/>
+                <w:webHidden/>
+              </w:rPr>
+              <w:instrText xml:space="preserve"> PAGEREF _Toc176969776 \h </w:instrText>
+            </w:r>
+            <w:r>
+              <w:rPr>
+                <w:noProof/>
+                <w:webHidden/>
+              </w:rPr>
+            </w:r>
+            <w:r>
+              <w:rPr>
+                <w:noProof/>
+                <w:webHidden/>
+              </w:rPr>
+              <w:fldChar w:fldCharType="separate"/>
+            </w:r>
+            <w:r>
+              <w:rPr>
+                <w:noProof/>
+                <w:webHidden/>
+              </w:rPr>
+              <w:t>4</w:t>
+            </w:r>
+            <w:r>
+              <w:rPr>
+                <w:noProof/>
+                <w:webHidden/>
+              </w:rPr>
+              <w:fldChar w:fldCharType="end"/>
+            </w:r>
+          </w:hyperlink>
+        </w:p>
+        <w:p>
+          <w:pPr>
+            <w:pStyle w:val="TOC2"/>
+            <w:tabs>
+              <w:tab w:val="right" w:leader="dot" w:pos="9350"/>
+            </w:tabs>
+            <w:rPr>
+              <w:rFonts w:cstheme="minorBidi"/>
+              <w:b w:val="0"/>
+              <w:bCs w:val="0"/>
+              <w:noProof/>
+              <w:kern w:val="2"/>
+              <w:sz w:val="24"/>
+              <w:szCs w:val="24"/>
+              <w:lang w:val="en-CA"/>
+              <w14:ligatures w14:val="standardContextual"/>
+            </w:rPr>
+          </w:pPr>
+          <w:hyperlink w:anchor="_Toc176969777" w:history="1">
+            <w:r>
+              <w:rPr>
+                <w:rStyle w:val="Hyperlink"/>
+                <w:noProof/>
+              </w:rPr>
+              <w:t>Business Problem</w:t>
+            </w:r>
+            <w:r>
+              <w:rPr>
+                <w:noProof/>
+                <w:webHidden/>
+              </w:rPr>
+              <w:tab/>
+            </w:r>
+            <w:r>
+              <w:rPr>
+                <w:noProof/>
+                <w:webHidden/>
+              </w:rPr>
+              <w:fldChar w:fldCharType="begin"/>
+            </w:r>
+            <w:r>
+              <w:rPr>
+                <w:noProof/>
+                <w:webHidden/>
+              </w:rPr>
+              <w:instrText xml:space="preserve"> PAGEREF _Toc176969777 \h </w:instrText>
+            </w:r>
+            <w:r>
+              <w:rPr>
+                <w:noProof/>
+                <w:webHidden/>
+              </w:rPr>
+            </w:r>
+            <w:r>
+              <w:rPr>
+                <w:noProof/>
+                <w:webHidden/>
+              </w:rPr>
+              <w:fldChar w:fldCharType="separate"/>
+            </w:r>
+            <w:r>
+              <w:rPr>
+                <w:noProof/>
+                <w:webHidden/>
+              </w:rPr>
+              <w:t>4</w:t>
+            </w:r>
+            <w:r>
+              <w:rPr>
+                <w:noProof/>
+                <w:webHidden/>
+              </w:rPr>
+              <w:fldChar w:fldCharType="end"/>
+            </w:r>
+          </w:hyperlink>
+        </w:p>
+        <w:p>
+          <w:pPr>
+            <w:pStyle w:val="TOC1"/>
+            <w:tabs>
+              <w:tab w:val="right" w:leader="dot" w:pos="9350"/>
+            </w:tabs>
+            <w:rPr>
+              <w:rFonts w:cstheme="minorBidi"/>
+              <w:b w:val="0"/>
+              <w:bCs w:val="0"/>
+              <w:i w:val="0"/>
+              <w:iCs w:val="0"/>
+              <w:noProof/>
+              <w:kern w:val="2"/>
+              <w:lang w:val="en-CA"/>
+              <w14:ligatures w14:val="standardContextual"/>
+            </w:rPr>
+          </w:pPr>
+          <w:hyperlink w:anchor="_Toc176969778" w:history="1">
+            <w:r>
+              <w:rPr>
+                <w:rStyle w:val="Hyperlink"/>
+                <w:rFonts w:ascii="Times New Roman" w:hAnsi="Times New Roman" w:cs="Times New Roman"/>
+                <w:noProof/>
+              </w:rPr>
+              <w:t>The Questionnaire</w:t>
+            </w:r>
+            <w:r>
+              <w:rPr>
+                <w:noProof/>
+                <w:webHidden/>
+              </w:rPr>
+              <w:tab/>
+            </w:r>
+            <w:r>
+              <w:rPr>
+                <w:noProof/>
+                <w:webHidden/>
+              </w:rPr>
+              <w:fldChar w:fldCharType="begin"/>
+            </w:r>
+            <w:r>
+              <w:rPr>
+                <w:noProof/>
+                <w:webHidden/>
+              </w:rPr>
+              <w:instrText xml:space="preserve"> PAGEREF _Toc176969778 \h </w:instrText>
+            </w:r>
+            <w:r>
+              <w:rPr>
+                <w:noProof/>
+                <w:webHidden/>
+              </w:rPr>
+            </w:r>
+            <w:r>
+              <w:rPr>
+                <w:noProof/>
+                <w:webHidden/>
+              </w:rPr>
+              <w:fldChar w:fldCharType="separate"/>
+            </w:r>
+            <w:r>
+              <w:rPr>
+                <w:noProof/>
+                <w:webHidden/>
+              </w:rPr>
+              <w:t>5</w:t>
+            </w:r>
+            <w:r>
+              <w:rPr>
+                <w:noProof/>
+                <w:webHidden/>
+              </w:rPr>
+              <w:fldChar w:fldCharType="end"/>
+            </w:r>
+          </w:hyperlink>
+        </w:p>
+        <w:p>
+          <w:pPr>
+            <w:pStyle w:val="TOC1"/>
+            <w:tabs>
+              <w:tab w:val="right" w:leader="dot" w:pos="9350"/>
+            </w:tabs>
+            <w:rPr>
+              <w:rFonts w:cstheme="minorBidi"/>
+              <w:b w:val="0"/>
+              <w:bCs w:val="0"/>
+              <w:i w:val="0"/>
+              <w:iCs w:val="0"/>
+              <w:noProof/>
+              <w:kern w:val="2"/>
+              <w:lang w:val="en-CA"/>
+              <w14:ligatures w14:val="standardContextual"/>
+            </w:rPr>
+          </w:pPr>
+          <w:hyperlink w:anchor="_Toc176969779" w:history="1">
+            <w:r>
+              <w:rPr>
+                <w:rStyle w:val="Hyperlink"/>
+                <w:rFonts w:ascii="Times New Roman" w:hAnsi="Times New Roman" w:cs="Times New Roman"/>
+                <w:noProof/>
+              </w:rPr>
+              <w:t>References</w:t>
+            </w:r>
+            <w:r>
+              <w:rPr>
+                <w:noProof/>
+                <w:webHidden/>
+              </w:rPr>
+              <w:tab/>
+            </w:r>
+            <w:r>
+              <w:rPr>
+                <w:noProof/>
+                <w:webHidden/>
+              </w:rPr>
+              <w:fldChar w:fldCharType="begin"/>
+            </w:r>
+            <w:r>
+              <w:rPr>
+                <w:noProof/>
+                <w:webHidden/>
+              </w:rPr>
+              <w:instrText xml:space="preserve"> PAGEREF _Toc176969779 \h </w:instrText>
+            </w:r>
+            <w:r>
+              <w:rPr>
+                <w:noProof/>
+                <w:webHidden/>
+              </w:rPr>
+            </w:r>
+            <w:r>
+              <w:rPr>
+                <w:noProof/>
+                <w:webHidden/>
+              </w:rPr>
+              <w:fldChar w:fldCharType="separate"/>
+            </w:r>
+            <w:r>
+              <w:rPr>
+                <w:noProof/>
+                <w:webHidden/>
+              </w:rPr>
+              <w:t>7</w:t>
+            </w:r>
+            <w:r>
+              <w:rPr>
+                <w:noProof/>
+                <w:webHidden/>
+              </w:rPr>
+              <w:fldChar w:fldCharType="end"/>
+            </w:r>
+          </w:hyperlink>
+        </w:p>
+        <w:p>
+          <w:pPr>
+            <w:pStyle w:val="TOC1"/>
+            <w:tabs>
+              <w:tab w:val="right" w:leader="dot" w:pos="9350"/>
+            </w:tabs>
+            <w:rPr>
+              <w:rFonts w:cstheme="minorBidi"/>
+              <w:b w:val="0"/>
+              <w:bCs w:val="0"/>
+              <w:i w:val="0"/>
+              <w:iCs w:val="0"/>
+              <w:noProof/>
+              <w:kern w:val="2"/>
+              <w:lang w:val="en-CA"/>
+              <w14:ligatures w14:val="standardContextual"/>
+            </w:rPr>
+          </w:pPr>
+          <w:hyperlink w:anchor="_Toc176969780" w:history="1">
+            <w:r>
+              <w:rPr>
+                <w:rStyle w:val="Hyperlink"/>
+                <w:rFonts w:ascii="Times New Roman" w:hAnsi="Times New Roman" w:cs="Times New Roman"/>
+                <w:noProof/>
+              </w:rPr>
+              <w:t>Project Plan</w:t>
+            </w:r>
+            <w:r>
+              <w:rPr>
+                <w:noProof/>
+                <w:webHidden/>
+              </w:rPr>
+              <w:tab/>
+            </w:r>
+            <w:r>
+              <w:rPr>
+                <w:noProof/>
+                <w:webHidden/>
+              </w:rPr>
+              <w:fldChar w:fldCharType="begin"/>
+            </w:r>
+            <w:r>
+              <w:rPr>
+                <w:noProof/>
+                <w:webHidden/>
+              </w:rPr>
+              <w:instrText xml:space="preserve"> PAGEREF _Toc176969780 \h </w:instrText>
+            </w:r>
+            <w:r>
+              <w:rPr>
+                <w:noProof/>
+                <w:webHidden/>
+              </w:rPr>
+            </w:r>
+            <w:r>
+              <w:rPr>
+                <w:noProof/>
+                <w:webHidden/>
+              </w:rPr>
+              <w:fldChar w:fldCharType="separate"/>
+            </w:r>
+            <w:r>
+              <w:rPr>
+                <w:noProof/>
+                <w:webHidden/>
+              </w:rPr>
+              <w:t>8</w:t>
+            </w:r>
+            <w:r>
+              <w:rPr>
+                <w:noProof/>
+                <w:webHidden/>
+              </w:rPr>
+              <w:fldChar w:fldCharType="end"/>
+            </w:r>
+          </w:hyperlink>
+        </w:p>
+        <w:p>
+          <w:r>
+            <w:rPr>
+              <w:rFonts w:ascii="Times New Roman" w:hAnsi="Times New Roman" w:cs="Times New Roman"/>
+              <w:b/>
+              <w:bCs/>
+              <w:noProof/>
+            </w:rPr>
+            <w:fldChar w:fldCharType="end"/>
+          </w:r>
         </w:p>
       </w:sdtContent>
     </w:sdt>
@@ -1670,6 +2343,7 @@
         </w:rPr>
       </w:pPr>
       <w:bookmarkStart w:id="2" w:name="_Toc175239558"/>
+      <w:bookmarkStart w:id="3" w:name="_Toc176969772"/>
       <w:r>
         <w:rPr>
           <w:rFonts w:ascii="Times New Roman" w:hAnsi="Times New Roman" w:cs="Times New Roman"/>
@@ -1678,6 +2352,7 @@
         <w:t>Executive Overview</w:t>
       </w:r>
       <w:bookmarkEnd w:id="2"/>
+      <w:bookmarkEnd w:id="3"/>
     </w:p>
     <w:p>
       <w:pPr>
@@ -1753,6 +2428,7 @@
           <w:rFonts w:ascii="Times New Roman" w:hAnsi="Times New Roman" w:cs="Times New Roman"/>
         </w:rPr>
       </w:pPr>
+      <w:bookmarkStart w:id="4" w:name="_Toc176969773"/>
       <w:r>
         <w:rPr>
           <w:rFonts w:ascii="Times New Roman" w:hAnsi="Times New Roman" w:cs="Times New Roman"/>
@@ -1760,6 +2436,7 @@
         <w:lastRenderedPageBreak/>
         <w:t>Client/Business</w:t>
       </w:r>
+      <w:bookmarkEnd w:id="4"/>
     </w:p>
     <w:p>
       <w:pPr>
@@ -1779,16 +2456,17 @@
           <w:u w:val="single"/>
         </w:rPr>
       </w:pPr>
+      <w:bookmarkStart w:id="5" w:name="_Toc176969774"/>
       <w:r>
         <w:rPr>
           <w:u w:val="single"/>
         </w:rPr>
         <w:t>Business Domain</w:t>
       </w:r>
-    </w:p>
-    <w:p>
-      <w:pPr>
-        <w:spacing w:line="360" w:lineRule="auto"/>
+      <w:bookmarkEnd w:id="5"/>
+    </w:p>
+    <w:p>
+      <w:pPr>
         <w:rPr>
           <w:rFonts w:ascii="Times New Roman" w:hAnsi="Times New Roman" w:cs="Times New Roman"/>
           <w:sz w:val="24"/>
@@ -1807,7 +2485,15 @@
           <w:sz w:val="24"/>
           <w:szCs w:val="24"/>
         </w:rPr>
-        <w:t>Something</w:t>
+        <w:t>Cyber Station</w:t>
+      </w:r>
+      <w:r>
+        <w:rPr>
+          <w:rFonts w:ascii="Times New Roman" w:hAnsi="Times New Roman" w:cs="Times New Roman"/>
+          <w:sz w:val="24"/>
+          <w:szCs w:val="24"/>
+        </w:rPr>
+        <w:t xml:space="preserve"> is a gaming lounge. According to Taryn Hefner, who made a blog on Join It, gaming lounges provide its customers with the opportunity to play video games. It can also include tournaments, cosplay contests, networking events and other events. It combines the idea of an arcade with the latest games and consoles. Certain gaming lounges provide food and drinks to customers to make it more of a hang out spot.</w:t>
       </w:r>
     </w:p>
     <w:p>
@@ -1818,12 +2504,14 @@
           <w:u w:val="single"/>
         </w:rPr>
       </w:pPr>
+      <w:bookmarkStart w:id="6" w:name="_Toc176969775"/>
       <w:r>
         <w:rPr>
           <w:u w:val="single"/>
         </w:rPr>
         <w:t>Business Environment</w:t>
       </w:r>
+      <w:bookmarkEnd w:id="6"/>
     </w:p>
     <w:p>
       <w:pPr>
@@ -1861,12 +2549,14 @@
           <w:u w:val="single"/>
         </w:rPr>
       </w:pPr>
+      <w:bookmarkStart w:id="7" w:name="_Toc176969776"/>
       <w:r>
         <w:rPr>
           <w:u w:val="single"/>
         </w:rPr>
         <w:t>Description of Client</w:t>
       </w:r>
+      <w:bookmarkEnd w:id="7"/>
     </w:p>
     <w:p>
       <w:pPr>
@@ -1883,43 +2573,7 @@
           <w:sz w:val="24"/>
           <w:szCs w:val="24"/>
         </w:rPr>
-        <w:t xml:space="preserve">Our client’s name is Sarah </w:t>
-      </w:r>
-      <w:proofErr w:type="spellStart"/>
-      <w:r>
-        <w:rPr>
-          <w:rFonts w:ascii="Times New Roman" w:hAnsi="Times New Roman" w:cs="Times New Roman"/>
-          <w:sz w:val="24"/>
-          <w:szCs w:val="24"/>
-        </w:rPr>
-        <w:t>Chahrour</w:t>
-      </w:r>
-      <w:proofErr w:type="spellEnd"/>
-      <w:r>
-        <w:rPr>
-          <w:rFonts w:ascii="Times New Roman" w:hAnsi="Times New Roman" w:cs="Times New Roman"/>
-          <w:sz w:val="24"/>
-          <w:szCs w:val="24"/>
-        </w:rPr>
-        <w:t xml:space="preserve">, she is currently running a gaming lounge located in the airport called, </w:t>
-      </w:r>
-      <w:proofErr w:type="spellStart"/>
-      <w:r>
-        <w:rPr>
-          <w:rFonts w:ascii="Times New Roman" w:hAnsi="Times New Roman" w:cs="Times New Roman"/>
-          <w:sz w:val="24"/>
-          <w:szCs w:val="24"/>
-        </w:rPr>
-        <w:t>CyberStation</w:t>
-      </w:r>
-      <w:proofErr w:type="spellEnd"/>
-      <w:r>
-        <w:rPr>
-          <w:rFonts w:ascii="Times New Roman" w:hAnsi="Times New Roman" w:cs="Times New Roman"/>
-          <w:sz w:val="24"/>
-          <w:szCs w:val="24"/>
-        </w:rPr>
-        <w:t>, where she provides a gaming station for customers to pass time as they wait for their flights. She offers times for customers to book a gaming station for a set amount of time.</w:t>
+        <w:t>Our client’s name is Sarah Chahrour, she is currently running a gaming lounge located in the airport called, CyberStation, where she provides a gaming station for customers to pass time as they wait for their flights. She offers times for customers to book a gaming station for a set amount of time.</w:t>
       </w:r>
     </w:p>
     <w:p>
@@ -1948,12 +2602,14 @@
           <w:u w:val="single"/>
         </w:rPr>
       </w:pPr>
+      <w:bookmarkStart w:id="8" w:name="_Toc176969777"/>
       <w:r>
         <w:rPr>
           <w:u w:val="single"/>
         </w:rPr>
         <w:t>Business Problem</w:t>
       </w:r>
+      <w:bookmarkEnd w:id="8"/>
     </w:p>
     <w:p>
       <w:pPr>
@@ -1999,15 +2655,6 @@
         <w:tab/>
         <w:t>Lastly, the client writes all of her gross sales and cash profit with pen and paper. For that reason, she would like an additional feature to track sales (sales tracker) and automatically calculate the total, etc.</w:t>
       </w:r>
-    </w:p>
-    <w:p>
-      <w:pPr>
-        <w:rPr>
-          <w:rFonts w:ascii="Times New Roman" w:hAnsi="Times New Roman" w:cs="Times New Roman"/>
-          <w:sz w:val="24"/>
-          <w:szCs w:val="24"/>
-        </w:rPr>
-      </w:pPr>
       <w:r>
         <w:rPr>
           <w:rFonts w:ascii="Times New Roman" w:hAnsi="Times New Roman" w:cs="Times New Roman"/>
@@ -2025,6 +2672,7 @@
           <w:rFonts w:ascii="Times New Roman" w:hAnsi="Times New Roman" w:cs="Times New Roman"/>
         </w:rPr>
       </w:pPr>
+      <w:bookmarkStart w:id="9" w:name="_Toc176969778"/>
       <w:r>
         <w:rPr>
           <w:rFonts w:ascii="Times New Roman" w:hAnsi="Times New Roman" w:cs="Times New Roman"/>
@@ -2032,6 +2680,7 @@
         <w:lastRenderedPageBreak/>
         <w:t>The Questionnaire</w:t>
       </w:r>
+      <w:bookmarkEnd w:id="9"/>
     </w:p>
     <w:p>
       <w:pPr>
@@ -3022,6 +3671,7 @@
           <w:rFonts w:ascii="Times New Roman" w:hAnsi="Times New Roman" w:cs="Times New Roman"/>
         </w:rPr>
       </w:pPr>
+      <w:bookmarkStart w:id="10" w:name="_Toc176969779"/>
       <w:r>
         <w:rPr>
           <w:rFonts w:ascii="Times New Roman" w:hAnsi="Times New Roman" w:cs="Times New Roman"/>
@@ -3029,6 +3679,7 @@
         <w:lastRenderedPageBreak/>
         <w:t>References</w:t>
       </w:r>
+      <w:bookmarkEnd w:id="10"/>
     </w:p>
     <w:p>
       <w:pPr>
@@ -3048,20 +3699,56 @@
           <w:szCs w:val="24"/>
         </w:rPr>
       </w:pPr>
-      <w:r>
-        <w:rPr>
-          <w:rFonts w:ascii="Times New Roman" w:hAnsi="Times New Roman" w:cs="Times New Roman"/>
-        </w:rPr>
-        <w:tab/>
-      </w:r>
-      <w:r>
-        <w:rPr>
-          <w:rFonts w:ascii="Times New Roman" w:hAnsi="Times New Roman" w:cs="Times New Roman"/>
-          <w:sz w:val="24"/>
-          <w:szCs w:val="24"/>
-        </w:rPr>
-        <w:t>Big</w:t>
-      </w:r>
+    </w:p>
+    <w:p>
+      <w:pPr>
+        <w:rPr>
+          <w:rFonts w:ascii="Times New Roman" w:hAnsi="Times New Roman" w:cs="Times New Roman"/>
+          <w:sz w:val="24"/>
+          <w:szCs w:val="24"/>
+        </w:rPr>
+      </w:pPr>
+      <w:r>
+        <w:rPr>
+          <w:rFonts w:ascii="Times New Roman" w:hAnsi="Times New Roman" w:cs="Times New Roman"/>
+          <w:sz w:val="24"/>
+          <w:szCs w:val="24"/>
+        </w:rPr>
+        <w:t>What is a Gaming Lounge?</w:t>
+      </w:r>
+      <w:r>
+        <w:rPr>
+          <w:rFonts w:ascii="Times New Roman" w:hAnsi="Times New Roman" w:cs="Times New Roman"/>
+          <w:sz w:val="24"/>
+          <w:szCs w:val="24"/>
+        </w:rPr>
+        <w:t xml:space="preserve"> </w:t>
+      </w:r>
+    </w:p>
+    <w:p>
+      <w:pPr>
+        <w:ind w:firstLine="720"/>
+        <w:rPr>
+          <w:rFonts w:ascii="Times New Roman" w:hAnsi="Times New Roman" w:cs="Times New Roman"/>
+          <w:sz w:val="24"/>
+          <w:szCs w:val="24"/>
+        </w:rPr>
+      </w:pPr>
+      <w:hyperlink r:id="rId10" w:history="1">
+        <w:r>
+          <w:rPr>
+            <w:rStyle w:val="Hyperlink"/>
+            <w:rFonts w:ascii="Helvetica" w:hAnsi="Helvetica"/>
+            <w:b/>
+            <w:bCs/>
+            <w:sz w:val="21"/>
+            <w:szCs w:val="21"/>
+            <w:bdr w:val="none" w:sz="0" w:space="0" w:color="auto" w:frame="1"/>
+            <w:shd w:val="clear" w:color="auto" w:fill="FFFFFF"/>
+          </w:rPr>
+          <w:t>https://joinit.com/blog/what-is-a-gaming-lounge#:~:text=It%20can%20also%20include%20tournaments,of%20a%20hang-out%20hub.</w:t>
+        </w:r>
+      </w:hyperlink>
     </w:p>
     <w:p>
       <w:pPr>
@@ -3084,6 +3771,7 @@
           <w:rFonts w:ascii="Times New Roman" w:hAnsi="Times New Roman" w:cs="Times New Roman"/>
         </w:rPr>
       </w:pPr>
+      <w:bookmarkStart w:id="11" w:name="_Toc176969780"/>
       <w:r>
         <w:rPr>
           <w:rFonts w:ascii="Times New Roman" w:hAnsi="Times New Roman" w:cs="Times New Roman"/>
@@ -3091,6 +3779,7 @@
         <w:lastRenderedPageBreak/>
         <w:t>Project Plan</w:t>
       </w:r>
+      <w:bookmarkEnd w:id="11"/>
     </w:p>
     <w:p>
       <w:pPr>
@@ -3120,7 +3809,7 @@
 </file>
 
 <file path=word/endnotes.xml><?xml version="1.0" encoding="utf-8"?>
-<w:endnotes xmlns:wpc="http://schemas.microsoft.com/office/word/2010/wordprocessingCanvas" xmlns:cx="http://schemas.microsoft.com/office/drawing/2014/chartex" xmlns:cx1="http://schemas.microsoft.com/office/drawing/2015/9/8/chartex" xmlns:cx2="http://schemas.microsoft.com/office/drawing/2015/10/21/chartex" xmlns:cx3="http://schemas.microsoft.com/office/drawing/2016/5/9/chartex" xmlns:cx4="http://schemas.microsoft.com/office/drawing/2016/5/10/chartex" xmlns:cx5="http://schemas.microsoft.com/office/drawing/2016/5/11/chartex" xmlns:cx6="http://schemas.microsoft.com/office/drawing/2016/5/12/chartex" xmlns:cx7="http://schemas.microsoft.com/office/drawing/2016/5/13/chartex" xmlns:cx8="http://schemas.microsoft.com/office/drawing/2016/5/14/chartex" xmlns:mc="http://schemas.openxmlformats.org/markup-compatibility/2006" xmlns:aink="http://schemas.microsoft.com/office/drawing/2016/ink" xmlns:am3d="http://schemas.microsoft.com/office/drawing/2017/model3d" xmlns:o="urn:schemas-microsoft-com:office:office" xmlns:r="http://schemas.openxmlformats.org/officeDocument/2006/relationships" xmlns:m="http://schemas.openxmlformats.org/officeDocument/2006/math" xmlns:v="urn:schemas-microsoft-com:vml" xmlns:wp14="http://schemas.microsoft.com/office/word/2010/wordprocessingDrawing" xmlns:wp="http://schemas.openxmlformats.org/drawingml/2006/wordprocessingDrawing" xmlns:w10="urn:schemas-microsoft-com:office:word" xmlns:w="http://schemas.openxmlformats.org/wordprocessingml/2006/main" xmlns:w14="http://schemas.microsoft.com/office/word/2010/wordml" xmlns:w15="http://schemas.microsoft.com/office/word/2012/wordml" xmlns:w16cex="http://schemas.microsoft.com/office/word/2018/wordml/cex" xmlns:w16cid="http://schemas.microsoft.com/office/word/2016/wordml/cid" xmlns:w16="http://schemas.microsoft.com/office/word/2018/wordml" xmlns:w16sdtdh="http://schemas.microsoft.com/office/word/2020/wordml/sdtdatahash" xmlns:w16se="http://schemas.microsoft.com/office/word/2015/wordml/symex" xmlns:wpg="http://schemas.microsoft.com/office/word/2010/wordprocessingGroup" xmlns:wpi="http://schemas.microsoft.com/office/word/2010/wordprocessingInk" xmlns:wne="http://schemas.microsoft.com/office/word/2006/wordml" xmlns:wps="http://schemas.microsoft.com/office/word/2010/wordprocessingShape" mc:Ignorable="w14 w15 w16se w16cid w16 w16cex w16sdtdh wp14">
+<w:endnotes xmlns:wpc="http://schemas.microsoft.com/office/word/2010/wordprocessingCanvas" xmlns:cx="http://schemas.microsoft.com/office/drawing/2014/chartex" xmlns:cx1="http://schemas.microsoft.com/office/drawing/2015/9/8/chartex" xmlns:cx2="http://schemas.microsoft.com/office/drawing/2015/10/21/chartex" xmlns:cx3="http://schemas.microsoft.com/office/drawing/2016/5/9/chartex" xmlns:cx4="http://schemas.microsoft.com/office/drawing/2016/5/10/chartex" xmlns:cx5="http://schemas.microsoft.com/office/drawing/2016/5/11/chartex" xmlns:cx6="http://schemas.microsoft.com/office/drawing/2016/5/12/chartex" xmlns:cx7="http://schemas.microsoft.com/office/drawing/2016/5/13/chartex" xmlns:cx8="http://schemas.microsoft.com/office/drawing/2016/5/14/chartex" xmlns:mc="http://schemas.openxmlformats.org/markup-compatibility/2006" xmlns:aink="http://schemas.microsoft.com/office/drawing/2016/ink" xmlns:am3d="http://schemas.microsoft.com/office/drawing/2017/model3d" xmlns:o="urn:schemas-microsoft-com:office:office" xmlns:oel="http://schemas.microsoft.com/office/2019/extlst" xmlns:r="http://schemas.openxmlformats.org/officeDocument/2006/relationships" xmlns:m="http://schemas.openxmlformats.org/officeDocument/2006/math" xmlns:v="urn:schemas-microsoft-com:vml" xmlns:wp14="http://schemas.microsoft.com/office/word/2010/wordprocessingDrawing" xmlns:wp="http://schemas.openxmlformats.org/drawingml/2006/wordprocessingDrawing" xmlns:w10="urn:schemas-microsoft-com:office:word" xmlns:w="http://schemas.openxmlformats.org/wordprocessingml/2006/main" xmlns:w14="http://schemas.microsoft.com/office/word/2010/wordml" xmlns:w15="http://schemas.microsoft.com/office/word/2012/wordml" xmlns:w16cex="http://schemas.microsoft.com/office/word/2018/wordml/cex" xmlns:w16cid="http://schemas.microsoft.com/office/word/2016/wordml/cid" xmlns:w16="http://schemas.microsoft.com/office/word/2018/wordml" xmlns:w16du="http://schemas.microsoft.com/office/word/2023/wordml/word16du" xmlns:w16sdtdh="http://schemas.microsoft.com/office/word/2020/wordml/sdtdatahash" xmlns:w16se="http://schemas.microsoft.com/office/word/2015/wordml/symex" xmlns:wpg="http://schemas.microsoft.com/office/word/2010/wordprocessingGroup" xmlns:wpi="http://schemas.microsoft.com/office/word/2010/wordprocessingInk" xmlns:wne="http://schemas.microsoft.com/office/word/2006/wordml" xmlns:wps="http://schemas.microsoft.com/office/word/2010/wordprocessingShape" mc:Ignorable="w14 w15 w16se w16cid w16 w16cex w16sdtdh w16du wp14">
   <w:endnote w:type="separator" w:id="-1">
     <w:p>
       <w:pPr>
@@ -3145,7 +3834,7 @@
 </file>
 
 <file path=word/footer1.xml><?xml version="1.0" encoding="utf-8"?>
-<w:ftr xmlns:wpc="http://schemas.microsoft.com/office/word/2010/wordprocessingCanvas" xmlns:cx="http://schemas.microsoft.com/office/drawing/2014/chartex" xmlns:cx1="http://schemas.microsoft.com/office/drawing/2015/9/8/chartex" xmlns:cx2="http://schemas.microsoft.com/office/drawing/2015/10/21/chartex" xmlns:cx3="http://schemas.microsoft.com/office/drawing/2016/5/9/chartex" xmlns:cx4="http://schemas.microsoft.com/office/drawing/2016/5/10/chartex" xmlns:cx5="http://schemas.microsoft.com/office/drawing/2016/5/11/chartex" xmlns:cx6="http://schemas.microsoft.com/office/drawing/2016/5/12/chartex" xmlns:cx7="http://schemas.microsoft.com/office/drawing/2016/5/13/chartex" xmlns:cx8="http://schemas.microsoft.com/office/drawing/2016/5/14/chartex" xmlns:mc="http://schemas.openxmlformats.org/markup-compatibility/2006" xmlns:aink="http://schemas.microsoft.com/office/drawing/2016/ink" xmlns:am3d="http://schemas.microsoft.com/office/drawing/2017/model3d" xmlns:o="urn:schemas-microsoft-com:office:office" xmlns:r="http://schemas.openxmlformats.org/officeDocument/2006/relationships" xmlns:m="http://schemas.openxmlformats.org/officeDocument/2006/math" xmlns:v="urn:schemas-microsoft-com:vml" xmlns:wp14="http://schemas.microsoft.com/office/word/2010/wordprocessingDrawing" xmlns:wp="http://schemas.openxmlformats.org/drawingml/2006/wordprocessingDrawing" xmlns:w10="urn:schemas-microsoft-com:office:word" xmlns:w="http://schemas.openxmlformats.org/wordprocessingml/2006/main" xmlns:w14="http://schemas.microsoft.com/office/word/2010/wordml" xmlns:w15="http://schemas.microsoft.com/office/word/2012/wordml" xmlns:w16cex="http://schemas.microsoft.com/office/word/2018/wordml/cex" xmlns:w16cid="http://schemas.microsoft.com/office/word/2016/wordml/cid" xmlns:w16="http://schemas.microsoft.com/office/word/2018/wordml" xmlns:w16sdtdh="http://schemas.microsoft.com/office/word/2020/wordml/sdtdatahash" xmlns:w16se="http://schemas.microsoft.com/office/word/2015/wordml/symex" xmlns:wpg="http://schemas.microsoft.com/office/word/2010/wordprocessingGroup" xmlns:wpi="http://schemas.microsoft.com/office/word/2010/wordprocessingInk" xmlns:wne="http://schemas.microsoft.com/office/word/2006/wordml" xmlns:wps="http://schemas.microsoft.com/office/word/2010/wordprocessingShape" mc:Ignorable="w14 w15 w16se w16cid w16 w16cex w16sdtdh wp14">
+<w:ftr xmlns:wpc="http://schemas.microsoft.com/office/word/2010/wordprocessingCanvas" xmlns:cx="http://schemas.microsoft.com/office/drawing/2014/chartex" xmlns:cx1="http://schemas.microsoft.com/office/drawing/2015/9/8/chartex" xmlns:cx2="http://schemas.microsoft.com/office/drawing/2015/10/21/chartex" xmlns:cx3="http://schemas.microsoft.com/office/drawing/2016/5/9/chartex" xmlns:cx4="http://schemas.microsoft.com/office/drawing/2016/5/10/chartex" xmlns:cx5="http://schemas.microsoft.com/office/drawing/2016/5/11/chartex" xmlns:cx6="http://schemas.microsoft.com/office/drawing/2016/5/12/chartex" xmlns:cx7="http://schemas.microsoft.com/office/drawing/2016/5/13/chartex" xmlns:cx8="http://schemas.microsoft.com/office/drawing/2016/5/14/chartex" xmlns:mc="http://schemas.openxmlformats.org/markup-compatibility/2006" xmlns:aink="http://schemas.microsoft.com/office/drawing/2016/ink" xmlns:am3d="http://schemas.microsoft.com/office/drawing/2017/model3d" xmlns:o="urn:schemas-microsoft-com:office:office" xmlns:oel="http://schemas.microsoft.com/office/2019/extlst" xmlns:r="http://schemas.openxmlformats.org/officeDocument/2006/relationships" xmlns:m="http://schemas.openxmlformats.org/officeDocument/2006/math" xmlns:v="urn:schemas-microsoft-com:vml" xmlns:wp14="http://schemas.microsoft.com/office/word/2010/wordprocessingDrawing" xmlns:wp="http://schemas.openxmlformats.org/drawingml/2006/wordprocessingDrawing" xmlns:w10="urn:schemas-microsoft-com:office:word" xmlns:w="http://schemas.openxmlformats.org/wordprocessingml/2006/main" xmlns:w14="http://schemas.microsoft.com/office/word/2010/wordml" xmlns:w15="http://schemas.microsoft.com/office/word/2012/wordml" xmlns:w16cex="http://schemas.microsoft.com/office/word/2018/wordml/cex" xmlns:w16cid="http://schemas.microsoft.com/office/word/2016/wordml/cid" xmlns:w16="http://schemas.microsoft.com/office/word/2018/wordml" xmlns:w16du="http://schemas.microsoft.com/office/word/2023/wordml/word16du" xmlns:w16sdtdh="http://schemas.microsoft.com/office/word/2020/wordml/sdtdatahash" xmlns:w16se="http://schemas.microsoft.com/office/word/2015/wordml/symex" xmlns:wpg="http://schemas.microsoft.com/office/word/2010/wordprocessingGroup" xmlns:wpi="http://schemas.microsoft.com/office/word/2010/wordprocessingInk" xmlns:wne="http://schemas.microsoft.com/office/word/2006/wordml" xmlns:wps="http://schemas.microsoft.com/office/word/2010/wordprocessingShape" mc:Ignorable="w14 w15 w16se w16cid w16 w16cex w16sdtdh w16du wp14">
   <w:sdt>
     <w:sdtPr>
       <w:id w:val="-720901742"/>
@@ -3219,7 +3908,7 @@
 </file>
 
 <file path=word/footnotes.xml><?xml version="1.0" encoding="utf-8"?>
-<w:footnotes xmlns:wpc="http://schemas.microsoft.com/office/word/2010/wordprocessingCanvas" xmlns:cx="http://schemas.microsoft.com/office/drawing/2014/chartex" xmlns:cx1="http://schemas.microsoft.com/office/drawing/2015/9/8/chartex" xmlns:cx2="http://schemas.microsoft.com/office/drawing/2015/10/21/chartex" xmlns:cx3="http://schemas.microsoft.com/office/drawing/2016/5/9/chartex" xmlns:cx4="http://schemas.microsoft.com/office/drawing/2016/5/10/chartex" xmlns:cx5="http://schemas.microsoft.com/office/drawing/2016/5/11/chartex" xmlns:cx6="http://schemas.microsoft.com/office/drawing/2016/5/12/chartex" xmlns:cx7="http://schemas.microsoft.com/office/drawing/2016/5/13/chartex" xmlns:cx8="http://schemas.microsoft.com/office/drawing/2016/5/14/chartex" xmlns:mc="http://schemas.openxmlformats.org/markup-compatibility/2006" xmlns:aink="http://schemas.microsoft.com/office/drawing/2016/ink" xmlns:am3d="http://schemas.microsoft.com/office/drawing/2017/model3d" xmlns:o="urn:schemas-microsoft-com:office:office" xmlns:r="http://schemas.openxmlformats.org/officeDocument/2006/relationships" xmlns:m="http://schemas.openxmlformats.org/officeDocument/2006/math" xmlns:v="urn:schemas-microsoft-com:vml" xmlns:wp14="http://schemas.microsoft.com/office/word/2010/wordprocessingDrawing" xmlns:wp="http://schemas.openxmlformats.org/drawingml/2006/wordprocessingDrawing" xmlns:w10="urn:schemas-microsoft-com:office:word" xmlns:w="http://schemas.openxmlformats.org/wordprocessingml/2006/main" xmlns:w14="http://schemas.microsoft.com/office/word/2010/wordml" xmlns:w15="http://schemas.microsoft.com/office/word/2012/wordml" xmlns:w16cex="http://schemas.microsoft.com/office/word/2018/wordml/cex" xmlns:w16cid="http://schemas.microsoft.com/office/word/2016/wordml/cid" xmlns:w16="http://schemas.microsoft.com/office/word/2018/wordml" xmlns:w16sdtdh="http://schemas.microsoft.com/office/word/2020/wordml/sdtdatahash" xmlns:w16se="http://schemas.microsoft.com/office/word/2015/wordml/symex" xmlns:wpg="http://schemas.microsoft.com/office/word/2010/wordprocessingGroup" xmlns:wpi="http://schemas.microsoft.com/office/word/2010/wordprocessingInk" xmlns:wne="http://schemas.microsoft.com/office/word/2006/wordml" xmlns:wps="http://schemas.microsoft.com/office/word/2010/wordprocessingShape" mc:Ignorable="w14 w15 w16se w16cid w16 w16cex w16sdtdh wp14">
+<w:footnotes xmlns:wpc="http://schemas.microsoft.com/office/word/2010/wordprocessingCanvas" xmlns:cx="http://schemas.microsoft.com/office/drawing/2014/chartex" xmlns:cx1="http://schemas.microsoft.com/office/drawing/2015/9/8/chartex" xmlns:cx2="http://schemas.microsoft.com/office/drawing/2015/10/21/chartex" xmlns:cx3="http://schemas.microsoft.com/office/drawing/2016/5/9/chartex" xmlns:cx4="http://schemas.microsoft.com/office/drawing/2016/5/10/chartex" xmlns:cx5="http://schemas.microsoft.com/office/drawing/2016/5/11/chartex" xmlns:cx6="http://schemas.microsoft.com/office/drawing/2016/5/12/chartex" xmlns:cx7="http://schemas.microsoft.com/office/drawing/2016/5/13/chartex" xmlns:cx8="http://schemas.microsoft.com/office/drawing/2016/5/14/chartex" xmlns:mc="http://schemas.openxmlformats.org/markup-compatibility/2006" xmlns:aink="http://schemas.microsoft.com/office/drawing/2016/ink" xmlns:am3d="http://schemas.microsoft.com/office/drawing/2017/model3d" xmlns:o="urn:schemas-microsoft-com:office:office" xmlns:oel="http://schemas.microsoft.com/office/2019/extlst" xmlns:r="http://schemas.openxmlformats.org/officeDocument/2006/relationships" xmlns:m="http://schemas.openxmlformats.org/officeDocument/2006/math" xmlns:v="urn:schemas-microsoft-com:vml" xmlns:wp14="http://schemas.microsoft.com/office/word/2010/wordprocessingDrawing" xmlns:wp="http://schemas.openxmlformats.org/drawingml/2006/wordprocessingDrawing" xmlns:w10="urn:schemas-microsoft-com:office:word" xmlns:w="http://schemas.openxmlformats.org/wordprocessingml/2006/main" xmlns:w14="http://schemas.microsoft.com/office/word/2010/wordml" xmlns:w15="http://schemas.microsoft.com/office/word/2012/wordml" xmlns:w16cex="http://schemas.microsoft.com/office/word/2018/wordml/cex" xmlns:w16cid="http://schemas.microsoft.com/office/word/2016/wordml/cid" xmlns:w16="http://schemas.microsoft.com/office/word/2018/wordml" xmlns:w16du="http://schemas.microsoft.com/office/word/2023/wordml/word16du" xmlns:w16sdtdh="http://schemas.microsoft.com/office/word/2020/wordml/sdtdatahash" xmlns:w16se="http://schemas.microsoft.com/office/word/2015/wordml/symex" xmlns:wpg="http://schemas.microsoft.com/office/word/2010/wordprocessingGroup" xmlns:wpi="http://schemas.microsoft.com/office/word/2010/wordprocessingInk" xmlns:wne="http://schemas.microsoft.com/office/word/2006/wordml" xmlns:wps="http://schemas.microsoft.com/office/word/2010/wordprocessingShape" mc:Ignorable="w14 w15 w16se w16cid w16 w16cex w16sdtdh w16du wp14">
   <w:footnote w:type="separator" w:id="-1">
     <w:p>
       <w:pPr>
@@ -3244,7 +3933,7 @@
 </file>
 
 <file path=word/header1.xml><?xml version="1.0" encoding="utf-8"?>
-<w:hdr xmlns:wpc="http://schemas.microsoft.com/office/word/2010/wordprocessingCanvas" xmlns:cx="http://schemas.microsoft.com/office/drawing/2014/chartex" xmlns:cx1="http://schemas.microsoft.com/office/drawing/2015/9/8/chartex" xmlns:cx2="http://schemas.microsoft.com/office/drawing/2015/10/21/chartex" xmlns:cx3="http://schemas.microsoft.com/office/drawing/2016/5/9/chartex" xmlns:cx4="http://schemas.microsoft.com/office/drawing/2016/5/10/chartex" xmlns:cx5="http://schemas.microsoft.com/office/drawing/2016/5/11/chartex" xmlns:cx6="http://schemas.microsoft.com/office/drawing/2016/5/12/chartex" xmlns:cx7="http://schemas.microsoft.com/office/drawing/2016/5/13/chartex" xmlns:cx8="http://schemas.microsoft.com/office/drawing/2016/5/14/chartex" xmlns:mc="http://schemas.openxmlformats.org/markup-compatibility/2006" xmlns:aink="http://schemas.microsoft.com/office/drawing/2016/ink" xmlns:am3d="http://schemas.microsoft.com/office/drawing/2017/model3d" xmlns:o="urn:schemas-microsoft-com:office:office" xmlns:r="http://schemas.openxmlformats.org/officeDocument/2006/relationships" xmlns:m="http://schemas.openxmlformats.org/officeDocument/2006/math" xmlns:v="urn:schemas-microsoft-com:vml" xmlns:wp14="http://schemas.microsoft.com/office/word/2010/wordprocessingDrawing" xmlns:wp="http://schemas.openxmlformats.org/drawingml/2006/wordprocessingDrawing" xmlns:w10="urn:schemas-microsoft-com:office:word" xmlns:w="http://schemas.openxmlformats.org/wordprocessingml/2006/main" xmlns:w14="http://schemas.microsoft.com/office/word/2010/wordml" xmlns:w15="http://schemas.microsoft.com/office/word/2012/wordml" xmlns:w16cex="http://schemas.microsoft.com/office/word/2018/wordml/cex" xmlns:w16cid="http://schemas.microsoft.com/office/word/2016/wordml/cid" xmlns:w16="http://schemas.microsoft.com/office/word/2018/wordml" xmlns:w16sdtdh="http://schemas.microsoft.com/office/word/2020/wordml/sdtdatahash" xmlns:w16se="http://schemas.microsoft.com/office/word/2015/wordml/symex" xmlns:wpg="http://schemas.microsoft.com/office/word/2010/wordprocessingGroup" xmlns:wpi="http://schemas.microsoft.com/office/word/2010/wordprocessingInk" xmlns:wne="http://schemas.microsoft.com/office/word/2006/wordml" xmlns:wps="http://schemas.microsoft.com/office/word/2010/wordprocessingShape" mc:Ignorable="w14 w15 w16se w16cid w16 w16cex w16sdtdh wp14">
+<w:hdr xmlns:wpc="http://schemas.microsoft.com/office/word/2010/wordprocessingCanvas" xmlns:cx="http://schemas.microsoft.com/office/drawing/2014/chartex" xmlns:cx1="http://schemas.microsoft.com/office/drawing/2015/9/8/chartex" xmlns:cx2="http://schemas.microsoft.com/office/drawing/2015/10/21/chartex" xmlns:cx3="http://schemas.microsoft.com/office/drawing/2016/5/9/chartex" xmlns:cx4="http://schemas.microsoft.com/office/drawing/2016/5/10/chartex" xmlns:cx5="http://schemas.microsoft.com/office/drawing/2016/5/11/chartex" xmlns:cx6="http://schemas.microsoft.com/office/drawing/2016/5/12/chartex" xmlns:cx7="http://schemas.microsoft.com/office/drawing/2016/5/13/chartex" xmlns:cx8="http://schemas.microsoft.com/office/drawing/2016/5/14/chartex" xmlns:mc="http://schemas.openxmlformats.org/markup-compatibility/2006" xmlns:aink="http://schemas.microsoft.com/office/drawing/2016/ink" xmlns:am3d="http://schemas.microsoft.com/office/drawing/2017/model3d" xmlns:o="urn:schemas-microsoft-com:office:office" xmlns:oel="http://schemas.microsoft.com/office/2019/extlst" xmlns:r="http://schemas.openxmlformats.org/officeDocument/2006/relationships" xmlns:m="http://schemas.openxmlformats.org/officeDocument/2006/math" xmlns:v="urn:schemas-microsoft-com:vml" xmlns:wp14="http://schemas.microsoft.com/office/word/2010/wordprocessingDrawing" xmlns:wp="http://schemas.openxmlformats.org/drawingml/2006/wordprocessingDrawing" xmlns:w10="urn:schemas-microsoft-com:office:word" xmlns:w="http://schemas.openxmlformats.org/wordprocessingml/2006/main" xmlns:w14="http://schemas.microsoft.com/office/word/2010/wordml" xmlns:w15="http://schemas.microsoft.com/office/word/2012/wordml" xmlns:w16cex="http://schemas.microsoft.com/office/word/2018/wordml/cex" xmlns:w16cid="http://schemas.microsoft.com/office/word/2016/wordml/cid" xmlns:w16="http://schemas.microsoft.com/office/word/2018/wordml" xmlns:w16du="http://schemas.microsoft.com/office/word/2023/wordml/word16du" xmlns:w16sdtdh="http://schemas.microsoft.com/office/word/2020/wordml/sdtdatahash" xmlns:w16se="http://schemas.microsoft.com/office/word/2015/wordml/symex" xmlns:wpg="http://schemas.microsoft.com/office/word/2010/wordprocessingGroup" xmlns:wpi="http://schemas.microsoft.com/office/word/2010/wordprocessingInk" xmlns:wne="http://schemas.microsoft.com/office/word/2006/wordml" xmlns:wps="http://schemas.microsoft.com/office/word/2010/wordprocessingShape" mc:Ignorable="w14 w15 w16se w16cid w16 w16cex w16sdtdh w16du wp14">
   <w:p>
     <w:pPr>
       <w:pStyle w:val="Header"/>
@@ -3265,7 +3954,7 @@
 </file>
 
 <file path=word/numbering.xml><?xml version="1.0" encoding="utf-8"?>
-<w:numbering xmlns:wpc="http://schemas.microsoft.com/office/word/2010/wordprocessingCanvas" xmlns:cx="http://schemas.microsoft.com/office/drawing/2014/chartex" xmlns:cx1="http://schemas.microsoft.com/office/drawing/2015/9/8/chartex" xmlns:cx2="http://schemas.microsoft.com/office/drawing/2015/10/21/chartex" xmlns:cx3="http://schemas.microsoft.com/office/drawing/2016/5/9/chartex" xmlns:cx4="http://schemas.microsoft.com/office/drawing/2016/5/10/chartex" xmlns:cx5="http://schemas.microsoft.com/office/drawing/2016/5/11/chartex" xmlns:cx6="http://schemas.microsoft.com/office/drawing/2016/5/12/chartex" xmlns:cx7="http://schemas.microsoft.com/office/drawing/2016/5/13/chartex" xmlns:cx8="http://schemas.microsoft.com/office/drawing/2016/5/14/chartex" xmlns:mc="http://schemas.openxmlformats.org/markup-compatibility/2006" xmlns:aink="http://schemas.microsoft.com/office/drawing/2016/ink" xmlns:am3d="http://schemas.microsoft.com/office/drawing/2017/model3d" xmlns:o="urn:schemas-microsoft-com:office:office" xmlns:r="http://schemas.openxmlformats.org/officeDocument/2006/relationships" xmlns:m="http://schemas.openxmlformats.org/officeDocument/2006/math" xmlns:v="urn:schemas-microsoft-com:vml" xmlns:wp14="http://schemas.microsoft.com/office/word/2010/wordprocessingDrawing" xmlns:wp="http://schemas.openxmlformats.org/drawingml/2006/wordprocessingDrawing" xmlns:w10="urn:schemas-microsoft-com:office:word" xmlns:w="http://schemas.openxmlformats.org/wordprocessingml/2006/main" xmlns:w14="http://schemas.microsoft.com/office/word/2010/wordml" xmlns:w15="http://schemas.microsoft.com/office/word/2012/wordml" xmlns:w16cex="http://schemas.microsoft.com/office/word/2018/wordml/cex" xmlns:w16cid="http://schemas.microsoft.com/office/word/2016/wordml/cid" xmlns:w16="http://schemas.microsoft.com/office/word/2018/wordml" xmlns:w16sdtdh="http://schemas.microsoft.com/office/word/2020/wordml/sdtdatahash" xmlns:w16se="http://schemas.microsoft.com/office/word/2015/wordml/symex" xmlns:wpg="http://schemas.microsoft.com/office/word/2010/wordprocessingGroup" xmlns:wpi="http://schemas.microsoft.com/office/word/2010/wordprocessingInk" xmlns:wne="http://schemas.microsoft.com/office/word/2006/wordml" xmlns:wps="http://schemas.microsoft.com/office/word/2010/wordprocessingShape" mc:Ignorable="w14 w15 w16se w16cid w16 w16cex w16sdtdh wp14">
+<w:numbering xmlns:wpc="http://schemas.microsoft.com/office/word/2010/wordprocessingCanvas" xmlns:cx="http://schemas.microsoft.com/office/drawing/2014/chartex" xmlns:cx1="http://schemas.microsoft.com/office/drawing/2015/9/8/chartex" xmlns:cx2="http://schemas.microsoft.com/office/drawing/2015/10/21/chartex" xmlns:cx3="http://schemas.microsoft.com/office/drawing/2016/5/9/chartex" xmlns:cx4="http://schemas.microsoft.com/office/drawing/2016/5/10/chartex" xmlns:cx5="http://schemas.microsoft.com/office/drawing/2016/5/11/chartex" xmlns:cx6="http://schemas.microsoft.com/office/drawing/2016/5/12/chartex" xmlns:cx7="http://schemas.microsoft.com/office/drawing/2016/5/13/chartex" xmlns:cx8="http://schemas.microsoft.com/office/drawing/2016/5/14/chartex" xmlns:mc="http://schemas.openxmlformats.org/markup-compatibility/2006" xmlns:aink="http://schemas.microsoft.com/office/drawing/2016/ink" xmlns:am3d="http://schemas.microsoft.com/office/drawing/2017/model3d" xmlns:o="urn:schemas-microsoft-com:office:office" xmlns:oel="http://schemas.microsoft.com/office/2019/extlst" xmlns:r="http://schemas.openxmlformats.org/officeDocument/2006/relationships" xmlns:m="http://schemas.openxmlformats.org/officeDocument/2006/math" xmlns:v="urn:schemas-microsoft-com:vml" xmlns:wp14="http://schemas.microsoft.com/office/word/2010/wordprocessingDrawing" xmlns:wp="http://schemas.openxmlformats.org/drawingml/2006/wordprocessingDrawing" xmlns:w10="urn:schemas-microsoft-com:office:word" xmlns:w="http://schemas.openxmlformats.org/wordprocessingml/2006/main" xmlns:w14="http://schemas.microsoft.com/office/word/2010/wordml" xmlns:w15="http://schemas.microsoft.com/office/word/2012/wordml" xmlns:w16cex="http://schemas.microsoft.com/office/word/2018/wordml/cex" xmlns:w16cid="http://schemas.microsoft.com/office/word/2016/wordml/cid" xmlns:w16="http://schemas.microsoft.com/office/word/2018/wordml" xmlns:w16du="http://schemas.microsoft.com/office/word/2023/wordml/word16du" xmlns:w16sdtdh="http://schemas.microsoft.com/office/word/2020/wordml/sdtdatahash" xmlns:w16se="http://schemas.microsoft.com/office/word/2015/wordml/symex" xmlns:wpg="http://schemas.microsoft.com/office/word/2010/wordprocessingGroup" xmlns:wpi="http://schemas.microsoft.com/office/word/2010/wordprocessingInk" xmlns:wne="http://schemas.microsoft.com/office/word/2006/wordml" xmlns:wps="http://schemas.microsoft.com/office/word/2010/wordprocessingShape" mc:Ignorable="w14 w15 w16se w16cid w16 w16cex w16sdtdh w16du wp14">
   <w:abstractNum w:abstractNumId="0" w15:restartNumberingAfterBreak="0">
     <w:nsid w:val="06E94D4B"/>
     <w:multiLevelType w:val="multilevel"/>
@@ -4961,56 +5650,56 @@
       </w:pPr>
     </w:lvl>
   </w:abstractNum>
-  <w:num w:numId="1">
+  <w:num w:numId="1" w16cid:durableId="917205910">
     <w:abstractNumId w:val="13"/>
   </w:num>
-  <w:num w:numId="2">
+  <w:num w:numId="2" w16cid:durableId="1918592111">
     <w:abstractNumId w:val="12"/>
   </w:num>
-  <w:num w:numId="3">
+  <w:num w:numId="3" w16cid:durableId="1042940528">
     <w:abstractNumId w:val="3"/>
   </w:num>
-  <w:num w:numId="4">
+  <w:num w:numId="4" w16cid:durableId="2040159962">
     <w:abstractNumId w:val="6"/>
   </w:num>
-  <w:num w:numId="5">
+  <w:num w:numId="5" w16cid:durableId="278490586">
     <w:abstractNumId w:val="4"/>
   </w:num>
-  <w:num w:numId="6">
+  <w:num w:numId="6" w16cid:durableId="1667440323">
     <w:abstractNumId w:val="8"/>
   </w:num>
-  <w:num w:numId="7">
+  <w:num w:numId="7" w16cid:durableId="1396077401">
     <w:abstractNumId w:val="7"/>
   </w:num>
-  <w:num w:numId="8">
+  <w:num w:numId="8" w16cid:durableId="878124589">
     <w:abstractNumId w:val="9"/>
   </w:num>
-  <w:num w:numId="9">
+  <w:num w:numId="9" w16cid:durableId="730034448">
     <w:abstractNumId w:val="5"/>
   </w:num>
-  <w:num w:numId="10">
+  <w:num w:numId="10" w16cid:durableId="1267301917">
     <w:abstractNumId w:val="2"/>
   </w:num>
-  <w:num w:numId="11">
+  <w:num w:numId="11" w16cid:durableId="1170800788">
     <w:abstractNumId w:val="14"/>
   </w:num>
-  <w:num w:numId="12">
+  <w:num w:numId="12" w16cid:durableId="205485012">
     <w:abstractNumId w:val="1"/>
   </w:num>
-  <w:num w:numId="13">
+  <w:num w:numId="13" w16cid:durableId="78720875">
     <w:abstractNumId w:val="11"/>
   </w:num>
-  <w:num w:numId="14">
+  <w:num w:numId="14" w16cid:durableId="2103253753">
     <w:abstractNumId w:val="10"/>
   </w:num>
-  <w:num w:numId="15">
+  <w:num w:numId="15" w16cid:durableId="1526793250">
     <w:abstractNumId w:val="0"/>
   </w:num>
 </w:numbering>
 </file>
 
 <file path=word/styles.xml><?xml version="1.0" encoding="utf-8"?>
-<w:styles xmlns:mc="http://schemas.openxmlformats.org/markup-compatibility/2006" xmlns:r="http://schemas.openxmlformats.org/officeDocument/2006/relationships" xmlns:w="http://schemas.openxmlformats.org/wordprocessingml/2006/main" xmlns:w14="http://schemas.microsoft.com/office/word/2010/wordml" xmlns:w15="http://schemas.microsoft.com/office/word/2012/wordml" xmlns:w16cex="http://schemas.microsoft.com/office/word/2018/wordml/cex" xmlns:w16cid="http://schemas.microsoft.com/office/word/2016/wordml/cid" xmlns:w16="http://schemas.microsoft.com/office/word/2018/wordml" xmlns:w16sdtdh="http://schemas.microsoft.com/office/word/2020/wordml/sdtdatahash" xmlns:w16se="http://schemas.microsoft.com/office/word/2015/wordml/symex" mc:Ignorable="w14 w15 w16se w16cid w16 w16cex w16sdtdh">
+<w:styles xmlns:mc="http://schemas.openxmlformats.org/markup-compatibility/2006" xmlns:r="http://schemas.openxmlformats.org/officeDocument/2006/relationships" xmlns:w="http://schemas.openxmlformats.org/wordprocessingml/2006/main" xmlns:w14="http://schemas.microsoft.com/office/word/2010/wordml" xmlns:w15="http://schemas.microsoft.com/office/word/2012/wordml" xmlns:w16cex="http://schemas.microsoft.com/office/word/2018/wordml/cex" xmlns:w16cid="http://schemas.microsoft.com/office/word/2016/wordml/cid" xmlns:w16="http://schemas.microsoft.com/office/word/2018/wordml" xmlns:w16du="http://schemas.microsoft.com/office/word/2023/wordml/word16du" xmlns:w16sdtdh="http://schemas.microsoft.com/office/word/2020/wordml/sdtdatahash" xmlns:w16se="http://schemas.microsoft.com/office/word/2015/wordml/symex" mc:Ignorable="w14 w15 w16se w16cid w16 w16cex w16sdtdh w16du">
   <w:docDefaults>
     <w:rPrDefault>
       <w:rPr>
@@ -5619,7 +6308,6 @@
   <w:style w:type="character" w:default="1" w:styleId="DefaultParagraphFont">
     <w:name w:val="Default Paragraph Font"/>
     <w:uiPriority w:val="1"/>
-    <w:semiHidden/>
     <w:unhideWhenUsed/>
   </w:style>
   <w:style w:type="table" w:default="1" w:styleId="TableNormal">
@@ -5796,9 +6484,16 @@
     <w:unhideWhenUsed/>
     <w:rsid w:val="00E45C03"/>
     <w:pPr>
-      <w:spacing w:after="100"/>
-      <w:ind w:left="220"/>
+      <w:spacing w:before="120" w:after="0"/>
+      <w:ind w:left="200"/>
     </w:pPr>
+    <w:rPr>
+      <w:rFonts w:cstheme="minorHAnsi"/>
+      <w:b/>
+      <w:bCs/>
+      <w:sz w:val="22"/>
+      <w:szCs w:val="22"/>
+    </w:rPr>
   </w:style>
   <w:style w:type="character" w:styleId="Hyperlink">
     <w:name w:val="Hyperlink"/>
@@ -6134,8 +6829,17 @@
     <w:unhideWhenUsed/>
     <w:rsid w:val="00EC6C70"/>
     <w:pPr>
-      <w:spacing w:after="100"/>
+      <w:spacing w:before="120" w:after="0"/>
     </w:pPr>
+    <w:rPr>
+      <w:rFonts w:cstheme="minorHAnsi"/>
+      <w:b/>
+      <w:bCs/>
+      <w:i/>
+      <w:iCs/>
+      <w:sz w:val="24"/>
+      <w:szCs w:val="24"/>
+    </w:rPr>
   </w:style>
   <w:style w:type="paragraph" w:styleId="ListParagraph">
     <w:name w:val="List Paragraph"/>
@@ -6170,6 +6874,125 @@
     <w:rPr>
       <w:color w:val="954F72" w:themeColor="followedHyperlink"/>
       <w:u w:val="single"/>
+    </w:rPr>
+  </w:style>
+  <w:style w:type="paragraph" w:styleId="TOC3">
+    <w:name w:val="toc 3"/>
+    <w:basedOn w:val="Normal"/>
+    <w:next w:val="Normal"/>
+    <w:autoRedefine/>
+    <w:uiPriority w:val="39"/>
+    <w:semiHidden/>
+    <w:unhideWhenUsed/>
+    <w:rsid w:val="0027012F"/>
+    <w:pPr>
+      <w:spacing w:after="0"/>
+      <w:ind w:left="400"/>
+    </w:pPr>
+    <w:rPr>
+      <w:rFonts w:cstheme="minorHAnsi"/>
+    </w:rPr>
+  </w:style>
+  <w:style w:type="paragraph" w:styleId="TOC4">
+    <w:name w:val="toc 4"/>
+    <w:basedOn w:val="Normal"/>
+    <w:next w:val="Normal"/>
+    <w:autoRedefine/>
+    <w:uiPriority w:val="39"/>
+    <w:semiHidden/>
+    <w:unhideWhenUsed/>
+    <w:rsid w:val="0027012F"/>
+    <w:pPr>
+      <w:spacing w:after="0"/>
+      <w:ind w:left="600"/>
+    </w:pPr>
+    <w:rPr>
+      <w:rFonts w:cstheme="minorHAnsi"/>
+    </w:rPr>
+  </w:style>
+  <w:style w:type="paragraph" w:styleId="TOC5">
+    <w:name w:val="toc 5"/>
+    <w:basedOn w:val="Normal"/>
+    <w:next w:val="Normal"/>
+    <w:autoRedefine/>
+    <w:uiPriority w:val="39"/>
+    <w:semiHidden/>
+    <w:unhideWhenUsed/>
+    <w:rsid w:val="0027012F"/>
+    <w:pPr>
+      <w:spacing w:after="0"/>
+      <w:ind w:left="800"/>
+    </w:pPr>
+    <w:rPr>
+      <w:rFonts w:cstheme="minorHAnsi"/>
+    </w:rPr>
+  </w:style>
+  <w:style w:type="paragraph" w:styleId="TOC6">
+    <w:name w:val="toc 6"/>
+    <w:basedOn w:val="Normal"/>
+    <w:next w:val="Normal"/>
+    <w:autoRedefine/>
+    <w:uiPriority w:val="39"/>
+    <w:semiHidden/>
+    <w:unhideWhenUsed/>
+    <w:rsid w:val="0027012F"/>
+    <w:pPr>
+      <w:spacing w:after="0"/>
+      <w:ind w:left="1000"/>
+    </w:pPr>
+    <w:rPr>
+      <w:rFonts w:cstheme="minorHAnsi"/>
+    </w:rPr>
+  </w:style>
+  <w:style w:type="paragraph" w:styleId="TOC7">
+    <w:name w:val="toc 7"/>
+    <w:basedOn w:val="Normal"/>
+    <w:next w:val="Normal"/>
+    <w:autoRedefine/>
+    <w:uiPriority w:val="39"/>
+    <w:semiHidden/>
+    <w:unhideWhenUsed/>
+    <w:rsid w:val="0027012F"/>
+    <w:pPr>
+      <w:spacing w:after="0"/>
+      <w:ind w:left="1200"/>
+    </w:pPr>
+    <w:rPr>
+      <w:rFonts w:cstheme="minorHAnsi"/>
+    </w:rPr>
+  </w:style>
+  <w:style w:type="paragraph" w:styleId="TOC8">
+    <w:name w:val="toc 8"/>
+    <w:basedOn w:val="Normal"/>
+    <w:next w:val="Normal"/>
+    <w:autoRedefine/>
+    <w:uiPriority w:val="39"/>
+    <w:semiHidden/>
+    <w:unhideWhenUsed/>
+    <w:rsid w:val="0027012F"/>
+    <w:pPr>
+      <w:spacing w:after="0"/>
+      <w:ind w:left="1400"/>
+    </w:pPr>
+    <w:rPr>
+      <w:rFonts w:cstheme="minorHAnsi"/>
+    </w:rPr>
+  </w:style>
+  <w:style w:type="paragraph" w:styleId="TOC9">
+    <w:name w:val="toc 9"/>
+    <w:basedOn w:val="Normal"/>
+    <w:next w:val="Normal"/>
+    <w:autoRedefine/>
+    <w:uiPriority w:val="39"/>
+    <w:semiHidden/>
+    <w:unhideWhenUsed/>
+    <w:rsid w:val="0027012F"/>
+    <w:pPr>
+      <w:spacing w:after="0"/>
+      <w:ind w:left="1600"/>
+    </w:pPr>
+    <w:rPr>
+      <w:rFonts w:cstheme="minorHAnsi"/>
     </w:rPr>
   </w:style>
 </w:styles>

</xml_diff>

<commit_message>
Closed and Opened questions done
</commit_message>
<xml_diff>
--- a/Deliverable 2/Sys_Dev_Deliverable02.docx
+++ b/Deliverable 2/Sys_Dev_Deliverable02.docx
@@ -251,6 +251,13 @@
           <w:spacing w:val="-5"/>
         </w:rPr>
         <w:t>2</w:t>
+      </w:r>
+      <w:r>
+        <w:rPr>
+          <w:rFonts w:ascii="Times New Roman" w:hAnsi="Times New Roman" w:cs="Times New Roman"/>
+          <w:spacing w:val="-5"/>
+        </w:rPr>
+        <w:t xml:space="preserve"> + 03</w:t>
       </w:r>
     </w:p>
     <w:p>
@@ -1550,14 +1557,12 @@
         </w:rPr>
         <w:t xml:space="preserve"> </w:t>
       </w:r>
-      <w:proofErr w:type="gramStart"/>
       <w:r>
         <w:rPr>
           <w:rFonts w:ascii="Times New Roman" w:hAnsi="Times New Roman" w:cs="Times New Roman"/>
         </w:rPr>
         <w:t>W.D</w:t>
       </w:r>
-      <w:proofErr w:type="gramEnd"/>
     </w:p>
     <w:sdt>
       <w:sdtPr>
@@ -2731,15 +2736,13 @@
           <w:rFonts w:ascii="Times New Roman" w:hAnsi="Times New Roman" w:cs="Times New Roman"/>
         </w:rPr>
       </w:pPr>
-      <w:bookmarkStart w:id="9" w:name="_Toc176969778"/>
       <w:r>
         <w:rPr>
           <w:rFonts w:ascii="Times New Roman" w:hAnsi="Times New Roman" w:cs="Times New Roman"/>
         </w:rPr>
         <w:lastRenderedPageBreak/>
-        <w:t>The Questionnaire</w:t>
-      </w:r>
-      <w:bookmarkEnd w:id="9"/>
+        <w:t>Closed Questions</w:t>
+      </w:r>
     </w:p>
     <w:p>
       <w:pPr>
@@ -2754,7 +2757,6 @@
     <w:p>
       <w:pPr>
         <w:spacing w:line="276" w:lineRule="auto"/>
-        <w:ind w:left="720"/>
         <w:rPr>
           <w:rFonts w:ascii="Times New Roman" w:hAnsi="Times New Roman" w:cs="Times New Roman"/>
           <w:sz w:val="24"/>
@@ -3273,15 +3275,7 @@
           <w:sz w:val="24"/>
           <w:szCs w:val="24"/>
         </w:rPr>
-        <w:t xml:space="preserve">9. </w:t>
-      </w:r>
-      <w:r>
-        <w:rPr>
-          <w:rFonts w:ascii="Times New Roman" w:hAnsi="Times New Roman" w:cs="Times New Roman"/>
-          <w:sz w:val="24"/>
-          <w:szCs w:val="24"/>
-        </w:rPr>
-        <w:t>Do</w:t>
+        <w:t>9. Do</w:t>
       </w:r>
       <w:r>
         <w:rPr>
@@ -3457,15 +3451,7 @@
           <w:szCs w:val="24"/>
         </w:rPr>
         <w:lastRenderedPageBreak/>
-        <w:t xml:space="preserve">12. </w:t>
-      </w:r>
-      <w:r>
-        <w:rPr>
-          <w:rFonts w:ascii="Times New Roman" w:hAnsi="Times New Roman" w:cs="Times New Roman"/>
-          <w:sz w:val="24"/>
-          <w:szCs w:val="24"/>
-        </w:rPr>
-        <w:t>Contact Page</w:t>
+        <w:t>12. Contact Page</w:t>
       </w:r>
     </w:p>
     <w:p>
@@ -3502,15 +3488,7 @@
           <w:sz w:val="24"/>
           <w:szCs w:val="24"/>
         </w:rPr>
-        <w:t xml:space="preserve">13. </w:t>
-      </w:r>
-      <w:r>
-        <w:rPr>
-          <w:rFonts w:ascii="Times New Roman" w:hAnsi="Times New Roman" w:cs="Times New Roman"/>
-          <w:sz w:val="24"/>
-          <w:szCs w:val="24"/>
-        </w:rPr>
-        <w:t>Home Page</w:t>
+        <w:t>13. Home Page</w:t>
       </w:r>
     </w:p>
     <w:p>
@@ -3616,23 +3594,7 @@
           <w:sz w:val="24"/>
           <w:szCs w:val="24"/>
         </w:rPr>
-        <w:t>. Third party payments? (</w:t>
-      </w:r>
-      <w:r>
-        <w:rPr>
-          <w:rFonts w:ascii="Times New Roman" w:hAnsi="Times New Roman" w:cs="Times New Roman"/>
-          <w:sz w:val="24"/>
-          <w:szCs w:val="24"/>
-        </w:rPr>
-        <w:t>PayPal</w:t>
-      </w:r>
-      <w:r>
-        <w:rPr>
-          <w:rFonts w:ascii="Times New Roman" w:hAnsi="Times New Roman" w:cs="Times New Roman"/>
-          <w:sz w:val="24"/>
-          <w:szCs w:val="24"/>
-        </w:rPr>
-        <w:t xml:space="preserve">, Google </w:t>
+        <w:t xml:space="preserve">. Third party payments? (PayPal, Google </w:t>
       </w:r>
       <w:r>
         <w:rPr>
@@ -3691,23 +3653,7 @@
           <w:sz w:val="24"/>
           <w:szCs w:val="24"/>
         </w:rPr>
-        <w:t xml:space="preserve">Yes, </w:t>
-      </w:r>
-      <w:r>
-        <w:rPr>
-          <w:rFonts w:ascii="Times New Roman" w:hAnsi="Times New Roman" w:cs="Times New Roman"/>
-          <w:sz w:val="24"/>
-          <w:szCs w:val="24"/>
-        </w:rPr>
-        <w:t>PayPal</w:t>
-      </w:r>
-      <w:r>
-        <w:rPr>
-          <w:rFonts w:ascii="Times New Roman" w:hAnsi="Times New Roman" w:cs="Times New Roman"/>
-          <w:sz w:val="24"/>
-          <w:szCs w:val="24"/>
-        </w:rPr>
-        <w:t xml:space="preserve"> and google pay would be included.</w:t>
+        <w:t>Yes, PayPal and google pay would be included.</w:t>
       </w:r>
     </w:p>
     <w:p>
@@ -3784,15 +3730,13 @@
           <w:rFonts w:ascii="Times New Roman" w:hAnsi="Times New Roman" w:cs="Times New Roman"/>
         </w:rPr>
       </w:pPr>
-      <w:bookmarkStart w:id="10" w:name="_Toc176969779"/>
       <w:r>
         <w:rPr>
           <w:rFonts w:ascii="Times New Roman" w:hAnsi="Times New Roman" w:cs="Times New Roman"/>
         </w:rPr>
         <w:lastRenderedPageBreak/>
-        <w:t>References</w:t>
-      </w:r>
-      <w:bookmarkEnd w:id="10"/>
+        <w:t>Open Questions</w:t>
+      </w:r>
     </w:p>
     <w:p>
       <w:pPr>
@@ -3806,6 +3750,76 @@
     </w:p>
     <w:p>
       <w:pPr>
+        <w:spacing w:line="276" w:lineRule="auto"/>
+        <w:rPr>
+          <w:rFonts w:ascii="Times New Roman" w:hAnsi="Times New Roman" w:cs="Times New Roman"/>
+          <w:sz w:val="24"/>
+          <w:szCs w:val="24"/>
+        </w:rPr>
+      </w:pPr>
+    </w:p>
+    <w:p>
+      <w:pPr>
+        <w:spacing w:line="276" w:lineRule="auto"/>
+        <w:rPr>
+          <w:rFonts w:ascii="Times New Roman" w:hAnsi="Times New Roman" w:cs="Times New Roman"/>
+          <w:sz w:val="24"/>
+          <w:szCs w:val="24"/>
+        </w:rPr>
+      </w:pPr>
+      <w:r>
+        <w:rPr>
+          <w:rFonts w:ascii="Times New Roman" w:hAnsi="Times New Roman" w:cs="Times New Roman"/>
+          <w:sz w:val="24"/>
+          <w:szCs w:val="24"/>
+        </w:rPr>
+        <w:tab/>
+        <w:t>There were no open questions since the client knew exactly what she wanted. We offered extra services to the client but she insisted solely on a reservation feature. She provided a website template as well as a color scheme and logos for the website.</w:t>
+      </w:r>
+    </w:p>
+    <w:p>
+      <w:pPr>
+        <w:rPr>
+          <w:rFonts w:ascii="Times New Roman" w:hAnsi="Times New Roman" w:cs="Times New Roman"/>
+        </w:rPr>
+      </w:pPr>
+      <w:r>
+        <w:rPr>
+          <w:rFonts w:ascii="Times New Roman" w:hAnsi="Times New Roman" w:cs="Times New Roman"/>
+        </w:rPr>
+        <w:br w:type="page"/>
+      </w:r>
+    </w:p>
+    <w:p>
+      <w:pPr>
+        <w:pStyle w:val="Heading1"/>
+        <w:jc w:val="center"/>
+        <w:rPr>
+          <w:rFonts w:ascii="Times New Roman" w:hAnsi="Times New Roman" w:cs="Times New Roman"/>
+        </w:rPr>
+      </w:pPr>
+      <w:bookmarkStart w:id="9" w:name="_Toc176969779"/>
+      <w:r>
+        <w:rPr>
+          <w:rFonts w:ascii="Times New Roman" w:hAnsi="Times New Roman" w:cs="Times New Roman"/>
+        </w:rPr>
+        <w:lastRenderedPageBreak/>
+        <w:t>References</w:t>
+      </w:r>
+      <w:bookmarkEnd w:id="9"/>
+    </w:p>
+    <w:p>
+      <w:pPr>
+        <w:pBdr>
+          <w:bottom w:val="single" w:sz="6" w:space="1" w:color="auto"/>
+        </w:pBdr>
+        <w:rPr>
+          <w:rFonts w:ascii="Times New Roman" w:hAnsi="Times New Roman" w:cs="Times New Roman"/>
+        </w:rPr>
+      </w:pPr>
+    </w:p>
+    <w:p>
+      <w:pPr>
         <w:rPr>
           <w:rFonts w:ascii="Times New Roman" w:hAnsi="Times New Roman" w:cs="Times New Roman"/>
           <w:sz w:val="24"/>
@@ -3826,22 +3840,10 @@
           <w:i/>
           <w:iCs/>
         </w:rPr>
-        <w:t xml:space="preserve">What is a gaming </w:t>
-      </w:r>
-      <w:proofErr w:type="gramStart"/>
-      <w:r>
-        <w:rPr>
-          <w:i/>
-          <w:iCs/>
-        </w:rPr>
-        <w:t>lounge?</w:t>
-      </w:r>
-      <w:r>
-        <w:t>.</w:t>
-      </w:r>
-      <w:proofErr w:type="gramEnd"/>
-      <w:r>
-        <w:t xml:space="preserve"> Join It. </w:t>
+        <w:t>What is a gaming lounge?</w:t>
+      </w:r>
+      <w:r>
+        <w:t xml:space="preserve">. Join It. </w:t>
       </w:r>
       <w:hyperlink r:id="rId10" w:anchor=":~:text=It%20can%20also%20include%20tournaments,of%20a%20hang-out%20hub" w:history="1">
         <w:r>
@@ -3882,7 +3884,7 @@
           <w:rFonts w:ascii="Times New Roman" w:hAnsi="Times New Roman" w:cs="Times New Roman"/>
         </w:rPr>
       </w:pPr>
-      <w:bookmarkStart w:id="11" w:name="_Toc176969780"/>
+      <w:bookmarkStart w:id="10" w:name="_Toc176969780"/>
       <w:r>
         <w:rPr>
           <w:rFonts w:ascii="Times New Roman" w:hAnsi="Times New Roman" w:cs="Times New Roman"/>
@@ -3890,7 +3892,7 @@
         <w:lastRenderedPageBreak/>
         <w:t>Project Plan</w:t>
       </w:r>
-      <w:bookmarkEnd w:id="11"/>
+      <w:bookmarkEnd w:id="10"/>
     </w:p>
     <w:p>
       <w:pPr>
@@ -4139,6 +4141,9 @@
     </w:p>
     <w:p>
       <w:r>
+        <w:rPr>
+          <w:noProof/>
+        </w:rPr>
         <w:drawing>
           <wp:inline distT="0" distB="0" distL="0" distR="0" wp14:anchorId="3E15EC2B" wp14:editId="1736E973">
             <wp:extent cx="6758558" cy="2838450"/>
@@ -4183,6 +4188,9 @@
     </w:p>
     <w:p>
       <w:r>
+        <w:rPr>
+          <w:noProof/>
+        </w:rPr>
         <w:lastRenderedPageBreak/>
         <w:drawing>
           <wp:inline distT="0" distB="0" distL="0" distR="0" wp14:anchorId="51D881D0" wp14:editId="78E2BDD7">

</xml_diff>